<commit_message>
Add some text to the report
</commit_message>
<xml_diff>
--- a/Report.docx
+++ b/Report.docx
@@ -6,7 +6,6 @@
       <w:pPr>
         <w:jc w:val="center"/>
         <w:rPr>
-          <w:rFonts w:hint="cs"/>
           <w:rtl/>
           <w:lang w:val="en-US"/>
         </w:rPr>
@@ -137,10 +136,25 @@
       <w:r>
         <w:rPr>
           <w:rFonts w:hint="cs"/>
-          <w:rtl/>
-          <w:lang w:val="en-US"/>
-        </w:rPr>
-        <w:t xml:space="preserve">שלב א </w:t>
+          <w:b/>
+          <w:bCs/>
+          <w:sz w:val="28"/>
+          <w:szCs w:val="28"/>
+          <w:u w:val="single"/>
+          <w:rtl/>
+          <w:lang w:val="en-US"/>
+        </w:rPr>
+        <w:t>שלב א</w:t>
+      </w:r>
+      <w:r>
+        <w:rPr>
+          <w:rFonts w:hint="cs"/>
+          <w:sz w:val="28"/>
+          <w:szCs w:val="28"/>
+          <w:rtl/>
+          <w:lang w:val="en-US"/>
+        </w:rPr>
+        <w:t xml:space="preserve"> </w:t>
       </w:r>
       <w:r>
         <w:rPr>
@@ -450,7 +464,27 @@
           <w:szCs w:val="22"/>
           <w:rtl/>
         </w:rPr>
-        <w:t xml:space="preserve"> איזה עובד לקח איזה משמרת וכו'</w:t>
+        <w:t xml:space="preserve"> </w:t>
+      </w:r>
+      <w:r>
+        <w:rPr>
+          <w:rFonts w:ascii="Arial" w:hAnsi="Arial" w:cs="Arial" w:hint="cs"/>
+          <w:color w:val="000000"/>
+          <w:sz w:val="22"/>
+          <w:szCs w:val="22"/>
+          <w:rtl/>
+        </w:rPr>
+        <w:t xml:space="preserve">כמה משמרות כל עובד לקח ואיזה משמרות יש </w:t>
+      </w:r>
+      <w:r>
+        <w:rPr>
+          <w:rFonts w:ascii="Arial" w:hAnsi="Arial" w:cs="Arial" w:hint="cs"/>
+          <w:color w:val="000000"/>
+          <w:sz w:val="22"/>
+          <w:szCs w:val="22"/>
+          <w:rtl/>
+        </w:rPr>
+        <w:t>וכו'</w:t>
       </w:r>
       <w:r>
         <w:rPr>
@@ -469,16 +503,23 @@
         <w:bidi/>
         <w:spacing w:before="240" w:beforeAutospacing="0" w:after="240" w:afterAutospacing="0"/>
         <w:rPr>
-          <w:rFonts w:hint="cs"/>
-          <w:rtl/>
-        </w:rPr>
-      </w:pPr>
-      <w:r>
-        <w:rPr>
-          <w:rFonts w:ascii="Arial" w:hAnsi="Arial" w:cs="Arial" w:hint="cs"/>
-          <w:color w:val="000000"/>
-          <w:sz w:val="22"/>
-          <w:szCs w:val="22"/>
+          <w:b/>
+          <w:bCs/>
+          <w:sz w:val="32"/>
+          <w:szCs w:val="32"/>
+          <w:u w:val="single"/>
+          <w:rtl/>
+        </w:rPr>
+      </w:pPr>
+      <w:r>
+        <w:rPr>
+          <w:rFonts w:ascii="Arial" w:hAnsi="Arial" w:cs="Arial" w:hint="cs"/>
+          <w:b/>
+          <w:bCs/>
+          <w:color w:val="000000"/>
+          <w:sz w:val="28"/>
+          <w:szCs w:val="28"/>
+          <w:u w:val="single"/>
           <w:rtl/>
         </w:rPr>
         <w:t>הישויות:</w:t>
@@ -530,7 +571,10 @@
       <w:r>
         <w:rPr>
           <w:rFonts w:ascii="Arial" w:hAnsi="Arial" w:cs="Arial"/>
-          <w:color w:val="000000"/>
+          <w:b/>
+          <w:bCs/>
+          <w:color w:val="000000"/>
+          <w:u w:val="single"/>
           <w:rtl/>
         </w:rPr>
         <w:t>איש</w:t>
@@ -595,7 +639,10 @@
       <w:r>
         <w:rPr>
           <w:rFonts w:ascii="Arial" w:hAnsi="Arial" w:cs="Arial"/>
-          <w:color w:val="000000"/>
+          <w:b/>
+          <w:bCs/>
+          <w:color w:val="000000"/>
+          <w:u w:val="single"/>
           <w:rtl/>
         </w:rPr>
         <w:t>מספר זהות</w:t>
@@ -622,7 +669,15 @@
           <w:color w:val="000000"/>
           <w:rtl/>
         </w:rPr>
-        <w:t xml:space="preserve"> מפתח.</w:t>
+        <w:t xml:space="preserve"> </w:t>
+      </w:r>
+      <w:r>
+        <w:rPr>
+          <w:rFonts w:ascii="Arial" w:hAnsi="Arial" w:cs="Arial" w:hint="cs"/>
+          <w:color w:val="000000"/>
+          <w:rtl/>
+        </w:rPr>
+        <w:t>מפתח.</w:t>
       </w:r>
     </w:p>
     <w:p>
@@ -779,10 +834,21 @@
       <w:r>
         <w:rPr>
           <w:rFonts w:ascii="Arial" w:hAnsi="Arial" w:cs="Arial" w:hint="cs"/>
-          <w:color w:val="000000"/>
-          <w:rtl/>
-        </w:rPr>
-        <w:t xml:space="preserve">עובד </w:t>
+          <w:b/>
+          <w:bCs/>
+          <w:color w:val="000000"/>
+          <w:u w:val="single"/>
+          <w:rtl/>
+        </w:rPr>
+        <w:t>עובד</w:t>
+      </w:r>
+      <w:r>
+        <w:rPr>
+          <w:rFonts w:ascii="Arial" w:hAnsi="Arial" w:cs="Arial" w:hint="cs"/>
+          <w:color w:val="000000"/>
+          <w:rtl/>
+        </w:rPr>
+        <w:t xml:space="preserve"> </w:t>
       </w:r>
       <w:r>
         <w:rPr>
@@ -871,7 +937,10 @@
       <w:r>
         <w:rPr>
           <w:rFonts w:ascii="Arial" w:hAnsi="Arial" w:cs="Arial"/>
-          <w:color w:val="000000"/>
+          <w:b/>
+          <w:bCs/>
+          <w:color w:val="000000"/>
+          <w:u w:val="single"/>
           <w:rtl/>
         </w:rPr>
         <w:t>מספר עובד</w:t>
@@ -1045,17 +1114,28 @@
         <w:rPr>
           <w:rFonts w:ascii="Arial" w:hAnsi="Arial" w:cs="Arial"/>
           <w:color w:val="000000"/>
-          <w:rtl/>
-        </w:rPr>
-      </w:pPr>
-      <w:r>
-        <w:rPr>
-          <w:rFonts w:ascii="Arial" w:hAnsi="Arial" w:cs="Arial" w:hint="cs"/>
-          <w:color w:val="000000"/>
-          <w:rtl/>
-          <w:lang w:val="en-US"/>
-        </w:rPr>
-        <w:t xml:space="preserve">מועמד </w:t>
+        </w:rPr>
+      </w:pPr>
+      <w:r>
+        <w:rPr>
+          <w:rFonts w:ascii="Arial" w:hAnsi="Arial" w:cs="Arial" w:hint="cs"/>
+          <w:b/>
+          <w:bCs/>
+          <w:color w:val="000000"/>
+          <w:u w:val="single"/>
+          <w:rtl/>
+          <w:lang w:val="en-US"/>
+        </w:rPr>
+        <w:t>מועמד</w:t>
+      </w:r>
+      <w:r>
+        <w:rPr>
+          <w:rFonts w:ascii="Arial" w:hAnsi="Arial" w:cs="Arial" w:hint="cs"/>
+          <w:color w:val="000000"/>
+          <w:rtl/>
+          <w:lang w:val="en-US"/>
+        </w:rPr>
+        <w:t xml:space="preserve"> </w:t>
       </w:r>
       <w:r>
         <w:rPr>
@@ -1203,7 +1283,10 @@
       <w:r>
         <w:rPr>
           <w:rFonts w:ascii="Arial" w:hAnsi="Arial" w:cs="Arial" w:hint="cs"/>
-          <w:color w:val="000000"/>
+          <w:b/>
+          <w:bCs/>
+          <w:color w:val="000000"/>
+          <w:u w:val="single"/>
           <w:rtl/>
         </w:rPr>
         <w:t>ישות זו יורשת תכונות מישות</w:t>
@@ -1211,7 +1294,10 @@
       <w:r>
         <w:rPr>
           <w:rFonts w:ascii="Arial" w:hAnsi="Arial" w:cs="Arial" w:hint="cs"/>
-          <w:color w:val="000000"/>
+          <w:b/>
+          <w:bCs/>
+          <w:color w:val="000000"/>
+          <w:u w:val="single"/>
           <w:rtl/>
         </w:rPr>
         <w:t xml:space="preserve"> - "איש", ולכן התכונות שלה הן בדיוק אותו הדבר</w:t>
@@ -1219,10 +1305,476 @@
       <w:r>
         <w:rPr>
           <w:rFonts w:ascii="Arial" w:hAnsi="Arial" w:cs="Arial" w:hint="cs"/>
-          <w:color w:val="000000"/>
+          <w:b/>
+          <w:bCs/>
+          <w:color w:val="000000"/>
+          <w:u w:val="single"/>
           <w:rtl/>
         </w:rPr>
         <w:t>.</w:t>
+      </w:r>
+    </w:p>
+    <w:p>
+      <w:pPr>
+        <w:pStyle w:val="NormalWeb"/>
+        <w:bidi/>
+        <w:spacing w:before="0" w:beforeAutospacing="0" w:after="0" w:afterAutospacing="0"/>
+        <w:ind w:left="720"/>
+        <w:textAlignment w:val="baseline"/>
+        <w:rPr>
+          <w:rFonts w:ascii="Arial" w:hAnsi="Arial" w:cs="Arial"/>
+          <w:color w:val="000000"/>
+        </w:rPr>
+      </w:pPr>
+    </w:p>
+    <w:p>
+      <w:pPr>
+        <w:pStyle w:val="NormalWeb"/>
+        <w:numPr>
+          <w:ilvl w:val="0"/>
+          <w:numId w:val="2"/>
+        </w:numPr>
+        <w:bidi/>
+        <w:spacing w:before="0" w:beforeAutospacing="0" w:after="0" w:afterAutospacing="0"/>
+        <w:textAlignment w:val="baseline"/>
+        <w:rPr>
+          <w:rFonts w:ascii="Arial" w:hAnsi="Arial" w:cs="Arial"/>
+          <w:color w:val="000000"/>
+        </w:rPr>
+      </w:pPr>
+      <w:r>
+        <w:rPr>
+          <w:rFonts w:ascii="Arial" w:hAnsi="Arial" w:cs="Arial"/>
+          <w:b/>
+          <w:bCs/>
+          <w:color w:val="000000"/>
+          <w:u w:val="single"/>
+          <w:rtl/>
+        </w:rPr>
+        <w:t>מגייס</w:t>
+      </w:r>
+      <w:r>
+        <w:rPr>
+          <w:rFonts w:ascii="Arial" w:hAnsi="Arial" w:cs="Arial"/>
+          <w:color w:val="000000"/>
+          <w:rtl/>
+        </w:rPr>
+        <w:t xml:space="preserve"> - ישות המתארת את </w:t>
+      </w:r>
+      <w:r>
+        <w:rPr>
+          <w:rFonts w:ascii="Arial" w:hAnsi="Arial" w:cs="Arial" w:hint="cs"/>
+          <w:color w:val="000000"/>
+          <w:rtl/>
+        </w:rPr>
+        <w:t>העובדים האחראים על גיוס עובדים חדשים לצוות המלון.</w:t>
+      </w:r>
+      <w:r>
+        <w:rPr>
+          <w:rFonts w:ascii="Arial" w:hAnsi="Arial" w:cs="Arial"/>
+          <w:color w:val="000000"/>
+        </w:rPr>
+        <w:br/>
+      </w:r>
+      <w:r>
+        <w:rPr>
+          <w:rFonts w:ascii="Arial" w:hAnsi="Arial" w:cs="Arial"/>
+          <w:color w:val="000000"/>
+          <w:rtl/>
+        </w:rPr>
+        <w:t>ישות זו יורשת את תכונותיה מישות העובד</w:t>
+      </w:r>
+      <w:r>
+        <w:rPr>
+          <w:rFonts w:ascii="Arial" w:hAnsi="Arial" w:cs="Arial" w:hint="cs"/>
+          <w:color w:val="000000"/>
+          <w:rtl/>
+        </w:rPr>
+        <w:t>.</w:t>
+      </w:r>
+      <w:r>
+        <w:rPr>
+          <w:rFonts w:ascii="Arial" w:hAnsi="Arial" w:cs="Arial"/>
+          <w:color w:val="000000"/>
+          <w:rtl/>
+        </w:rPr>
+        <w:br/>
+      </w:r>
+    </w:p>
+    <w:p>
+      <w:pPr>
+        <w:pStyle w:val="ListParagraph"/>
+        <w:rPr>
+          <w:rFonts w:ascii="Arial" w:hAnsi="Arial" w:cs="Arial" w:hint="cs"/>
+          <w:color w:val="000000"/>
+          <w:rtl/>
+        </w:rPr>
+      </w:pPr>
+    </w:p>
+    <w:p>
+      <w:pPr>
+        <w:pStyle w:val="NormalWeb"/>
+        <w:numPr>
+          <w:ilvl w:val="0"/>
+          <w:numId w:val="2"/>
+        </w:numPr>
+        <w:bidi/>
+        <w:spacing w:before="0" w:beforeAutospacing="0" w:after="0" w:afterAutospacing="0"/>
+        <w:textAlignment w:val="baseline"/>
+        <w:rPr>
+          <w:rFonts w:ascii="Arial" w:hAnsi="Arial" w:cs="Arial"/>
+          <w:color w:val="000000"/>
+        </w:rPr>
+      </w:pPr>
+      <w:r>
+        <w:rPr>
+          <w:rFonts w:ascii="Arial" w:hAnsi="Arial" w:cs="Arial"/>
+          <w:b/>
+          <w:bCs/>
+          <w:color w:val="000000"/>
+          <w:u w:val="single"/>
+          <w:rtl/>
+        </w:rPr>
+        <w:lastRenderedPageBreak/>
+        <w:t>מחלקה</w:t>
+      </w:r>
+      <w:r>
+        <w:rPr>
+          <w:rFonts w:ascii="Arial" w:hAnsi="Arial" w:cs="Arial"/>
+          <w:color w:val="000000"/>
+          <w:rtl/>
+        </w:rPr>
+        <w:t xml:space="preserve"> - ישות המתארת את המחלקות השונות במלון </w:t>
+      </w:r>
+      <w:r>
+        <w:rPr>
+          <w:rFonts w:ascii="Arial" w:hAnsi="Arial" w:cs="Arial" w:hint="cs"/>
+          <w:color w:val="000000"/>
+          <w:rtl/>
+        </w:rPr>
+        <w:t>כגון מחלקת חשבונות ניקיון וכו'</w:t>
+      </w:r>
+      <w:r>
+        <w:rPr>
+          <w:rFonts w:ascii="Arial" w:hAnsi="Arial" w:cs="Arial"/>
+          <w:color w:val="000000"/>
+          <w:rtl/>
+        </w:rPr>
+        <w:br/>
+      </w:r>
+      <w:r>
+        <w:rPr>
+          <w:rFonts w:ascii="Arial" w:hAnsi="Arial" w:cs="Arial" w:hint="cs"/>
+          <w:color w:val="000000"/>
+          <w:rtl/>
+        </w:rPr>
+        <w:t>לכל מחלקה יש מנהל אחד.(לפי הקשר ש</w:t>
+      </w:r>
+      <w:r>
+        <w:rPr>
+          <w:rFonts w:ascii="Arial" w:hAnsi="Arial" w:cs="Arial" w:hint="cs"/>
+          <w:color w:val="000000"/>
+          <w:rtl/>
+          <w:lang w:val="en-US"/>
+        </w:rPr>
+        <w:t xml:space="preserve">יוצג בתמונה בהמשך </w:t>
+      </w:r>
+      <w:r>
+        <w:rPr>
+          <mc:AlternateContent>
+            <mc:Choice Requires="w16se">
+              <w:rFonts w:ascii="Arial" w:hAnsi="Arial" w:cs="Arial" w:hint="cs"/>
+            </mc:Choice>
+            <mc:Fallback>
+              <w:rFonts w:ascii="Segoe UI Emoji" w:eastAsia="Segoe UI Emoji" w:hAnsi="Segoe UI Emoji" w:cs="Segoe UI Emoji"/>
+            </mc:Fallback>
+          </mc:AlternateContent>
+          <w:color w:val="000000"/>
+          <w:rtl/>
+        </w:rPr>
+        <mc:AlternateContent>
+          <mc:Choice Requires="w16se">
+            <w16se:symEx w16se:font="Segoe UI Emoji" w16se:char="1F601"/>
+          </mc:Choice>
+          <mc:Fallback>
+            <w:t>😁</w:t>
+          </mc:Fallback>
+        </mc:AlternateContent>
+      </w:r>
+      <w:r>
+        <w:rPr>
+          <w:rFonts w:ascii="Arial" w:hAnsi="Arial" w:cs="Arial" w:hint="cs"/>
+          <w:color w:val="000000"/>
+          <w:rtl/>
+        </w:rPr>
+        <w:t>)</w:t>
+      </w:r>
+      <w:r>
+        <w:rPr>
+          <w:rFonts w:ascii="Arial" w:hAnsi="Arial" w:cs="Arial"/>
+          <w:color w:val="000000"/>
+          <w:rtl/>
+        </w:rPr>
+        <w:br/>
+      </w:r>
+      <w:r>
+        <w:rPr>
+          <w:rFonts w:ascii="Arial" w:hAnsi="Arial" w:cs="Arial"/>
+          <w:b/>
+          <w:bCs/>
+          <w:color w:val="000000"/>
+          <w:rtl/>
+        </w:rPr>
+        <w:t>תכונות הישות</w:t>
+      </w:r>
+      <w:r>
+        <w:rPr>
+          <w:rFonts w:ascii="Arial" w:hAnsi="Arial" w:cs="Arial"/>
+          <w:b/>
+          <w:bCs/>
+          <w:color w:val="000000"/>
+        </w:rPr>
+        <w:t>:</w:t>
+      </w:r>
+    </w:p>
+    <w:p>
+      <w:pPr>
+        <w:pStyle w:val="NormalWeb"/>
+        <w:numPr>
+          <w:ilvl w:val="0"/>
+          <w:numId w:val="16"/>
+        </w:numPr>
+        <w:bidi/>
+        <w:spacing w:before="0" w:beforeAutospacing="0" w:after="0" w:afterAutospacing="0"/>
+        <w:textAlignment w:val="baseline"/>
+        <w:rPr>
+          <w:rFonts w:ascii="Arial" w:hAnsi="Arial" w:cs="Arial"/>
+          <w:color w:val="000000"/>
+        </w:rPr>
+      </w:pPr>
+      <w:r>
+        <w:rPr>
+          <w:rFonts w:ascii="Arial" w:hAnsi="Arial" w:cs="Arial"/>
+          <w:b/>
+          <w:bCs/>
+          <w:color w:val="000000"/>
+          <w:u w:val="single"/>
+          <w:rtl/>
+        </w:rPr>
+        <w:t>מספר מחלקה</w:t>
+      </w:r>
+      <w:r>
+        <w:rPr>
+          <w:rFonts w:ascii="Arial" w:hAnsi="Arial" w:cs="Arial"/>
+          <w:color w:val="000000"/>
+          <w:rtl/>
+        </w:rPr>
+        <w:t xml:space="preserve"> - מפתח</w:t>
+      </w:r>
+      <w:r>
+        <w:rPr>
+          <w:rFonts w:ascii="Arial" w:hAnsi="Arial" w:cs="Arial"/>
+          <w:color w:val="000000"/>
+        </w:rPr>
+        <w:t>.</w:t>
+      </w:r>
+    </w:p>
+    <w:p>
+      <w:pPr>
+        <w:pStyle w:val="NormalWeb"/>
+        <w:numPr>
+          <w:ilvl w:val="0"/>
+          <w:numId w:val="16"/>
+        </w:numPr>
+        <w:bidi/>
+        <w:spacing w:before="0" w:beforeAutospacing="0" w:after="0" w:afterAutospacing="0"/>
+        <w:textAlignment w:val="baseline"/>
+        <w:rPr>
+          <w:rFonts w:ascii="Arial" w:hAnsi="Arial" w:cs="Arial"/>
+          <w:color w:val="000000"/>
+        </w:rPr>
+      </w:pPr>
+      <w:r>
+        <w:rPr>
+          <w:rFonts w:ascii="Arial" w:hAnsi="Arial" w:cs="Arial" w:hint="cs"/>
+          <w:color w:val="000000"/>
+          <w:rtl/>
+        </w:rPr>
+        <w:t>שם מחלקה.</w:t>
+      </w:r>
+    </w:p>
+    <w:p>
+      <w:pPr>
+        <w:pStyle w:val="NormalWeb"/>
+        <w:bidi/>
+        <w:spacing w:before="0" w:beforeAutospacing="0" w:after="0" w:afterAutospacing="0"/>
+        <w:ind w:left="1080"/>
+        <w:textAlignment w:val="baseline"/>
+        <w:rPr>
+          <w:rFonts w:ascii="Arial" w:hAnsi="Arial" w:cs="Arial"/>
+          <w:color w:val="000000"/>
+        </w:rPr>
+      </w:pPr>
+    </w:p>
+    <w:p>
+      <w:pPr>
+        <w:pStyle w:val="NormalWeb"/>
+        <w:numPr>
+          <w:ilvl w:val="0"/>
+          <w:numId w:val="17"/>
+        </w:numPr>
+        <w:bidi/>
+        <w:spacing w:before="0" w:beforeAutospacing="0" w:after="0" w:afterAutospacing="0"/>
+        <w:textAlignment w:val="baseline"/>
+        <w:rPr>
+          <w:rFonts w:ascii="Arial" w:hAnsi="Arial" w:cs="Arial"/>
+          <w:color w:val="000000"/>
+        </w:rPr>
+      </w:pPr>
+      <w:r>
+        <w:rPr>
+          <w:rFonts w:ascii="Arial" w:hAnsi="Arial" w:cs="Arial"/>
+          <w:b/>
+          <w:bCs/>
+          <w:color w:val="000000"/>
+          <w:u w:val="single"/>
+          <w:rtl/>
+        </w:rPr>
+        <w:t xml:space="preserve">משמרות </w:t>
+      </w:r>
+      <w:r>
+        <w:rPr>
+          <w:rFonts w:ascii="Arial" w:hAnsi="Arial" w:cs="Arial"/>
+          <w:color w:val="000000"/>
+          <w:rtl/>
+        </w:rPr>
+        <w:t xml:space="preserve">- </w:t>
+      </w:r>
+      <w:r>
+        <w:rPr>
+          <w:rFonts w:ascii="Arial" w:hAnsi="Arial" w:cs="Arial" w:hint="cs"/>
+          <w:color w:val="000000"/>
+          <w:rtl/>
+        </w:rPr>
+        <w:t>ישות</w:t>
+      </w:r>
+      <w:r>
+        <w:rPr>
+          <w:rFonts w:ascii="Arial" w:hAnsi="Arial" w:cs="Arial"/>
+          <w:color w:val="000000"/>
+          <w:rtl/>
+        </w:rPr>
+        <w:t xml:space="preserve"> המתארת את כל המשמרות שעובד במלון יכול לקחת</w:t>
+      </w:r>
+      <w:r>
+        <w:rPr>
+          <w:rFonts w:ascii="Arial" w:hAnsi="Arial" w:cs="Arial" w:hint="cs"/>
+          <w:color w:val="000000"/>
+          <w:rtl/>
+        </w:rPr>
+        <w:t>.</w:t>
+      </w:r>
+      <w:r>
+        <w:rPr>
+          <w:rFonts w:ascii="Arial" w:hAnsi="Arial" w:cs="Arial"/>
+          <w:color w:val="000000"/>
+        </w:rPr>
+        <w:br/>
+      </w:r>
+      <w:r>
+        <w:rPr>
+          <w:rFonts w:ascii="Arial" w:hAnsi="Arial" w:cs="Arial"/>
+          <w:b/>
+          <w:bCs/>
+          <w:color w:val="000000"/>
+          <w:rtl/>
+        </w:rPr>
+        <w:t>תכונות הישות</w:t>
+      </w:r>
+      <w:r>
+        <w:rPr>
+          <w:rFonts w:ascii="Arial" w:hAnsi="Arial" w:cs="Arial"/>
+          <w:b/>
+          <w:bCs/>
+          <w:color w:val="000000"/>
+        </w:rPr>
+        <w:t>:</w:t>
+      </w:r>
+    </w:p>
+    <w:p>
+      <w:pPr>
+        <w:pStyle w:val="NormalWeb"/>
+        <w:numPr>
+          <w:ilvl w:val="0"/>
+          <w:numId w:val="18"/>
+        </w:numPr>
+        <w:bidi/>
+        <w:spacing w:before="0" w:beforeAutospacing="0" w:after="0" w:afterAutospacing="0"/>
+        <w:textAlignment w:val="baseline"/>
+        <w:rPr>
+          <w:rFonts w:ascii="Arial" w:hAnsi="Arial" w:cs="Arial"/>
+          <w:color w:val="000000"/>
+        </w:rPr>
+      </w:pPr>
+      <w:r>
+        <w:rPr>
+          <w:rFonts w:ascii="Arial" w:hAnsi="Arial" w:cs="Arial" w:hint="cs"/>
+          <w:b/>
+          <w:bCs/>
+          <w:color w:val="000000"/>
+          <w:u w:val="single"/>
+          <w:rtl/>
+        </w:rPr>
+        <w:t>שעת התחלה</w:t>
+      </w:r>
+      <w:r>
+        <w:rPr>
+          <w:rFonts w:ascii="Arial" w:hAnsi="Arial" w:cs="Arial" w:hint="cs"/>
+          <w:color w:val="000000"/>
+          <w:rtl/>
+        </w:rPr>
+        <w:t xml:space="preserve"> </w:t>
+      </w:r>
+      <w:r>
+        <w:rPr>
+          <w:rFonts w:ascii="Arial" w:hAnsi="Arial" w:cs="Arial"/>
+          <w:color w:val="000000"/>
+          <w:rtl/>
+        </w:rPr>
+        <w:t>–</w:t>
+      </w:r>
+      <w:r>
+        <w:rPr>
+          <w:rFonts w:ascii="Arial" w:hAnsi="Arial" w:cs="Arial" w:hint="cs"/>
+          <w:color w:val="000000"/>
+          <w:rtl/>
+        </w:rPr>
+        <w:t xml:space="preserve"> מפתח.</w:t>
+      </w:r>
+    </w:p>
+    <w:p>
+      <w:pPr>
+        <w:pStyle w:val="NormalWeb"/>
+        <w:numPr>
+          <w:ilvl w:val="0"/>
+          <w:numId w:val="18"/>
+        </w:numPr>
+        <w:bidi/>
+        <w:spacing w:before="0" w:beforeAutospacing="0" w:after="0" w:afterAutospacing="0"/>
+        <w:textAlignment w:val="baseline"/>
+        <w:rPr>
+          <w:rFonts w:ascii="Arial" w:hAnsi="Arial" w:cs="Arial"/>
+          <w:color w:val="000000"/>
+          <w:rtl/>
+        </w:rPr>
+      </w:pPr>
+      <w:r>
+        <w:rPr>
+          <w:rFonts w:ascii="Arial" w:hAnsi="Arial" w:cs="Arial" w:hint="cs"/>
+          <w:color w:val="000000"/>
+          <w:rtl/>
+        </w:rPr>
+        <w:t>שעת סיום.</w:t>
       </w:r>
     </w:p>
     <w:p>
@@ -1232,7 +1784,7 @@
         <w:spacing w:before="0" w:beforeAutospacing="0" w:after="0" w:afterAutospacing="0"/>
         <w:textAlignment w:val="baseline"/>
         <w:rPr>
-          <w:rFonts w:ascii="Arial" w:hAnsi="Arial" w:cs="Arial"/>
+          <w:rFonts w:ascii="Arial" w:hAnsi="Arial" w:cs="Arial" w:hint="cs"/>
           <w:color w:val="000000"/>
           <w:lang w:val="en-US"/>
         </w:rPr>
@@ -1242,13 +1794,65 @@
       <w:pPr>
         <w:bidi/>
         <w:rPr>
+          <w:rtl/>
+          <w:lang w:val="en-US"/>
+        </w:rPr>
+      </w:pPr>
+      <w:r>
+        <w:rPr>
           <w:rFonts w:hint="cs"/>
-          <w:rtl/>
-          <w:lang w:val="en-US"/>
-        </w:rPr>
-      </w:pPr>
-      <w:r>
-        <w:rPr>
+          <w:b/>
+          <w:bCs/>
+          <w:sz w:val="28"/>
+          <w:szCs w:val="28"/>
+          <w:u w:val="single"/>
+          <w:rtl/>
+          <w:lang w:val="en-US"/>
+        </w:rPr>
+        <w:t xml:space="preserve">דיאגרמת </w:t>
+      </w:r>
+      <w:r>
+        <w:rPr>
+          <w:b/>
+          <w:bCs/>
+          <w:sz w:val="28"/>
+          <w:szCs w:val="28"/>
+          <w:u w:val="single"/>
+          <w:lang w:val="en-US"/>
+        </w:rPr>
+        <w:t xml:space="preserve">- ERD </w:t>
+      </w:r>
+    </w:p>
+    <w:p>
+      <w:pPr>
+        <w:bidi/>
+        <w:rPr>
+          <w:rFonts w:hint="cs"/>
+          <w:b/>
+          <w:bCs/>
+          <w:u w:val="single"/>
+          <w:rtl/>
+          <w:lang w:val="en-US"/>
+        </w:rPr>
+      </w:pPr>
+      <w:r>
+        <w:rPr>
+          <w:rFonts w:hint="cs"/>
+          <w:b/>
+          <w:bCs/>
+          <w:sz w:val="28"/>
+          <w:szCs w:val="28"/>
+          <w:u w:val="single"/>
+          <w:rtl/>
+          <w:lang w:val="en-US"/>
+        </w:rPr>
+        <w:t>המרה של הדיאגרמה לסכמה -</w:t>
+      </w:r>
+      <w:r>
+        <w:rPr>
+          <w:b/>
+          <w:bCs/>
+          <w:u w:val="single"/>
           <w:rtl/>
           <w:lang w:val="en-US"/>
         </w:rPr>
@@ -1263,17 +1867,323 @@
           <w:lang w:val="en-US"/>
         </w:rPr>
       </w:pPr>
-    </w:p>
-    <w:p>
-      <w:pPr>
+      <w:r>
+        <w:rPr>
+          <w:rFonts w:hint="cs"/>
+          <w:b/>
+          <w:bCs/>
+          <w:sz w:val="28"/>
+          <w:szCs w:val="28"/>
+          <w:u w:val="single"/>
+          <w:rtl/>
+          <w:lang w:val="en-US"/>
+        </w:rPr>
+        <w:t>רשימת התלויות שמתקיימות בסכמה -</w:t>
+      </w:r>
+      <w:r>
+        <w:rPr>
+          <w:b/>
+          <w:bCs/>
+          <w:sz w:val="28"/>
+          <w:szCs w:val="28"/>
+          <w:u w:val="single"/>
+          <w:rtl/>
+          <w:lang w:val="en-US"/>
+        </w:rPr>
+        <w:br/>
+      </w:r>
+      <w:r>
+        <w:rPr>
+          <w:sz w:val="28"/>
+          <w:szCs w:val="28"/>
+          <w:rtl/>
+          <w:lang w:val="en-US"/>
+        </w:rPr>
+        <w:br/>
+      </w:r>
+      <w:r>
+        <w:rPr>
+          <w:rFonts w:hint="cs"/>
+          <w:b/>
+          <w:bCs/>
+          <w:sz w:val="28"/>
+          <w:szCs w:val="28"/>
+          <w:u w:val="single"/>
+          <w:rtl/>
+          <w:lang w:val="en-US"/>
+        </w:rPr>
+        <w:t xml:space="preserve">נרמול טבלאות </w:t>
+      </w:r>
+      <w:r>
+        <w:rPr>
+          <w:b/>
+          <w:bCs/>
+          <w:sz w:val="28"/>
+          <w:szCs w:val="28"/>
+          <w:u w:val="single"/>
+          <w:rtl/>
+          <w:lang w:val="en-US"/>
+        </w:rPr>
+        <w:t>–</w:t>
+      </w:r>
+      <w:r>
+        <w:rPr>
+          <w:rFonts w:hint="cs"/>
+          <w:b/>
+          <w:bCs/>
+          <w:sz w:val="28"/>
+          <w:szCs w:val="28"/>
+          <w:u w:val="single"/>
+          <w:rtl/>
+          <w:lang w:val="en-US"/>
+        </w:rPr>
+        <w:t xml:space="preserve"> </w:t>
+      </w:r>
+      <w:r>
+        <w:rPr>
+          <w:b/>
+          <w:bCs/>
+          <w:sz w:val="28"/>
+          <w:szCs w:val="28"/>
+          <w:u w:val="single"/>
+          <w:lang w:val="en-US"/>
+        </w:rPr>
+        <w:t>NF</w:t>
+      </w:r>
+      <w:r>
+        <w:rPr>
+          <w:rFonts w:hint="cs"/>
+          <w:b/>
+          <w:bCs/>
+          <w:sz w:val="28"/>
+          <w:szCs w:val="28"/>
+          <w:u w:val="single"/>
+          <w:rtl/>
+          <w:lang w:val="en-US"/>
+        </w:rPr>
+        <w:t>3</w:t>
+      </w:r>
+      <w:r>
+        <w:rPr>
+          <w:sz w:val="28"/>
+          <w:szCs w:val="28"/>
+          <w:rtl/>
+          <w:lang w:val="en-US"/>
+        </w:rPr>
+        <w:br/>
+      </w:r>
+      <w:r>
+        <w:rPr>
+          <w:rFonts w:hint="cs"/>
+          <w:rtl/>
+        </w:rPr>
+        <w:t>כל הטבלאות שלנו מנורמלות ל</w:t>
+      </w:r>
+      <w:r>
+        <w:rPr>
+          <w:lang w:val="en-US"/>
+        </w:rPr>
+        <w:t>NF</w:t>
+      </w:r>
+      <w:r>
+        <w:rPr>
+          <w:rFonts w:hint="cs"/>
+          <w:rtl/>
+          <w:lang w:val="en-US"/>
+        </w:rPr>
+        <w:t>3, נרמול טבלאות לצורה הזאת הוא מאוד חשוב מהסיבות הבאות:</w:t>
+      </w:r>
+    </w:p>
+    <w:p>
+      <w:pPr>
+        <w:pStyle w:val="ListParagraph"/>
+        <w:numPr>
+          <w:ilvl w:val="0"/>
+          <w:numId w:val="19"/>
+        </w:numPr>
         <w:bidi/>
         <w:rPr>
+          <w:lang w:val="en-US"/>
+        </w:rPr>
+      </w:pPr>
+      <w:r>
+        <w:rPr>
           <w:rFonts w:hint="cs"/>
+          <w:rtl/>
+          <w:lang w:val="en-US"/>
+        </w:rPr>
+        <w:t>מבטל יתירות על ידי פירוק טבלאות ליחידות אטומיות קטנות יותר.</w:t>
+      </w:r>
+    </w:p>
+    <w:p>
+      <w:pPr>
+        <w:pStyle w:val="ListParagraph"/>
+        <w:numPr>
+          <w:ilvl w:val="0"/>
+          <w:numId w:val="19"/>
+        </w:numPr>
+        <w:bidi/>
+        <w:rPr>
+          <w:lang w:val="en-US"/>
+        </w:rPr>
+      </w:pPr>
+      <w:r>
+        <w:rPr>
+          <w:rFonts w:hint="cs"/>
+          <w:rtl/>
+          <w:lang w:val="en-US"/>
+        </w:rPr>
+        <w:t>גורם לשיפור שלימות הנתונים על ידי הפחתת הסיכון לחריגות.</w:t>
+      </w:r>
+    </w:p>
+    <w:p>
+      <w:pPr>
+        <w:pStyle w:val="ListParagraph"/>
+        <w:numPr>
+          <w:ilvl w:val="0"/>
+          <w:numId w:val="19"/>
+        </w:numPr>
+        <w:bidi/>
+        <w:rPr>
+          <w:lang w:val="en-US"/>
+        </w:rPr>
+      </w:pPr>
+      <w:r>
+        <w:rPr>
+          <w:rFonts w:hint="cs"/>
+          <w:rtl/>
+          <w:lang w:val="en-US"/>
+        </w:rPr>
+        <w:t>מקל על מדרגיות וגמישות של מסד הנתונים על ידי מתן בסיס איתן לשינויים.</w:t>
+      </w:r>
+    </w:p>
+    <w:p>
+      <w:pPr>
+        <w:pStyle w:val="ListParagraph"/>
+        <w:numPr>
+          <w:ilvl w:val="0"/>
+          <w:numId w:val="19"/>
+        </w:numPr>
+        <w:bidi/>
+        <w:rPr>
+          <w:lang w:val="en-US"/>
+        </w:rPr>
+      </w:pPr>
+      <w:r>
+        <w:rPr>
+          <w:rFonts w:hint="cs"/>
+          <w:rtl/>
+          <w:lang w:val="en-US"/>
+        </w:rPr>
+        <w:t>משפר את עקביות הנתונים על ידי אחסון נתונים באופן לא מיותר.</w:t>
+      </w:r>
+    </w:p>
+    <w:p>
+      <w:pPr>
+        <w:bidi/>
+        <w:rPr>
+          <w:b/>
+          <w:bCs/>
+          <w:u w:val="single"/>
+          <w:rtl/>
+          <w:lang w:val="en-US"/>
+        </w:rPr>
+      </w:pPr>
+      <w:r>
+        <w:rPr>
+          <w:rFonts w:hint="cs"/>
+          <w:b/>
+          <w:bCs/>
+          <w:u w:val="single"/>
+          <w:rtl/>
+          <w:lang w:val="en-US"/>
+        </w:rPr>
+        <w:t xml:space="preserve">לסיכום </w:t>
+      </w:r>
+      <w:r>
+        <w:rPr>
+          <w:b/>
+          <w:bCs/>
+          <w:u w:val="single"/>
+          <w:rtl/>
+          <w:lang w:val="en-US"/>
+        </w:rPr>
+        <w:t>–</w:t>
+      </w:r>
+    </w:p>
+    <w:p>
+      <w:pPr>
+        <w:bidi/>
+        <w:rPr>
+          <w:rtl/>
+        </w:rPr>
+      </w:pPr>
+      <w:r>
+        <w:rPr>
+          <w:rtl/>
+          <w:lang w:val="en-US"/>
+        </w:rPr>
+        <w:t xml:space="preserve">נורמליזציה של טבלאות ל </w:t>
+      </w:r>
+      <w:r>
+        <w:rPr>
+          <w:rtl/>
+          <w:lang w:val="en-US"/>
+        </w:rPr>
+        <w:t>–</w:t>
+      </w:r>
+      <w:r>
+        <w:rPr>
+          <w:rFonts w:hint="cs"/>
+          <w:rtl/>
+          <w:lang w:val="en-US"/>
+        </w:rPr>
+        <w:t xml:space="preserve"> </w:t>
+      </w:r>
+      <w:r>
+        <w:rPr>
+          <w:lang w:val="en-US"/>
+        </w:rPr>
+        <w:t>NF</w:t>
+      </w:r>
+      <w:r>
+        <w:rPr>
+          <w:rFonts w:hint="cs"/>
+          <w:rtl/>
+          <w:lang w:val="en-US"/>
+        </w:rPr>
+        <w:t xml:space="preserve">3 </w:t>
+      </w:r>
+      <w:r>
+        <w:rPr>
+          <w:rtl/>
+          <w:lang w:val="en-US"/>
+        </w:rPr>
+        <w:t>משפרת את איכות הנתונים, מפחיתה יתירות וחריגות, מבטיחה שלמות ועקביות נתונים, מפשטת את התחזוקה ותומכת במדרגיות ובגמישות של מסד הנתונים</w:t>
+      </w:r>
+      <w:r>
+        <w:t>.</w:t>
+      </w:r>
+    </w:p>
+    <w:p>
+      <w:pPr>
+        <w:bidi/>
+        <w:rPr>
+          <w:rtl/>
+        </w:rPr>
+      </w:pPr>
+    </w:p>
+    <w:p>
+      <w:pPr>
+        <w:bidi/>
+        <w:rPr>
           <w:lang w:val="en-US"/>
         </w:rPr>
       </w:pPr>
     </w:p>
     <w:sectPr>
+      <w:headerReference w:type="default" r:id="rId7"/>
+      <w:footerReference w:type="default" r:id="rId8"/>
       <w:pgSz w:w="11906" w:h="16838"/>
       <w:pgMar w:top="1440" w:right="1440" w:bottom="1440" w:left="1440" w:header="708" w:footer="708" w:gutter="0"/>
       <w:cols w:space="708"/>
@@ -1283,6 +2193,170 @@
 </w:document>
 </file>
 
+<file path=word/endnotes.xml><?xml version="1.0" encoding="utf-8"?>
+<w:endnotes xmlns:wpc="http://schemas.microsoft.com/office/word/2010/wordprocessingCanvas" xmlns:cx="http://schemas.microsoft.com/office/drawing/2014/chartex" xmlns:cx1="http://schemas.microsoft.com/office/drawing/2015/9/8/chartex" xmlns:cx2="http://schemas.microsoft.com/office/drawing/2015/10/21/chartex" xmlns:cx3="http://schemas.microsoft.com/office/drawing/2016/5/9/chartex" xmlns:cx4="http://schemas.microsoft.com/office/drawing/2016/5/10/chartex" xmlns:cx5="http://schemas.microsoft.com/office/drawing/2016/5/11/chartex" xmlns:cx6="http://schemas.microsoft.com/office/drawing/2016/5/12/chartex" xmlns:cx7="http://schemas.microsoft.com/office/drawing/2016/5/13/chartex" xmlns:cx8="http://schemas.microsoft.com/office/drawing/2016/5/14/chartex" xmlns:mc="http://schemas.openxmlformats.org/markup-compatibility/2006" xmlns:aink="http://schemas.microsoft.com/office/drawing/2016/ink" xmlns:am3d="http://schemas.microsoft.com/office/drawing/2017/model3d" xmlns:o="urn:schemas-microsoft-com:office:office" xmlns:oel="http://schemas.microsoft.com/office/2019/extlst" xmlns:r="http://schemas.openxmlformats.org/officeDocument/2006/relationships" xmlns:m="http://schemas.openxmlformats.org/officeDocument/2006/math" xmlns:v="urn:schemas-microsoft-com:vml" xmlns:wp14="http://schemas.microsoft.com/office/word/2010/wordprocessingDrawing" xmlns:wp="http://schemas.openxmlformats.org/drawingml/2006/wordprocessingDrawing" xmlns:w10="urn:schemas-microsoft-com:office:word" xmlns:w="http://schemas.openxmlformats.org/wordprocessingml/2006/main" xmlns:w14="http://schemas.microsoft.com/office/word/2010/wordml" xmlns:w15="http://schemas.microsoft.com/office/word/2012/wordml" xmlns:w16cex="http://schemas.microsoft.com/office/word/2018/wordml/cex" xmlns:w16cid="http://schemas.microsoft.com/office/word/2016/wordml/cid" xmlns:w16="http://schemas.microsoft.com/office/word/2018/wordml" xmlns:w16du="http://schemas.microsoft.com/office/word/2023/wordml/word16du" xmlns:w16sdtdh="http://schemas.microsoft.com/office/word/2020/wordml/sdtdatahash" xmlns:w16se="http://schemas.microsoft.com/office/word/2015/wordml/symex" xmlns:wpg="http://schemas.microsoft.com/office/word/2010/wordprocessingGroup" xmlns:wpi="http://schemas.microsoft.com/office/word/2010/wordprocessingInk" xmlns:wne="http://schemas.microsoft.com/office/word/2006/wordml" xmlns:wps="http://schemas.microsoft.com/office/word/2010/wordprocessingShape" mc:Ignorable="w14 w15 w16se w16cid w16 w16cex w16sdtdh w16du wp14">
+  <w:endnote w:type="separator" w:id="-1">
+    <w:p>
+      <w:pPr>
+        <w:spacing w:after="0" w:line="240" w:lineRule="auto"/>
+      </w:pPr>
+      <w:r>
+        <w:separator/>
+      </w:r>
+    </w:p>
+  </w:endnote>
+  <w:endnote w:type="continuationSeparator" w:id="0">
+    <w:p>
+      <w:pPr>
+        <w:spacing w:after="0" w:line="240" w:lineRule="auto"/>
+      </w:pPr>
+      <w:r>
+        <w:continuationSeparator/>
+      </w:r>
+    </w:p>
+  </w:endnote>
+</w:endnotes>
+</file>
+
+<file path=word/footer1.xml><?xml version="1.0" encoding="utf-8"?>
+<w:ftr xmlns:wpc="http://schemas.microsoft.com/office/word/2010/wordprocessingCanvas" xmlns:cx="http://schemas.microsoft.com/office/drawing/2014/chartex" xmlns:cx1="http://schemas.microsoft.com/office/drawing/2015/9/8/chartex" xmlns:cx2="http://schemas.microsoft.com/office/drawing/2015/10/21/chartex" xmlns:cx3="http://schemas.microsoft.com/office/drawing/2016/5/9/chartex" xmlns:cx4="http://schemas.microsoft.com/office/drawing/2016/5/10/chartex" xmlns:cx5="http://schemas.microsoft.com/office/drawing/2016/5/11/chartex" xmlns:cx6="http://schemas.microsoft.com/office/drawing/2016/5/12/chartex" xmlns:cx7="http://schemas.microsoft.com/office/drawing/2016/5/13/chartex" xmlns:cx8="http://schemas.microsoft.com/office/drawing/2016/5/14/chartex" xmlns:mc="http://schemas.openxmlformats.org/markup-compatibility/2006" xmlns:aink="http://schemas.microsoft.com/office/drawing/2016/ink" xmlns:am3d="http://schemas.microsoft.com/office/drawing/2017/model3d" xmlns:o="urn:schemas-microsoft-com:office:office" xmlns:oel="http://schemas.microsoft.com/office/2019/extlst" xmlns:r="http://schemas.openxmlformats.org/officeDocument/2006/relationships" xmlns:m="http://schemas.openxmlformats.org/officeDocument/2006/math" xmlns:v="urn:schemas-microsoft-com:vml" xmlns:wp14="http://schemas.microsoft.com/office/word/2010/wordprocessingDrawing" xmlns:wp="http://schemas.openxmlformats.org/drawingml/2006/wordprocessingDrawing" xmlns:w10="urn:schemas-microsoft-com:office:word" xmlns:w="http://schemas.openxmlformats.org/wordprocessingml/2006/main" xmlns:w14="http://schemas.microsoft.com/office/word/2010/wordml" xmlns:w15="http://schemas.microsoft.com/office/word/2012/wordml" xmlns:w16cex="http://schemas.microsoft.com/office/word/2018/wordml/cex" xmlns:w16cid="http://schemas.microsoft.com/office/word/2016/wordml/cid" xmlns:w16="http://schemas.microsoft.com/office/word/2018/wordml" xmlns:w16du="http://schemas.microsoft.com/office/word/2023/wordml/word16du" xmlns:w16sdtdh="http://schemas.microsoft.com/office/word/2020/wordml/sdtdatahash" xmlns:w16se="http://schemas.microsoft.com/office/word/2015/wordml/symex" xmlns:wpg="http://schemas.microsoft.com/office/word/2010/wordprocessingGroup" xmlns:wpi="http://schemas.microsoft.com/office/word/2010/wordprocessingInk" xmlns:wne="http://schemas.microsoft.com/office/word/2006/wordml" xmlns:wps="http://schemas.microsoft.com/office/word/2010/wordprocessingShape" mc:Ignorable="w14 w15 w16se w16cid w16 w16cex w16sdtdh w16du wp14">
+  <w:sdt>
+    <w:sdtPr>
+      <w:rPr>
+        <w:rFonts w:asciiTheme="majorHAnsi" w:eastAsiaTheme="majorEastAsia" w:hAnsiTheme="majorHAnsi" w:cstheme="majorBidi"/>
+        <w:sz w:val="28"/>
+        <w:szCs w:val="28"/>
+      </w:rPr>
+      <w:id w:val="-1985919112"/>
+      <w:docPartObj>
+        <w:docPartGallery w:val="Page Numbers (Bottom of Page)"/>
+        <w:docPartUnique/>
+      </w:docPartObj>
+    </w:sdtPr>
+    <w:sdtContent>
+      <w:p>
+        <w:pPr>
+          <w:pStyle w:val="Footer"/>
+          <w:jc w:val="center"/>
+          <w:rPr>
+            <w:rFonts w:asciiTheme="majorHAnsi" w:eastAsiaTheme="majorEastAsia" w:hAnsiTheme="majorHAnsi" w:cstheme="majorBidi"/>
+            <w:sz w:val="28"/>
+            <w:szCs w:val="28"/>
+          </w:rPr>
+        </w:pPr>
+        <w:r>
+          <w:rPr>
+            <w:rFonts w:asciiTheme="majorHAnsi" w:eastAsiaTheme="majorEastAsia" w:hAnsiTheme="majorHAnsi" w:cstheme="majorBidi"/>
+            <w:sz w:val="28"/>
+            <w:szCs w:val="28"/>
+          </w:rPr>
+          <w:t xml:space="preserve">~ </w:t>
+        </w:r>
+        <w:r>
+          <w:rPr>
+            <w:rFonts w:eastAsiaTheme="minorEastAsia" w:cs="Times New Roman"/>
+            <w:sz w:val="22"/>
+            <w:szCs w:val="22"/>
+          </w:rPr>
+          <w:fldChar w:fldCharType="begin"/>
+        </w:r>
+        <w:r>
+          <w:instrText xml:space="preserve"> PAGE    \* MERGEFORMAT </w:instrText>
+        </w:r>
+        <w:r>
+          <w:rPr>
+            <w:rFonts w:eastAsiaTheme="minorEastAsia" w:cs="Times New Roman"/>
+            <w:sz w:val="22"/>
+            <w:szCs w:val="22"/>
+          </w:rPr>
+          <w:fldChar w:fldCharType="separate"/>
+        </w:r>
+        <w:r>
+          <w:rPr>
+            <w:rFonts w:asciiTheme="majorHAnsi" w:eastAsiaTheme="majorEastAsia" w:hAnsiTheme="majorHAnsi" w:cstheme="majorBidi"/>
+            <w:noProof/>
+            <w:sz w:val="28"/>
+            <w:szCs w:val="28"/>
+          </w:rPr>
+          <w:t>2</w:t>
+        </w:r>
+        <w:r>
+          <w:rPr>
+            <w:rFonts w:asciiTheme="majorHAnsi" w:eastAsiaTheme="majorEastAsia" w:hAnsiTheme="majorHAnsi" w:cstheme="majorBidi"/>
+            <w:noProof/>
+            <w:sz w:val="28"/>
+            <w:szCs w:val="28"/>
+          </w:rPr>
+          <w:fldChar w:fldCharType="end"/>
+        </w:r>
+        <w:r>
+          <w:rPr>
+            <w:rFonts w:asciiTheme="majorHAnsi" w:eastAsiaTheme="majorEastAsia" w:hAnsiTheme="majorHAnsi" w:cstheme="majorBidi"/>
+            <w:sz w:val="28"/>
+            <w:szCs w:val="28"/>
+          </w:rPr>
+          <w:t xml:space="preserve"> ~</w:t>
+        </w:r>
+      </w:p>
+    </w:sdtContent>
+  </w:sdt>
+  <w:p>
+    <w:pPr>
+      <w:pStyle w:val="Footer"/>
+    </w:pPr>
+  </w:p>
+</w:ftr>
+</file>
+
+<file path=word/footnotes.xml><?xml version="1.0" encoding="utf-8"?>
+<w:footnotes xmlns:wpc="http://schemas.microsoft.com/office/word/2010/wordprocessingCanvas" xmlns:cx="http://schemas.microsoft.com/office/drawing/2014/chartex" xmlns:cx1="http://schemas.microsoft.com/office/drawing/2015/9/8/chartex" xmlns:cx2="http://schemas.microsoft.com/office/drawing/2015/10/21/chartex" xmlns:cx3="http://schemas.microsoft.com/office/drawing/2016/5/9/chartex" xmlns:cx4="http://schemas.microsoft.com/office/drawing/2016/5/10/chartex" xmlns:cx5="http://schemas.microsoft.com/office/drawing/2016/5/11/chartex" xmlns:cx6="http://schemas.microsoft.com/office/drawing/2016/5/12/chartex" xmlns:cx7="http://schemas.microsoft.com/office/drawing/2016/5/13/chartex" xmlns:cx8="http://schemas.microsoft.com/office/drawing/2016/5/14/chartex" xmlns:mc="http://schemas.openxmlformats.org/markup-compatibility/2006" xmlns:aink="http://schemas.microsoft.com/office/drawing/2016/ink" xmlns:am3d="http://schemas.microsoft.com/office/drawing/2017/model3d" xmlns:o="urn:schemas-microsoft-com:office:office" xmlns:oel="http://schemas.microsoft.com/office/2019/extlst" xmlns:r="http://schemas.openxmlformats.org/officeDocument/2006/relationships" xmlns:m="http://schemas.openxmlformats.org/officeDocument/2006/math" xmlns:v="urn:schemas-microsoft-com:vml" xmlns:wp14="http://schemas.microsoft.com/office/word/2010/wordprocessingDrawing" xmlns:wp="http://schemas.openxmlformats.org/drawingml/2006/wordprocessingDrawing" xmlns:w10="urn:schemas-microsoft-com:office:word" xmlns:w="http://schemas.openxmlformats.org/wordprocessingml/2006/main" xmlns:w14="http://schemas.microsoft.com/office/word/2010/wordml" xmlns:w15="http://schemas.microsoft.com/office/word/2012/wordml" xmlns:w16cex="http://schemas.microsoft.com/office/word/2018/wordml/cex" xmlns:w16cid="http://schemas.microsoft.com/office/word/2016/wordml/cid" xmlns:w16="http://schemas.microsoft.com/office/word/2018/wordml" xmlns:w16du="http://schemas.microsoft.com/office/word/2023/wordml/word16du" xmlns:w16sdtdh="http://schemas.microsoft.com/office/word/2020/wordml/sdtdatahash" xmlns:w16se="http://schemas.microsoft.com/office/word/2015/wordml/symex" xmlns:wpg="http://schemas.microsoft.com/office/word/2010/wordprocessingGroup" xmlns:wpi="http://schemas.microsoft.com/office/word/2010/wordprocessingInk" xmlns:wne="http://schemas.microsoft.com/office/word/2006/wordml" xmlns:wps="http://schemas.microsoft.com/office/word/2010/wordprocessingShape" mc:Ignorable="w14 w15 w16se w16cid w16 w16cex w16sdtdh w16du wp14">
+  <w:footnote w:type="separator" w:id="-1">
+    <w:p>
+      <w:pPr>
+        <w:spacing w:after="0" w:line="240" w:lineRule="auto"/>
+      </w:pPr>
+      <w:r>
+        <w:separator/>
+      </w:r>
+    </w:p>
+  </w:footnote>
+  <w:footnote w:type="continuationSeparator" w:id="0">
+    <w:p>
+      <w:pPr>
+        <w:spacing w:after="0" w:line="240" w:lineRule="auto"/>
+      </w:pPr>
+      <w:r>
+        <w:continuationSeparator/>
+      </w:r>
+    </w:p>
+  </w:footnote>
+</w:footnotes>
+</file>
+
+<file path=word/header1.xml><?xml version="1.0" encoding="utf-8"?>
+<w:hdr xmlns:wpc="http://schemas.microsoft.com/office/word/2010/wordprocessingCanvas" xmlns:cx="http://schemas.microsoft.com/office/drawing/2014/chartex" xmlns:cx1="http://schemas.microsoft.com/office/drawing/2015/9/8/chartex" xmlns:cx2="http://schemas.microsoft.com/office/drawing/2015/10/21/chartex" xmlns:cx3="http://schemas.microsoft.com/office/drawing/2016/5/9/chartex" xmlns:cx4="http://schemas.microsoft.com/office/drawing/2016/5/10/chartex" xmlns:cx5="http://schemas.microsoft.com/office/drawing/2016/5/11/chartex" xmlns:cx6="http://schemas.microsoft.com/office/drawing/2016/5/12/chartex" xmlns:cx7="http://schemas.microsoft.com/office/drawing/2016/5/13/chartex" xmlns:cx8="http://schemas.microsoft.com/office/drawing/2016/5/14/chartex" xmlns:mc="http://schemas.openxmlformats.org/markup-compatibility/2006" xmlns:aink="http://schemas.microsoft.com/office/drawing/2016/ink" xmlns:am3d="http://schemas.microsoft.com/office/drawing/2017/model3d" xmlns:o="urn:schemas-microsoft-com:office:office" xmlns:oel="http://schemas.microsoft.com/office/2019/extlst" xmlns:r="http://schemas.openxmlformats.org/officeDocument/2006/relationships" xmlns:m="http://schemas.openxmlformats.org/officeDocument/2006/math" xmlns:v="urn:schemas-microsoft-com:vml" xmlns:wp14="http://schemas.microsoft.com/office/word/2010/wordprocessingDrawing" xmlns:wp="http://schemas.openxmlformats.org/drawingml/2006/wordprocessingDrawing" xmlns:w10="urn:schemas-microsoft-com:office:word" xmlns:w="http://schemas.openxmlformats.org/wordprocessingml/2006/main" xmlns:w14="http://schemas.microsoft.com/office/word/2010/wordml" xmlns:w15="http://schemas.microsoft.com/office/word/2012/wordml" xmlns:w16cex="http://schemas.microsoft.com/office/word/2018/wordml/cex" xmlns:w16cid="http://schemas.microsoft.com/office/word/2016/wordml/cid" xmlns:w16="http://schemas.microsoft.com/office/word/2018/wordml" xmlns:w16du="http://schemas.microsoft.com/office/word/2023/wordml/word16du" xmlns:w16sdtdh="http://schemas.microsoft.com/office/word/2020/wordml/sdtdatahash" xmlns:w16se="http://schemas.microsoft.com/office/word/2015/wordml/symex" xmlns:wpg="http://schemas.microsoft.com/office/word/2010/wordprocessingGroup" xmlns:wpi="http://schemas.microsoft.com/office/word/2010/wordprocessingInk" xmlns:wne="http://schemas.microsoft.com/office/word/2006/wordml" xmlns:wps="http://schemas.microsoft.com/office/word/2010/wordprocessingShape" mc:Ignorable="w14 w15 w16se w16cid w16 w16cex w16sdtdh w16du wp14">
+  <w:p>
+    <w:pPr>
+      <w:pStyle w:val="Header"/>
+      <w:jc w:val="right"/>
+      <w:rPr>
+        <w:rFonts w:hint="cs"/>
+        <w:rtl/>
+        <w:lang w:val="en-US"/>
+      </w:rPr>
+    </w:pPr>
+    <w:r>
+      <w:rPr>
+        <w:rFonts w:hint="cs"/>
+        <w:rtl/>
+        <w:lang w:val="en-US"/>
+      </w:rPr>
+      <w:t>בס"ד</w:t>
+    </w:r>
+  </w:p>
+</w:hdr>
+</file>
+
 <file path=word/numbering.xml><?xml version="1.0" encoding="utf-8"?>
 <w:numbering xmlns:wpc="http://schemas.microsoft.com/office/word/2010/wordprocessingCanvas" xmlns:cx="http://schemas.microsoft.com/office/drawing/2014/chartex" xmlns:cx1="http://schemas.microsoft.com/office/drawing/2015/9/8/chartex" xmlns:cx2="http://schemas.microsoft.com/office/drawing/2015/10/21/chartex" xmlns:cx3="http://schemas.microsoft.com/office/drawing/2016/5/9/chartex" xmlns:cx4="http://schemas.microsoft.com/office/drawing/2016/5/10/chartex" xmlns:cx5="http://schemas.microsoft.com/office/drawing/2016/5/11/chartex" xmlns:cx6="http://schemas.microsoft.com/office/drawing/2016/5/12/chartex" xmlns:cx7="http://schemas.microsoft.com/office/drawing/2016/5/13/chartex" xmlns:cx8="http://schemas.microsoft.com/office/drawing/2016/5/14/chartex" xmlns:mc="http://schemas.openxmlformats.org/markup-compatibility/2006" xmlns:aink="http://schemas.microsoft.com/office/drawing/2016/ink" xmlns:am3d="http://schemas.microsoft.com/office/drawing/2017/model3d" xmlns:o="urn:schemas-microsoft-com:office:office" xmlns:oel="http://schemas.microsoft.com/office/2019/extlst" xmlns:r="http://schemas.openxmlformats.org/officeDocument/2006/relationships" xmlns:m="http://schemas.openxmlformats.org/officeDocument/2006/math" xmlns:v="urn:schemas-microsoft-com:vml" xmlns:wp14="http://schemas.microsoft.com/office/word/2010/wordprocessingDrawing" xmlns:wp="http://schemas.openxmlformats.org/drawingml/2006/wordprocessingDrawing" xmlns:w10="urn:schemas-microsoft-com:office:word" xmlns:w="http://schemas.openxmlformats.org/wordprocessingml/2006/main" xmlns:w14="http://schemas.microsoft.com/office/word/2010/wordml" xmlns:w15="http://schemas.microsoft.com/office/word/2012/wordml" xmlns:w16cex="http://schemas.microsoft.com/office/word/2018/wordml/cex" xmlns:w16cid="http://schemas.microsoft.com/office/word/2016/wordml/cid" xmlns:w16="http://schemas.microsoft.com/office/word/2018/wordml" xmlns:w16du="http://schemas.microsoft.com/office/word/2023/wordml/word16du" xmlns:w16sdtdh="http://schemas.microsoft.com/office/word/2020/wordml/sdtdatahash" xmlns:w16se="http://schemas.microsoft.com/office/word/2015/wordml/symex" xmlns:wpg="http://schemas.microsoft.com/office/word/2010/wordprocessingGroup" xmlns:wpi="http://schemas.microsoft.com/office/word/2010/wordprocessingInk" xmlns:wne="http://schemas.microsoft.com/office/word/2006/wordml" xmlns:wps="http://schemas.microsoft.com/office/word/2010/wordprocessingShape" mc:Ignorable="w14 w15 w16se w16cid w16 w16cex w16sdtdh w16du wp14">
   <w:abstractNum w:abstractNumId="0" w15:restartNumberingAfterBreak="0">
@@ -1489,6 +2563,119 @@
     </w:lvl>
   </w:abstractNum>
   <w:abstractNum w:abstractNumId="2" w15:restartNumberingAfterBreak="0">
+    <w:nsid w:val="35C75FFD"/>
+    <w:multiLevelType w:val="hybridMultilevel"/>
+    <w:tmpl w:val="6E9CF122"/>
+    <w:lvl w:ilvl="0" w:tplc="04090001">
+      <w:start w:val="1"/>
+      <w:numFmt w:val="bullet"/>
+      <w:lvlText w:val=""/>
+      <w:lvlJc w:val="left"/>
+      <w:pPr>
+        <w:ind w:left="720" w:hanging="360"/>
+      </w:pPr>
+      <w:rPr>
+        <w:rFonts w:ascii="Symbol" w:hAnsi="Symbol" w:hint="default"/>
+      </w:rPr>
+    </w:lvl>
+    <w:lvl w:ilvl="1" w:tplc="04090003" w:tentative="1">
+      <w:start w:val="1"/>
+      <w:numFmt w:val="bullet"/>
+      <w:lvlText w:val="o"/>
+      <w:lvlJc w:val="left"/>
+      <w:pPr>
+        <w:ind w:left="1440" w:hanging="360"/>
+      </w:pPr>
+      <w:rPr>
+        <w:rFonts w:ascii="Courier New" w:hAnsi="Courier New" w:cs="Courier New" w:hint="default"/>
+      </w:rPr>
+    </w:lvl>
+    <w:lvl w:ilvl="2" w:tplc="04090005" w:tentative="1">
+      <w:start w:val="1"/>
+      <w:numFmt w:val="bullet"/>
+      <w:lvlText w:val=""/>
+      <w:lvlJc w:val="left"/>
+      <w:pPr>
+        <w:ind w:left="2160" w:hanging="360"/>
+      </w:pPr>
+      <w:rPr>
+        <w:rFonts w:ascii="Wingdings" w:hAnsi="Wingdings" w:hint="default"/>
+      </w:rPr>
+    </w:lvl>
+    <w:lvl w:ilvl="3" w:tplc="04090001" w:tentative="1">
+      <w:start w:val="1"/>
+      <w:numFmt w:val="bullet"/>
+      <w:lvlText w:val=""/>
+      <w:lvlJc w:val="left"/>
+      <w:pPr>
+        <w:ind w:left="2880" w:hanging="360"/>
+      </w:pPr>
+      <w:rPr>
+        <w:rFonts w:ascii="Symbol" w:hAnsi="Symbol" w:hint="default"/>
+      </w:rPr>
+    </w:lvl>
+    <w:lvl w:ilvl="4" w:tplc="04090003" w:tentative="1">
+      <w:start w:val="1"/>
+      <w:numFmt w:val="bullet"/>
+      <w:lvlText w:val="o"/>
+      <w:lvlJc w:val="left"/>
+      <w:pPr>
+        <w:ind w:left="3600" w:hanging="360"/>
+      </w:pPr>
+      <w:rPr>
+        <w:rFonts w:ascii="Courier New" w:hAnsi="Courier New" w:cs="Courier New" w:hint="default"/>
+      </w:rPr>
+    </w:lvl>
+    <w:lvl w:ilvl="5" w:tplc="04090005" w:tentative="1">
+      <w:start w:val="1"/>
+      <w:numFmt w:val="bullet"/>
+      <w:lvlText w:val=""/>
+      <w:lvlJc w:val="left"/>
+      <w:pPr>
+        <w:ind w:left="4320" w:hanging="360"/>
+      </w:pPr>
+      <w:rPr>
+        <w:rFonts w:ascii="Wingdings" w:hAnsi="Wingdings" w:hint="default"/>
+      </w:rPr>
+    </w:lvl>
+    <w:lvl w:ilvl="6" w:tplc="04090001" w:tentative="1">
+      <w:start w:val="1"/>
+      <w:numFmt w:val="bullet"/>
+      <w:lvlText w:val=""/>
+      <w:lvlJc w:val="left"/>
+      <w:pPr>
+        <w:ind w:left="5040" w:hanging="360"/>
+      </w:pPr>
+      <w:rPr>
+        <w:rFonts w:ascii="Symbol" w:hAnsi="Symbol" w:hint="default"/>
+      </w:rPr>
+    </w:lvl>
+    <w:lvl w:ilvl="7" w:tplc="04090003" w:tentative="1">
+      <w:start w:val="1"/>
+      <w:numFmt w:val="bullet"/>
+      <w:lvlText w:val="o"/>
+      <w:lvlJc w:val="left"/>
+      <w:pPr>
+        <w:ind w:left="5760" w:hanging="360"/>
+      </w:pPr>
+      <w:rPr>
+        <w:rFonts w:ascii="Courier New" w:hAnsi="Courier New" w:cs="Courier New" w:hint="default"/>
+      </w:rPr>
+    </w:lvl>
+    <w:lvl w:ilvl="8" w:tplc="04090005" w:tentative="1">
+      <w:start w:val="1"/>
+      <w:numFmt w:val="bullet"/>
+      <w:lvlText w:val=""/>
+      <w:lvlJc w:val="left"/>
+      <w:pPr>
+        <w:ind w:left="6480" w:hanging="360"/>
+      </w:pPr>
+      <w:rPr>
+        <w:rFonts w:ascii="Wingdings" w:hAnsi="Wingdings" w:hint="default"/>
+      </w:rPr>
+    </w:lvl>
+  </w:abstractNum>
+  <w:abstractNum w:abstractNumId="3" w15:restartNumberingAfterBreak="0">
     <w:nsid w:val="46D22C32"/>
     <w:multiLevelType w:val="multilevel"/>
     <w:tmpl w:val="73B45228"/>
@@ -1637,7 +2824,7 @@
       </w:rPr>
     </w:lvl>
   </w:abstractNum>
-  <w:abstractNum w:abstractNumId="3" w15:restartNumberingAfterBreak="0">
+  <w:abstractNum w:abstractNumId="4" w15:restartNumberingAfterBreak="0">
     <w:nsid w:val="592C3554"/>
     <w:multiLevelType w:val="multilevel"/>
     <w:tmpl w:val="3BB05B58"/>
@@ -1750,7 +2937,7 @@
       </w:pPr>
     </w:lvl>
   </w:abstractNum>
-  <w:abstractNum w:abstractNumId="4" w15:restartNumberingAfterBreak="0">
+  <w:abstractNum w:abstractNumId="5" w15:restartNumberingAfterBreak="0">
     <w:nsid w:val="631D2C40"/>
     <w:multiLevelType w:val="hybridMultilevel"/>
     <w:tmpl w:val="1A9653B6"/>
@@ -1862,7 +3049,93 @@
       </w:rPr>
     </w:lvl>
   </w:abstractNum>
-  <w:abstractNum w:abstractNumId="5" w15:restartNumberingAfterBreak="0">
+  <w:abstractNum w:abstractNumId="6" w15:restartNumberingAfterBreak="0">
+    <w:nsid w:val="66300B95"/>
+    <w:multiLevelType w:val="hybridMultilevel"/>
+    <w:tmpl w:val="2A3463CA"/>
+    <w:lvl w:ilvl="0" w:tplc="0409000F">
+      <w:start w:val="1"/>
+      <w:numFmt w:val="decimal"/>
+      <w:lvlText w:val="%1."/>
+      <w:lvlJc w:val="left"/>
+      <w:pPr>
+        <w:ind w:left="1440" w:hanging="360"/>
+      </w:pPr>
+    </w:lvl>
+    <w:lvl w:ilvl="1" w:tplc="04090019" w:tentative="1">
+      <w:start w:val="1"/>
+      <w:numFmt w:val="lowerLetter"/>
+      <w:lvlText w:val="%2."/>
+      <w:lvlJc w:val="left"/>
+      <w:pPr>
+        <w:ind w:left="2160" w:hanging="360"/>
+      </w:pPr>
+    </w:lvl>
+    <w:lvl w:ilvl="2" w:tplc="0409001B" w:tentative="1">
+      <w:start w:val="1"/>
+      <w:numFmt w:val="lowerRoman"/>
+      <w:lvlText w:val="%3."/>
+      <w:lvlJc w:val="right"/>
+      <w:pPr>
+        <w:ind w:left="2880" w:hanging="180"/>
+      </w:pPr>
+    </w:lvl>
+    <w:lvl w:ilvl="3" w:tplc="0409000F" w:tentative="1">
+      <w:start w:val="1"/>
+      <w:numFmt w:val="decimal"/>
+      <w:lvlText w:val="%4."/>
+      <w:lvlJc w:val="left"/>
+      <w:pPr>
+        <w:ind w:left="3600" w:hanging="360"/>
+      </w:pPr>
+    </w:lvl>
+    <w:lvl w:ilvl="4" w:tplc="04090019" w:tentative="1">
+      <w:start w:val="1"/>
+      <w:numFmt w:val="lowerLetter"/>
+      <w:lvlText w:val="%5."/>
+      <w:lvlJc w:val="left"/>
+      <w:pPr>
+        <w:ind w:left="4320" w:hanging="360"/>
+      </w:pPr>
+    </w:lvl>
+    <w:lvl w:ilvl="5" w:tplc="0409001B" w:tentative="1">
+      <w:start w:val="1"/>
+      <w:numFmt w:val="lowerRoman"/>
+      <w:lvlText w:val="%6."/>
+      <w:lvlJc w:val="right"/>
+      <w:pPr>
+        <w:ind w:left="5040" w:hanging="180"/>
+      </w:pPr>
+    </w:lvl>
+    <w:lvl w:ilvl="6" w:tplc="0409000F" w:tentative="1">
+      <w:start w:val="1"/>
+      <w:numFmt w:val="decimal"/>
+      <w:lvlText w:val="%7."/>
+      <w:lvlJc w:val="left"/>
+      <w:pPr>
+        <w:ind w:left="5760" w:hanging="360"/>
+      </w:pPr>
+    </w:lvl>
+    <w:lvl w:ilvl="7" w:tplc="04090019" w:tentative="1">
+      <w:start w:val="1"/>
+      <w:numFmt w:val="lowerLetter"/>
+      <w:lvlText w:val="%8."/>
+      <w:lvlJc w:val="left"/>
+      <w:pPr>
+        <w:ind w:left="6480" w:hanging="360"/>
+      </w:pPr>
+    </w:lvl>
+    <w:lvl w:ilvl="8" w:tplc="0409001B" w:tentative="1">
+      <w:start w:val="1"/>
+      <w:numFmt w:val="lowerRoman"/>
+      <w:lvlText w:val="%9."/>
+      <w:lvlJc w:val="right"/>
+      <w:pPr>
+        <w:ind w:left="7200" w:hanging="180"/>
+      </w:pPr>
+    </w:lvl>
+  </w:abstractNum>
+  <w:abstractNum w:abstractNumId="7" w15:restartNumberingAfterBreak="0">
     <w:nsid w:val="70763A45"/>
     <w:multiLevelType w:val="hybridMultilevel"/>
     <w:tmpl w:val="0CCAED7C"/>
@@ -1951,7 +3224,93 @@
       </w:pPr>
     </w:lvl>
   </w:abstractNum>
-  <w:abstractNum w:abstractNumId="6" w15:restartNumberingAfterBreak="0">
+  <w:abstractNum w:abstractNumId="8" w15:restartNumberingAfterBreak="0">
+    <w:nsid w:val="73C7638F"/>
+    <w:multiLevelType w:val="hybridMultilevel"/>
+    <w:tmpl w:val="48E6F1DE"/>
+    <w:lvl w:ilvl="0" w:tplc="0409000F">
+      <w:start w:val="1"/>
+      <w:numFmt w:val="decimal"/>
+      <w:lvlText w:val="%1."/>
+      <w:lvlJc w:val="left"/>
+      <w:pPr>
+        <w:ind w:left="720" w:hanging="360"/>
+      </w:pPr>
+    </w:lvl>
+    <w:lvl w:ilvl="1" w:tplc="04090019" w:tentative="1">
+      <w:start w:val="1"/>
+      <w:numFmt w:val="lowerLetter"/>
+      <w:lvlText w:val="%2."/>
+      <w:lvlJc w:val="left"/>
+      <w:pPr>
+        <w:ind w:left="1440" w:hanging="360"/>
+      </w:pPr>
+    </w:lvl>
+    <w:lvl w:ilvl="2" w:tplc="0409001B" w:tentative="1">
+      <w:start w:val="1"/>
+      <w:numFmt w:val="lowerRoman"/>
+      <w:lvlText w:val="%3."/>
+      <w:lvlJc w:val="right"/>
+      <w:pPr>
+        <w:ind w:left="2160" w:hanging="180"/>
+      </w:pPr>
+    </w:lvl>
+    <w:lvl w:ilvl="3" w:tplc="0409000F" w:tentative="1">
+      <w:start w:val="1"/>
+      <w:numFmt w:val="decimal"/>
+      <w:lvlText w:val="%4."/>
+      <w:lvlJc w:val="left"/>
+      <w:pPr>
+        <w:ind w:left="2880" w:hanging="360"/>
+      </w:pPr>
+    </w:lvl>
+    <w:lvl w:ilvl="4" w:tplc="04090019" w:tentative="1">
+      <w:start w:val="1"/>
+      <w:numFmt w:val="lowerLetter"/>
+      <w:lvlText w:val="%5."/>
+      <w:lvlJc w:val="left"/>
+      <w:pPr>
+        <w:ind w:left="3600" w:hanging="360"/>
+      </w:pPr>
+    </w:lvl>
+    <w:lvl w:ilvl="5" w:tplc="0409001B" w:tentative="1">
+      <w:start w:val="1"/>
+      <w:numFmt w:val="lowerRoman"/>
+      <w:lvlText w:val="%6."/>
+      <w:lvlJc w:val="right"/>
+      <w:pPr>
+        <w:ind w:left="4320" w:hanging="180"/>
+      </w:pPr>
+    </w:lvl>
+    <w:lvl w:ilvl="6" w:tplc="0409000F" w:tentative="1">
+      <w:start w:val="1"/>
+      <w:numFmt w:val="decimal"/>
+      <w:lvlText w:val="%7."/>
+      <w:lvlJc w:val="left"/>
+      <w:pPr>
+        <w:ind w:left="5040" w:hanging="360"/>
+      </w:pPr>
+    </w:lvl>
+    <w:lvl w:ilvl="7" w:tplc="04090019" w:tentative="1">
+      <w:start w:val="1"/>
+      <w:numFmt w:val="lowerLetter"/>
+      <w:lvlText w:val="%8."/>
+      <w:lvlJc w:val="left"/>
+      <w:pPr>
+        <w:ind w:left="5760" w:hanging="360"/>
+      </w:pPr>
+    </w:lvl>
+    <w:lvl w:ilvl="8" w:tplc="0409001B" w:tentative="1">
+      <w:start w:val="1"/>
+      <w:numFmt w:val="lowerRoman"/>
+      <w:lvlText w:val="%9."/>
+      <w:lvlJc w:val="right"/>
+      <w:pPr>
+        <w:ind w:left="6480" w:hanging="180"/>
+      </w:pPr>
+    </w:lvl>
+  </w:abstractNum>
+  <w:abstractNum w:abstractNumId="9" w15:restartNumberingAfterBreak="0">
     <w:nsid w:val="763D4156"/>
     <w:multiLevelType w:val="hybridMultilevel"/>
     <w:tmpl w:val="C628841A"/>
@@ -2040,17 +3399,103 @@
       </w:pPr>
     </w:lvl>
   </w:abstractNum>
+  <w:abstractNum w:abstractNumId="10" w15:restartNumberingAfterBreak="0">
+    <w:nsid w:val="7E2938B1"/>
+    <w:multiLevelType w:val="hybridMultilevel"/>
+    <w:tmpl w:val="2EDABC22"/>
+    <w:lvl w:ilvl="0" w:tplc="0409000F">
+      <w:start w:val="1"/>
+      <w:numFmt w:val="decimal"/>
+      <w:lvlText w:val="%1."/>
+      <w:lvlJc w:val="left"/>
+      <w:pPr>
+        <w:ind w:left="1440" w:hanging="360"/>
+      </w:pPr>
+    </w:lvl>
+    <w:lvl w:ilvl="1" w:tplc="04090019" w:tentative="1">
+      <w:start w:val="1"/>
+      <w:numFmt w:val="lowerLetter"/>
+      <w:lvlText w:val="%2."/>
+      <w:lvlJc w:val="left"/>
+      <w:pPr>
+        <w:ind w:left="2160" w:hanging="360"/>
+      </w:pPr>
+    </w:lvl>
+    <w:lvl w:ilvl="2" w:tplc="0409001B" w:tentative="1">
+      <w:start w:val="1"/>
+      <w:numFmt w:val="lowerRoman"/>
+      <w:lvlText w:val="%3."/>
+      <w:lvlJc w:val="right"/>
+      <w:pPr>
+        <w:ind w:left="2880" w:hanging="180"/>
+      </w:pPr>
+    </w:lvl>
+    <w:lvl w:ilvl="3" w:tplc="0409000F" w:tentative="1">
+      <w:start w:val="1"/>
+      <w:numFmt w:val="decimal"/>
+      <w:lvlText w:val="%4."/>
+      <w:lvlJc w:val="left"/>
+      <w:pPr>
+        <w:ind w:left="3600" w:hanging="360"/>
+      </w:pPr>
+    </w:lvl>
+    <w:lvl w:ilvl="4" w:tplc="04090019" w:tentative="1">
+      <w:start w:val="1"/>
+      <w:numFmt w:val="lowerLetter"/>
+      <w:lvlText w:val="%5."/>
+      <w:lvlJc w:val="left"/>
+      <w:pPr>
+        <w:ind w:left="4320" w:hanging="360"/>
+      </w:pPr>
+    </w:lvl>
+    <w:lvl w:ilvl="5" w:tplc="0409001B" w:tentative="1">
+      <w:start w:val="1"/>
+      <w:numFmt w:val="lowerRoman"/>
+      <w:lvlText w:val="%6."/>
+      <w:lvlJc w:val="right"/>
+      <w:pPr>
+        <w:ind w:left="5040" w:hanging="180"/>
+      </w:pPr>
+    </w:lvl>
+    <w:lvl w:ilvl="6" w:tplc="0409000F" w:tentative="1">
+      <w:start w:val="1"/>
+      <w:numFmt w:val="decimal"/>
+      <w:lvlText w:val="%7."/>
+      <w:lvlJc w:val="left"/>
+      <w:pPr>
+        <w:ind w:left="5760" w:hanging="360"/>
+      </w:pPr>
+    </w:lvl>
+    <w:lvl w:ilvl="7" w:tplc="04090019" w:tentative="1">
+      <w:start w:val="1"/>
+      <w:numFmt w:val="lowerLetter"/>
+      <w:lvlText w:val="%8."/>
+      <w:lvlJc w:val="left"/>
+      <w:pPr>
+        <w:ind w:left="6480" w:hanging="360"/>
+      </w:pPr>
+    </w:lvl>
+    <w:lvl w:ilvl="8" w:tplc="0409001B" w:tentative="1">
+      <w:start w:val="1"/>
+      <w:numFmt w:val="lowerRoman"/>
+      <w:lvlText w:val="%9."/>
+      <w:lvlJc w:val="right"/>
+      <w:pPr>
+        <w:ind w:left="7200" w:hanging="180"/>
+      </w:pPr>
+    </w:lvl>
+  </w:abstractNum>
   <w:num w:numId="1" w16cid:durableId="667752318">
+    <w:abstractNumId w:val="5"/>
+  </w:num>
+  <w:num w:numId="2" w16cid:durableId="433021697">
+    <w:abstractNumId w:val="3"/>
+  </w:num>
+  <w:num w:numId="3" w16cid:durableId="1541433397">
     <w:abstractNumId w:val="4"/>
   </w:num>
-  <w:num w:numId="2" w16cid:durableId="433021697">
-    <w:abstractNumId w:val="2"/>
-  </w:num>
-  <w:num w:numId="3" w16cid:durableId="1541433397">
-    <w:abstractNumId w:val="3"/>
-  </w:num>
   <w:num w:numId="4" w16cid:durableId="796723821">
-    <w:abstractNumId w:val="3"/>
+    <w:abstractNumId w:val="4"/>
     <w:lvlOverride w:ilvl="1">
       <w:lvl w:ilvl="1">
         <w:numFmt w:val="lowerLetter"/>
@@ -2060,7 +3505,7 @@
     </w:lvlOverride>
   </w:num>
   <w:num w:numId="5" w16cid:durableId="88814066">
-    <w:abstractNumId w:val="3"/>
+    <w:abstractNumId w:val="4"/>
     <w:lvlOverride w:ilvl="1">
       <w:lvl w:ilvl="1">
         <w:numFmt w:val="lowerLetter"/>
@@ -2070,7 +3515,7 @@
     </w:lvlOverride>
   </w:num>
   <w:num w:numId="6" w16cid:durableId="1687292512">
-    <w:abstractNumId w:val="3"/>
+    <w:abstractNumId w:val="4"/>
     <w:lvlOverride w:ilvl="1">
       <w:lvl w:ilvl="1">
         <w:numFmt w:val="lowerLetter"/>
@@ -2080,7 +3525,7 @@
     </w:lvlOverride>
   </w:num>
   <w:num w:numId="7" w16cid:durableId="792022847">
-    <w:abstractNumId w:val="3"/>
+    <w:abstractNumId w:val="4"/>
     <w:lvlOverride w:ilvl="1">
       <w:lvl w:ilvl="1">
         <w:numFmt w:val="lowerLetter"/>
@@ -2090,7 +3535,7 @@
     </w:lvlOverride>
   </w:num>
   <w:num w:numId="8" w16cid:durableId="1248684479">
-    <w:abstractNumId w:val="3"/>
+    <w:abstractNumId w:val="4"/>
     <w:lvlOverride w:ilvl="1">
       <w:lvl w:ilvl="1">
         <w:numFmt w:val="lowerLetter"/>
@@ -2100,7 +3545,7 @@
     </w:lvlOverride>
   </w:num>
   <w:num w:numId="9" w16cid:durableId="1239632810">
-    <w:abstractNumId w:val="3"/>
+    <w:abstractNumId w:val="4"/>
     <w:lvlOverride w:ilvl="1">
       <w:lvl w:ilvl="1">
         <w:numFmt w:val="lowerLetter"/>
@@ -2110,7 +3555,7 @@
     </w:lvlOverride>
   </w:num>
   <w:num w:numId="10" w16cid:durableId="1535265523">
-    <w:abstractNumId w:val="3"/>
+    <w:abstractNumId w:val="4"/>
     <w:lvlOverride w:ilvl="1">
       <w:lvl w:ilvl="1">
         <w:numFmt w:val="lowerLetter"/>
@@ -2120,7 +3565,7 @@
     </w:lvlOverride>
   </w:num>
   <w:num w:numId="11" w16cid:durableId="1593665251">
-    <w:abstractNumId w:val="3"/>
+    <w:abstractNumId w:val="4"/>
     <w:lvlOverride w:ilvl="1">
       <w:lvl w:ilvl="1">
         <w:numFmt w:val="lowerLetter"/>
@@ -2133,13 +3578,25 @@
     <w:abstractNumId w:val="1"/>
   </w:num>
   <w:num w:numId="13" w16cid:durableId="910848694">
-    <w:abstractNumId w:val="5"/>
+    <w:abstractNumId w:val="7"/>
   </w:num>
   <w:num w:numId="14" w16cid:durableId="881480588">
-    <w:abstractNumId w:val="6"/>
+    <w:abstractNumId w:val="9"/>
   </w:num>
   <w:num w:numId="15" w16cid:durableId="711079256">
     <w:abstractNumId w:val="0"/>
+  </w:num>
+  <w:num w:numId="16" w16cid:durableId="1456291202">
+    <w:abstractNumId w:val="6"/>
+  </w:num>
+  <w:num w:numId="17" w16cid:durableId="110393756">
+    <w:abstractNumId w:val="2"/>
+  </w:num>
+  <w:num w:numId="18" w16cid:durableId="1877425969">
+    <w:abstractNumId w:val="10"/>
+  </w:num>
+  <w:num w:numId="19" w16cid:durableId="1183129327">
+    <w:abstractNumId w:val="8"/>
   </w:num>
 </w:numbering>
 </file>
@@ -2153,7 +3610,7 @@
         <w:kern w:val="2"/>
         <w:sz w:val="24"/>
         <w:szCs w:val="24"/>
-        <w:lang w:val="en-IL" w:eastAsia="en-US" w:bidi="he-IL"/>
+        <w:lang w:eastAsia="en-US" w:bidi="he-IL"/>
         <w14:ligatures w14:val="standardContextual"/>
       </w:rPr>
     </w:rPrDefault>
@@ -2747,7 +4204,6 @@
   <w:style w:type="character" w:default="1" w:styleId="DefaultParagraphFont">
     <w:name w:val="Default Paragraph Font"/>
     <w:uiPriority w:val="1"/>
-    <w:semiHidden/>
     <w:unhideWhenUsed/>
   </w:style>
   <w:style w:type="table" w:default="1" w:styleId="TableNormal">
@@ -3073,9 +4529,53 @@
     <w:rPr>
       <w:rFonts w:ascii="Times New Roman" w:eastAsia="Times New Roman" w:hAnsi="Times New Roman" w:cs="Times New Roman"/>
       <w:kern w:val="0"/>
-      <w:lang w:eastAsia="en-IL"/>
+      <w:lang/>
       <w14:ligatures w14:val="none"/>
     </w:rPr>
+  </w:style>
+  <w:style w:type="paragraph" w:styleId="Header">
+    <w:name w:val="header"/>
+    <w:basedOn w:val="Normal"/>
+    <w:link w:val="HeaderChar"/>
+    <w:uiPriority w:val="99"/>
+    <w:unhideWhenUsed/>
+    <w:rsid w:val="005C5675"/>
+    <w:pPr>
+      <w:tabs>
+        <w:tab w:val="center" w:pos="4153"/>
+        <w:tab w:val="right" w:pos="8306"/>
+      </w:tabs>
+      <w:spacing w:after="0" w:line="240" w:lineRule="auto"/>
+    </w:pPr>
+  </w:style>
+  <w:style w:type="character" w:customStyle="1" w:styleId="HeaderChar">
+    <w:name w:val="Header Char"/>
+    <w:basedOn w:val="DefaultParagraphFont"/>
+    <w:link w:val="Header"/>
+    <w:uiPriority w:val="99"/>
+    <w:rsid w:val="005C5675"/>
+  </w:style>
+  <w:style w:type="paragraph" w:styleId="Footer">
+    <w:name w:val="footer"/>
+    <w:basedOn w:val="Normal"/>
+    <w:link w:val="FooterChar"/>
+    <w:uiPriority w:val="99"/>
+    <w:unhideWhenUsed/>
+    <w:rsid w:val="005C5675"/>
+    <w:pPr>
+      <w:tabs>
+        <w:tab w:val="center" w:pos="4153"/>
+        <w:tab w:val="right" w:pos="8306"/>
+      </w:tabs>
+      <w:spacing w:after="0" w:line="240" w:lineRule="auto"/>
+    </w:pPr>
+  </w:style>
+  <w:style w:type="character" w:customStyle="1" w:styleId="FooterChar">
+    <w:name w:val="Footer Char"/>
+    <w:basedOn w:val="DefaultParagraphFont"/>
+    <w:link w:val="Footer"/>
+    <w:uiPriority w:val="99"/>
+    <w:rsid w:val="005C5675"/>
   </w:style>
 </w:styles>
 </file>

</xml_diff>

<commit_message>
add a DSD & ERD diagrams and explanations about the schema and the diagrams and i had some design changes + entry page
</commit_message>
<xml_diff>
--- a/Report.docx
+++ b/Report.docx
@@ -2,136 +2,1421 @@
 <file path=word/document.xml><?xml version="1.0" encoding="utf-8"?>
 <w:document xmlns:wpc="http://schemas.microsoft.com/office/word/2010/wordprocessingCanvas" xmlns:cx="http://schemas.microsoft.com/office/drawing/2014/chartex" xmlns:cx1="http://schemas.microsoft.com/office/drawing/2015/9/8/chartex" xmlns:cx2="http://schemas.microsoft.com/office/drawing/2015/10/21/chartex" xmlns:cx3="http://schemas.microsoft.com/office/drawing/2016/5/9/chartex" xmlns:cx4="http://schemas.microsoft.com/office/drawing/2016/5/10/chartex" xmlns:cx5="http://schemas.microsoft.com/office/drawing/2016/5/11/chartex" xmlns:cx6="http://schemas.microsoft.com/office/drawing/2016/5/12/chartex" xmlns:cx7="http://schemas.microsoft.com/office/drawing/2016/5/13/chartex" xmlns:cx8="http://schemas.microsoft.com/office/drawing/2016/5/14/chartex" xmlns:mc="http://schemas.openxmlformats.org/markup-compatibility/2006" xmlns:aink="http://schemas.microsoft.com/office/drawing/2016/ink" xmlns:am3d="http://schemas.microsoft.com/office/drawing/2017/model3d" xmlns:o="urn:schemas-microsoft-com:office:office" xmlns:oel="http://schemas.microsoft.com/office/2019/extlst" xmlns:r="http://schemas.openxmlformats.org/officeDocument/2006/relationships" xmlns:m="http://schemas.openxmlformats.org/officeDocument/2006/math" xmlns:v="urn:schemas-microsoft-com:vml" xmlns:wp14="http://schemas.microsoft.com/office/word/2010/wordprocessingDrawing" xmlns:wp="http://schemas.openxmlformats.org/drawingml/2006/wordprocessingDrawing" xmlns:w10="urn:schemas-microsoft-com:office:word" xmlns:w="http://schemas.openxmlformats.org/wordprocessingml/2006/main" xmlns:w14="http://schemas.microsoft.com/office/word/2010/wordml" xmlns:w15="http://schemas.microsoft.com/office/word/2012/wordml" xmlns:w16cex="http://schemas.microsoft.com/office/word/2018/wordml/cex" xmlns:w16cid="http://schemas.microsoft.com/office/word/2016/wordml/cid" xmlns:w16="http://schemas.microsoft.com/office/word/2018/wordml" xmlns:w16du="http://schemas.microsoft.com/office/word/2023/wordml/word16du" xmlns:w16sdtdh="http://schemas.microsoft.com/office/word/2020/wordml/sdtdatahash" xmlns:w16se="http://schemas.microsoft.com/office/word/2015/wordml/symex" xmlns:wpg="http://schemas.microsoft.com/office/word/2010/wordprocessingGroup" xmlns:wpi="http://schemas.microsoft.com/office/word/2010/wordprocessingInk" xmlns:wne="http://schemas.microsoft.com/office/word/2006/wordml" xmlns:wps="http://schemas.microsoft.com/office/word/2010/wordprocessingShape" mc:Ignorable="w14 w15 w16se w16cid w16 w16cex w16sdtdh w16du wp14">
   <w:body>
+    <w:sdt>
+      <w:sdtPr>
+        <w:id w:val="-1871286365"/>
+        <w:docPartObj>
+          <w:docPartGallery w:val="Cover Pages"/>
+          <w:docPartUnique/>
+        </w:docPartObj>
+      </w:sdtPr>
+      <w:sdtContent>
+        <w:p>
+          <w:r>
+            <w:rPr>
+              <w:noProof/>
+            </w:rPr>
+            <mc:AlternateContent>
+              <mc:Choice Requires="wpg">
+                <w:drawing>
+                  <wp:anchor distT="0" distB="0" distL="114300" distR="114300" simplePos="0" relativeHeight="251662336" behindDoc="0" locked="0" layoutInCell="1" allowOverlap="1" wp14:anchorId="2492C0C1" wp14:editId="2CF970E6">
+                    <wp:simplePos x="0" y="0"/>
+                    <wp:positionH relativeFrom="page">
+                      <wp:align>center</wp:align>
+                    </wp:positionH>
+                    <mc:AlternateContent>
+                      <mc:Choice Requires="wp14">
+                        <wp:positionV relativeFrom="page">
+                          <wp14:pctPosVOffset>2300</wp14:pctPosVOffset>
+                        </wp:positionV>
+                      </mc:Choice>
+                      <mc:Fallback>
+                        <wp:positionV relativeFrom="page">
+                          <wp:posOffset>245745</wp:posOffset>
+                        </wp:positionV>
+                      </mc:Fallback>
+                    </mc:AlternateContent>
+                    <wp:extent cx="7315200" cy="1215391"/>
+                    <wp:effectExtent l="0" t="0" r="1270" b="1905"/>
+                    <wp:wrapNone/>
+                    <wp:docPr id="149" name="Group 51"/>
+                    <wp:cNvGraphicFramePr/>
+                    <a:graphic xmlns:a="http://schemas.openxmlformats.org/drawingml/2006/main">
+                      <a:graphicData uri="http://schemas.microsoft.com/office/word/2010/wordprocessingGroup">
+                        <wpg:wgp>
+                          <wpg:cNvGrpSpPr/>
+                          <wpg:grpSpPr>
+                            <a:xfrm>
+                              <a:off x="0" y="0"/>
+                              <a:ext cx="7315200" cy="1215391"/>
+                              <a:chOff x="0" y="-1"/>
+                              <a:chExt cx="7315200" cy="1216153"/>
+                            </a:xfrm>
+                          </wpg:grpSpPr>
+                          <wps:wsp>
+                            <wps:cNvPr id="150" name="Rectangle 51"/>
+                            <wps:cNvSpPr/>
+                            <wps:spPr>
+                              <a:xfrm>
+                                <a:off x="0" y="-1"/>
+                                <a:ext cx="7315200" cy="1130373"/>
+                              </a:xfrm>
+                              <a:custGeom>
+                                <a:avLst/>
+                                <a:gdLst>
+                                  <a:gd name="connsiteX0" fmla="*/ 0 w 7312660"/>
+                                  <a:gd name="connsiteY0" fmla="*/ 0 h 1215390"/>
+                                  <a:gd name="connsiteX1" fmla="*/ 7312660 w 7312660"/>
+                                  <a:gd name="connsiteY1" fmla="*/ 0 h 1215390"/>
+                                  <a:gd name="connsiteX2" fmla="*/ 7312660 w 7312660"/>
+                                  <a:gd name="connsiteY2" fmla="*/ 1215390 h 1215390"/>
+                                  <a:gd name="connsiteX3" fmla="*/ 0 w 7312660"/>
+                                  <a:gd name="connsiteY3" fmla="*/ 1215390 h 1215390"/>
+                                  <a:gd name="connsiteX4" fmla="*/ 0 w 7312660"/>
+                                  <a:gd name="connsiteY4" fmla="*/ 0 h 1215390"/>
+                                  <a:gd name="connsiteX0" fmla="*/ 0 w 7312660"/>
+                                  <a:gd name="connsiteY0" fmla="*/ 0 h 1215390"/>
+                                  <a:gd name="connsiteX1" fmla="*/ 7312660 w 7312660"/>
+                                  <a:gd name="connsiteY1" fmla="*/ 0 h 1215390"/>
+                                  <a:gd name="connsiteX2" fmla="*/ 7312660 w 7312660"/>
+                                  <a:gd name="connsiteY2" fmla="*/ 1215390 h 1215390"/>
+                                  <a:gd name="connsiteX3" fmla="*/ 3667125 w 7312660"/>
+                                  <a:gd name="connsiteY3" fmla="*/ 1209675 h 1215390"/>
+                                  <a:gd name="connsiteX4" fmla="*/ 0 w 7312660"/>
+                                  <a:gd name="connsiteY4" fmla="*/ 1215390 h 1215390"/>
+                                  <a:gd name="connsiteX5" fmla="*/ 0 w 7312660"/>
+                                  <a:gd name="connsiteY5" fmla="*/ 0 h 1215390"/>
+                                  <a:gd name="connsiteX0" fmla="*/ 0 w 7312660"/>
+                                  <a:gd name="connsiteY0" fmla="*/ 0 h 1215390"/>
+                                  <a:gd name="connsiteX1" fmla="*/ 7312660 w 7312660"/>
+                                  <a:gd name="connsiteY1" fmla="*/ 0 h 1215390"/>
+                                  <a:gd name="connsiteX2" fmla="*/ 7312660 w 7312660"/>
+                                  <a:gd name="connsiteY2" fmla="*/ 1215390 h 1215390"/>
+                                  <a:gd name="connsiteX3" fmla="*/ 3619500 w 7312660"/>
+                                  <a:gd name="connsiteY3" fmla="*/ 733425 h 1215390"/>
+                                  <a:gd name="connsiteX4" fmla="*/ 0 w 7312660"/>
+                                  <a:gd name="connsiteY4" fmla="*/ 1215390 h 1215390"/>
+                                  <a:gd name="connsiteX5" fmla="*/ 0 w 7312660"/>
+                                  <a:gd name="connsiteY5" fmla="*/ 0 h 1215390"/>
+                                  <a:gd name="connsiteX0" fmla="*/ 0 w 7312660"/>
+                                  <a:gd name="connsiteY0" fmla="*/ 0 h 1215390"/>
+                                  <a:gd name="connsiteX1" fmla="*/ 7312660 w 7312660"/>
+                                  <a:gd name="connsiteY1" fmla="*/ 0 h 1215390"/>
+                                  <a:gd name="connsiteX2" fmla="*/ 7312660 w 7312660"/>
+                                  <a:gd name="connsiteY2" fmla="*/ 1129665 h 1215390"/>
+                                  <a:gd name="connsiteX3" fmla="*/ 3619500 w 7312660"/>
+                                  <a:gd name="connsiteY3" fmla="*/ 733425 h 1215390"/>
+                                  <a:gd name="connsiteX4" fmla="*/ 0 w 7312660"/>
+                                  <a:gd name="connsiteY4" fmla="*/ 1215390 h 1215390"/>
+                                  <a:gd name="connsiteX5" fmla="*/ 0 w 7312660"/>
+                                  <a:gd name="connsiteY5" fmla="*/ 0 h 1215390"/>
+                                  <a:gd name="connsiteX0" fmla="*/ 9525 w 7322185"/>
+                                  <a:gd name="connsiteY0" fmla="*/ 0 h 1129665"/>
+                                  <a:gd name="connsiteX1" fmla="*/ 7322185 w 7322185"/>
+                                  <a:gd name="connsiteY1" fmla="*/ 0 h 1129665"/>
+                                  <a:gd name="connsiteX2" fmla="*/ 7322185 w 7322185"/>
+                                  <a:gd name="connsiteY2" fmla="*/ 1129665 h 1129665"/>
+                                  <a:gd name="connsiteX3" fmla="*/ 3629025 w 7322185"/>
+                                  <a:gd name="connsiteY3" fmla="*/ 733425 h 1129665"/>
+                                  <a:gd name="connsiteX4" fmla="*/ 0 w 7322185"/>
+                                  <a:gd name="connsiteY4" fmla="*/ 1091565 h 1129665"/>
+                                  <a:gd name="connsiteX5" fmla="*/ 9525 w 7322185"/>
+                                  <a:gd name="connsiteY5" fmla="*/ 0 h 1129665"/>
+                                  <a:gd name="connsiteX0" fmla="*/ 0 w 7312660"/>
+                                  <a:gd name="connsiteY0" fmla="*/ 0 h 1129665"/>
+                                  <a:gd name="connsiteX1" fmla="*/ 7312660 w 7312660"/>
+                                  <a:gd name="connsiteY1" fmla="*/ 0 h 1129665"/>
+                                  <a:gd name="connsiteX2" fmla="*/ 7312660 w 7312660"/>
+                                  <a:gd name="connsiteY2" fmla="*/ 1129665 h 1129665"/>
+                                  <a:gd name="connsiteX3" fmla="*/ 3619500 w 7312660"/>
+                                  <a:gd name="connsiteY3" fmla="*/ 733425 h 1129665"/>
+                                  <a:gd name="connsiteX4" fmla="*/ 0 w 7312660"/>
+                                  <a:gd name="connsiteY4" fmla="*/ 1091565 h 1129665"/>
+                                  <a:gd name="connsiteX5" fmla="*/ 0 w 7312660"/>
+                                  <a:gd name="connsiteY5" fmla="*/ 0 h 1129665"/>
+                                </a:gdLst>
+                                <a:ahLst/>
+                                <a:cxnLst>
+                                  <a:cxn ang="0">
+                                    <a:pos x="connsiteX0" y="connsiteY0"/>
+                                  </a:cxn>
+                                  <a:cxn ang="0">
+                                    <a:pos x="connsiteX1" y="connsiteY1"/>
+                                  </a:cxn>
+                                  <a:cxn ang="0">
+                                    <a:pos x="connsiteX2" y="connsiteY2"/>
+                                  </a:cxn>
+                                  <a:cxn ang="0">
+                                    <a:pos x="connsiteX3" y="connsiteY3"/>
+                                  </a:cxn>
+                                  <a:cxn ang="0">
+                                    <a:pos x="connsiteX4" y="connsiteY4"/>
+                                  </a:cxn>
+                                  <a:cxn ang="0">
+                                    <a:pos x="connsiteX5" y="connsiteY5"/>
+                                  </a:cxn>
+                                </a:cxnLst>
+                                <a:rect l="l" t="t" r="r" b="b"/>
+                                <a:pathLst>
+                                  <a:path w="7312660" h="1129665">
+                                    <a:moveTo>
+                                      <a:pt x="0" y="0"/>
+                                    </a:moveTo>
+                                    <a:lnTo>
+                                      <a:pt x="7312660" y="0"/>
+                                    </a:lnTo>
+                                    <a:lnTo>
+                                      <a:pt x="7312660" y="1129665"/>
+                                    </a:lnTo>
+                                    <a:lnTo>
+                                      <a:pt x="3619500" y="733425"/>
+                                    </a:lnTo>
+                                    <a:lnTo>
+                                      <a:pt x="0" y="1091565"/>
+                                    </a:lnTo>
+                                    <a:lnTo>
+                                      <a:pt x="0" y="0"/>
+                                    </a:lnTo>
+                                    <a:close/>
+                                  </a:path>
+                                </a:pathLst>
+                              </a:custGeom>
+                              <a:ln>
+                                <a:noFill/>
+                              </a:ln>
+                            </wps:spPr>
+                            <wps:style>
+                              <a:lnRef idx="2">
+                                <a:schemeClr val="accent1">
+                                  <a:shade val="50000"/>
+                                </a:schemeClr>
+                              </a:lnRef>
+                              <a:fillRef idx="1">
+                                <a:schemeClr val="accent1"/>
+                              </a:fillRef>
+                              <a:effectRef idx="0">
+                                <a:schemeClr val="accent1"/>
+                              </a:effectRef>
+                              <a:fontRef idx="minor">
+                                <a:schemeClr val="lt1"/>
+                              </a:fontRef>
+                            </wps:style>
+                            <wps:bodyPr rot="0" spcFirstLastPara="0" vertOverflow="overflow" horzOverflow="overflow" vert="horz" wrap="square" lIns="91440" tIns="45720" rIns="91440" bIns="45720" numCol="1" spcCol="0" rtlCol="0" fromWordArt="0" anchor="ctr" anchorCtr="0" forceAA="0" compatLnSpc="1">
+                              <a:prstTxWarp prst="textNoShape">
+                                <a:avLst/>
+                              </a:prstTxWarp>
+                              <a:noAutofit/>
+                            </wps:bodyPr>
+                          </wps:wsp>
+                          <wps:wsp>
+                            <wps:cNvPr id="151" name="Rectangle 151"/>
+                            <wps:cNvSpPr/>
+                            <wps:spPr>
+                              <a:xfrm>
+                                <a:off x="0" y="0"/>
+                                <a:ext cx="7315200" cy="1216152"/>
+                              </a:xfrm>
+                              <a:prstGeom prst="rect">
+                                <a:avLst/>
+                              </a:prstGeom>
+                              <a:blipFill>
+                                <a:blip r:embed="rId8"/>
+                                <a:stretch>
+                                  <a:fillRect r="-7574"/>
+                                </a:stretch>
+                              </a:blipFill>
+                              <a:ln>
+                                <a:noFill/>
+                              </a:ln>
+                            </wps:spPr>
+                            <wps:style>
+                              <a:lnRef idx="2">
+                                <a:schemeClr val="accent1">
+                                  <a:shade val="50000"/>
+                                </a:schemeClr>
+                              </a:lnRef>
+                              <a:fillRef idx="1">
+                                <a:schemeClr val="accent1"/>
+                              </a:fillRef>
+                              <a:effectRef idx="0">
+                                <a:schemeClr val="accent1"/>
+                              </a:effectRef>
+                              <a:fontRef idx="minor">
+                                <a:schemeClr val="lt1"/>
+                              </a:fontRef>
+                            </wps:style>
+                            <wps:bodyPr rot="0" spcFirstLastPara="0" vertOverflow="overflow" horzOverflow="overflow" vert="horz" wrap="square" lIns="91440" tIns="45720" rIns="91440" bIns="45720" numCol="1" spcCol="0" rtlCol="0" fromWordArt="0" anchor="ctr" anchorCtr="0" forceAA="0" compatLnSpc="1">
+                              <a:prstTxWarp prst="textNoShape">
+                                <a:avLst/>
+                              </a:prstTxWarp>
+                              <a:noAutofit/>
+                            </wps:bodyPr>
+                          </wps:wsp>
+                        </wpg:wgp>
+                      </a:graphicData>
+                    </a:graphic>
+                    <wp14:sizeRelH relativeFrom="page">
+                      <wp14:pctWidth>94100</wp14:pctWidth>
+                    </wp14:sizeRelH>
+                    <wp14:sizeRelV relativeFrom="page">
+                      <wp14:pctHeight>12100</wp14:pctHeight>
+                    </wp14:sizeRelV>
+                  </wp:anchor>
+                </w:drawing>
+              </mc:Choice>
+              <mc:Fallback>
+                <w:pict>
+                  <v:group w14:anchorId="71604926" id="Group 51" o:spid="_x0000_s1026" style="position:absolute;left:0;text-align:left;margin-left:0;margin-top:0;width:8in;height:95.7pt;z-index:251662336;mso-width-percent:941;mso-height-percent:121;mso-top-percent:23;mso-position-horizontal:center;mso-position-horizontal-relative:page;mso-position-vertical-relative:page;mso-width-percent:941;mso-height-percent:121;mso-top-percent:23" coordorigin="" coordsize="73152,12161" o:gfxdata="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">
+                    <v:shape id="Rectangle 51" o:spid="_x0000_s1027" style="position:absolute;width:73152;height:11303;visibility:visible;mso-wrap-style:square;v-text-anchor:middle" coordsize="7312660,1129665" o:gfxdata="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" path="m,l7312660,r,1129665l3619500,733425,,1091565,,xe" fillcolor="#156082 [3204]" stroked="f" strokeweight="1pt">
+                      <v:stroke joinstyle="miter"/>
+                      <v:path arrowok="t" o:connecttype="custom" o:connectlocs="0,0;7315200,0;7315200,1130373;3620757,733885;0,1092249;0,0" o:connectangles="0,0,0,0,0,0"/>
+                    </v:shape>
+                    <v:rect id="Rectangle 151" o:spid="_x0000_s1028" style="position:absolute;width:73152;height:12161;visibility:visible;mso-wrap-style:square;v-text-anchor:middle" o:gfxdata="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" stroked="f" strokeweight="1pt">
+                      <v:fill r:id="rId9" o:title="" recolor="t" rotate="t" type="frame"/>
+                    </v:rect>
+                    <w10:wrap anchorx="page" anchory="page"/>
+                  </v:group>
+                </w:pict>
+              </mc:Fallback>
+            </mc:AlternateContent>
+          </w:r>
+          <w:r>
+            <w:rPr>
+              <w:noProof/>
+            </w:rPr>
+            <mc:AlternateContent>
+              <mc:Choice Requires="wps">
+                <w:drawing>
+                  <wp:anchor distT="0" distB="0" distL="114300" distR="114300" simplePos="0" relativeHeight="251660288" behindDoc="0" locked="0" layoutInCell="1" allowOverlap="1" wp14:anchorId="786CF7A6" wp14:editId="0765A22E">
+                    <wp:simplePos x="0" y="0"/>
+                    <wp:positionH relativeFrom="page">
+                      <wp:align>center</wp:align>
+                    </wp:positionH>
+                    <mc:AlternateContent>
+                      <mc:Choice Requires="wp14">
+                        <wp:positionV relativeFrom="page">
+                          <wp14:pctPosVOffset>81800</wp14:pctPosVOffset>
+                        </wp:positionV>
+                      </mc:Choice>
+                      <mc:Fallback>
+                        <wp:positionV relativeFrom="page">
+                          <wp:posOffset>8745855</wp:posOffset>
+                        </wp:positionV>
+                      </mc:Fallback>
+                    </mc:AlternateContent>
+                    <wp:extent cx="7315200" cy="914400"/>
+                    <wp:effectExtent l="0" t="0" r="0" b="8255"/>
+                    <wp:wrapSquare wrapText="bothSides"/>
+                    <wp:docPr id="152" name="Text Box 52"/>
+                    <wp:cNvGraphicFramePr/>
+                    <a:graphic xmlns:a="http://schemas.openxmlformats.org/drawingml/2006/main">
+                      <a:graphicData uri="http://schemas.microsoft.com/office/word/2010/wordprocessingShape">
+                        <wps:wsp>
+                          <wps:cNvSpPr txBox="1"/>
+                          <wps:spPr>
+                            <a:xfrm>
+                              <a:off x="0" y="0"/>
+                              <a:ext cx="7315200" cy="914400"/>
+                            </a:xfrm>
+                            <a:prstGeom prst="rect">
+                              <a:avLst/>
+                            </a:prstGeom>
+                            <a:noFill/>
+                            <a:ln w="6350">
+                              <a:noFill/>
+                            </a:ln>
+                            <a:effectLst/>
+                          </wps:spPr>
+                          <wps:style>
+                            <a:lnRef idx="0">
+                              <a:schemeClr val="accent1"/>
+                            </a:lnRef>
+                            <a:fillRef idx="0">
+                              <a:schemeClr val="accent1"/>
+                            </a:fillRef>
+                            <a:effectRef idx="0">
+                              <a:schemeClr val="accent1"/>
+                            </a:effectRef>
+                            <a:fontRef idx="minor">
+                              <a:schemeClr val="dk1"/>
+                            </a:fontRef>
+                          </wps:style>
+                          <wps:txbx>
+                            <w:txbxContent>
+                              <w:p>
+                                <w:pPr>
+                                  <w:pStyle w:val="NoSpacing"/>
+                                  <w:jc w:val="right"/>
+                                  <w:rPr>
+                                    <w:color w:val="595959" w:themeColor="text1" w:themeTint="A6"/>
+                                    <w:sz w:val="18"/>
+                                    <w:szCs w:val="18"/>
+                                  </w:rPr>
+                                </w:pPr>
+                                <w:sdt>
+                                  <w:sdtPr>
+                                    <w:rPr>
+                                      <w:color w:val="595959" w:themeColor="text1" w:themeTint="A6"/>
+                                      <w:sz w:val="18"/>
+                                      <w:szCs w:val="18"/>
+                                    </w:rPr>
+                                    <w:alias w:val="Email"/>
+                                    <w:tag w:val="Email"/>
+                                    <w:id w:val="942260680"/>
+                                    <w:showingPlcHdr/>
+                                    <w:dataBinding w:prefixMappings="xmlns:ns0='http://schemas.microsoft.com/office/2006/coverPageProps' " w:xpath="/ns0:CoverPageProperties[1]/ns0:CompanyEmail[1]" w:storeItemID="{55AF091B-3C7A-41E3-B477-F2FDAA23CFDA}"/>
+                                    <w:text/>
+                                  </w:sdtPr>
+                                  <w:sdtContent>
+                                    <w:r>
+                                      <w:rPr>
+                                        <w:color w:val="595959" w:themeColor="text1" w:themeTint="A6"/>
+                                        <w:sz w:val="18"/>
+                                        <w:szCs w:val="18"/>
+                                      </w:rPr>
+                                      <w:t xml:space="preserve">     </w:t>
+                                    </w:r>
+                                  </w:sdtContent>
+                                </w:sdt>
+                              </w:p>
+                            </w:txbxContent>
+                          </wps:txbx>
+                          <wps:bodyPr rot="0" spcFirstLastPara="0" vertOverflow="overflow" horzOverflow="overflow" vert="horz" wrap="square" lIns="1600200" tIns="0" rIns="685800" bIns="0" numCol="1" spcCol="0" rtlCol="0" fromWordArt="0" anchor="b" anchorCtr="0" forceAA="0" compatLnSpc="1">
+                            <a:prstTxWarp prst="textNoShape">
+                              <a:avLst/>
+                            </a:prstTxWarp>
+                            <a:noAutofit/>
+                          </wps:bodyPr>
+                        </wps:wsp>
+                      </a:graphicData>
+                    </a:graphic>
+                    <wp14:sizeRelH relativeFrom="page">
+                      <wp14:pctWidth>94100</wp14:pctWidth>
+                    </wp14:sizeRelH>
+                    <wp14:sizeRelV relativeFrom="page">
+                      <wp14:pctHeight>9200</wp14:pctHeight>
+                    </wp14:sizeRelV>
+                  </wp:anchor>
+                </w:drawing>
+              </mc:Choice>
+              <mc:Fallback>
+                <w:pict>
+                  <v:shapetype w14:anchorId="786CF7A6" id="_x0000_t202" coordsize="21600,21600" o:spt="202" path="m,l,21600r21600,l21600,xe">
+                    <v:stroke joinstyle="miter"/>
+                    <v:path gradientshapeok="t" o:connecttype="rect"/>
+                  </v:shapetype>
+                  <v:shape id="Text Box 52" o:spid="_x0000_s1026" type="#_x0000_t202" style="position:absolute;margin-left:0;margin-top:0;width:8in;height:1in;z-index:251660288;visibility:visible;mso-wrap-style:square;mso-width-percent:941;mso-height-percent:92;mso-top-percent:818;mso-wrap-distance-left:9pt;mso-wrap-distance-top:0;mso-wrap-distance-right:9pt;mso-wrap-distance-bottom:0;mso-position-horizontal:center;mso-position-horizontal-relative:page;mso-position-vertical-relative:page;mso-width-percent:941;mso-height-percent:92;mso-top-percent:818;mso-width-relative:page;mso-height-relative:page;v-text-anchor:bottom" o:gfxdata="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" filled="f" stroked="f" strokeweight=".5pt">
+                    <v:textbox inset="126pt,0,54pt,0">
+                      <w:txbxContent>
+                        <w:p>
+                          <w:pPr>
+                            <w:pStyle w:val="NoSpacing"/>
+                            <w:jc w:val="right"/>
+                            <w:rPr>
+                              <w:color w:val="595959" w:themeColor="text1" w:themeTint="A6"/>
+                              <w:sz w:val="18"/>
+                              <w:szCs w:val="18"/>
+                            </w:rPr>
+                          </w:pPr>
+                          <w:sdt>
+                            <w:sdtPr>
+                              <w:rPr>
+                                <w:color w:val="595959" w:themeColor="text1" w:themeTint="A6"/>
+                                <w:sz w:val="18"/>
+                                <w:szCs w:val="18"/>
+                              </w:rPr>
+                              <w:alias w:val="Email"/>
+                              <w:tag w:val="Email"/>
+                              <w:id w:val="942260680"/>
+                              <w:showingPlcHdr/>
+                              <w:dataBinding w:prefixMappings="xmlns:ns0='http://schemas.microsoft.com/office/2006/coverPageProps' " w:xpath="/ns0:CoverPageProperties[1]/ns0:CompanyEmail[1]" w:storeItemID="{55AF091B-3C7A-41E3-B477-F2FDAA23CFDA}"/>
+                              <w:text/>
+                            </w:sdtPr>
+                            <w:sdtContent>
+                              <w:r>
+                                <w:rPr>
+                                  <w:color w:val="595959" w:themeColor="text1" w:themeTint="A6"/>
+                                  <w:sz w:val="18"/>
+                                  <w:szCs w:val="18"/>
+                                </w:rPr>
+                                <w:t xml:space="preserve">     </w:t>
+                              </w:r>
+                            </w:sdtContent>
+                          </w:sdt>
+                        </w:p>
+                      </w:txbxContent>
+                    </v:textbox>
+                    <w10:wrap type="square" anchorx="page" anchory="page"/>
+                  </v:shape>
+                </w:pict>
+              </mc:Fallback>
+            </mc:AlternateContent>
+          </w:r>
+        </w:p>
+        <w:p>
+          <w:pPr>
+            <w:jc w:val="center"/>
+            <w:rPr>
+              <w:rtl/>
+            </w:rPr>
+          </w:pPr>
+          <w:r>
+            <w:rPr>
+              <w:noProof/>
+            </w:rPr>
+            <mc:AlternateContent>
+              <mc:Choice Requires="wps">
+                <w:drawing>
+                  <wp:anchor distT="0" distB="0" distL="114300" distR="114300" simplePos="0" relativeHeight="251661312" behindDoc="0" locked="0" layoutInCell="1" allowOverlap="1" wp14:anchorId="610B7063" wp14:editId="31977898">
+                    <wp:simplePos x="0" y="0"/>
+                    <wp:positionH relativeFrom="page">
+                      <wp:posOffset>238125</wp:posOffset>
+                    </wp:positionH>
+                    <wp:positionV relativeFrom="page">
+                      <wp:posOffset>7195185</wp:posOffset>
+                    </wp:positionV>
+                    <wp:extent cx="7315200" cy="1009650"/>
+                    <wp:effectExtent l="0" t="0" r="0" b="0"/>
+                    <wp:wrapSquare wrapText="bothSides"/>
+                    <wp:docPr id="153" name="Text Box 53"/>
+                    <wp:cNvGraphicFramePr/>
+                    <a:graphic xmlns:a="http://schemas.openxmlformats.org/drawingml/2006/main">
+                      <a:graphicData uri="http://schemas.microsoft.com/office/word/2010/wordprocessingShape">
+                        <wps:wsp>
+                          <wps:cNvSpPr txBox="1"/>
+                          <wps:spPr>
+                            <a:xfrm>
+                              <a:off x="0" y="0"/>
+                              <a:ext cx="7315200" cy="1009650"/>
+                            </a:xfrm>
+                            <a:prstGeom prst="rect">
+                              <a:avLst/>
+                            </a:prstGeom>
+                            <a:noFill/>
+                            <a:ln w="6350">
+                              <a:noFill/>
+                            </a:ln>
+                            <a:effectLst/>
+                          </wps:spPr>
+                          <wps:style>
+                            <a:lnRef idx="0">
+                              <a:schemeClr val="accent1"/>
+                            </a:lnRef>
+                            <a:fillRef idx="0">
+                              <a:schemeClr val="accent1"/>
+                            </a:fillRef>
+                            <a:effectRef idx="0">
+                              <a:schemeClr val="accent1"/>
+                            </a:effectRef>
+                            <a:fontRef idx="minor">
+                              <a:schemeClr val="dk1"/>
+                            </a:fontRef>
+                          </wps:style>
+                          <wps:txbx>
+                            <w:txbxContent>
+                              <w:p>
+                                <w:pPr>
+                                  <w:jc w:val="right"/>
+                                  <w:rPr>
+                                    <w:rtl/>
+                                  </w:rPr>
+                                </w:pPr>
+                                <w:r>
+                                  <w:rPr>
+                                    <w:rFonts w:hint="cs"/>
+                                    <w:rtl/>
+                                  </w:rPr>
+                                  <w:t>הצוות:</w:t>
+                                </w:r>
+                              </w:p>
+                              <w:p>
+                                <w:pPr>
+                                  <w:pStyle w:val="ListParagraph"/>
+                                  <w:numPr>
+                                    <w:ilvl w:val="0"/>
+                                    <w:numId w:val="1"/>
+                                  </w:numPr>
+                                  <w:bidi/>
+                                </w:pPr>
+                                <w:r>
+                                  <w:rPr>
+                                    <w:rFonts w:hint="cs"/>
+                                    <w:rtl/>
+                                  </w:rPr>
+                                  <w:t>ידידיה בקורדזה: 332461854</w:t>
+                                </w:r>
+                              </w:p>
+                              <w:p>
+                                <w:pPr>
+                                  <w:pStyle w:val="ListParagraph"/>
+                                  <w:numPr>
+                                    <w:ilvl w:val="0"/>
+                                    <w:numId w:val="1"/>
+                                  </w:numPr>
+                                  <w:bidi/>
+                                </w:pPr>
+                                <w:r>
+                                  <w:rPr>
+                                    <w:rFonts w:hint="cs"/>
+                                    <w:rtl/>
+                                  </w:rPr>
+                                  <w:t>מאיר קרומבי: 214736688</w:t>
+                                </w:r>
+                              </w:p>
+                              <w:p>
+                                <w:pPr>
+                                  <w:bidi/>
+                                  <w:rPr>
+                                    <w:rtl/>
+                                  </w:rPr>
+                                </w:pPr>
+                                <w:r>
+                                  <w:rPr>
+                                    <w:rFonts w:ascii="Arial" w:hAnsi="Arial" w:cs="Arial"/>
+                                    <w:b/>
+                                    <w:bCs/>
+                                    <w:color w:val="000000"/>
+                                    <w:sz w:val="22"/>
+                                    <w:szCs w:val="22"/>
+                                    <w:u w:val="single"/>
+                                    <w:rtl/>
+                                  </w:rPr>
+                                  <w:t>על הארגון:</w:t>
+                                </w:r>
+                              </w:p>
+                              <w:p>
+                                <w:pPr>
+                                  <w:pStyle w:val="NoSpacing"/>
+                                  <w:jc w:val="right"/>
+                                  <w:rPr>
+                                    <w:color w:val="595959" w:themeColor="text1" w:themeTint="A6"/>
+                                    <w:sz w:val="20"/>
+                                    <w:szCs w:val="20"/>
+                                  </w:rPr>
+                                </w:pPr>
+                                <w:r>
+                                  <w:rPr>
+                                    <w:rFonts w:ascii="Arial" w:hAnsi="Arial" w:cs="Arial"/>
+                                    <w:color w:val="000000"/>
+                                    <w:rtl/>
+                                  </w:rPr>
+                                  <w:t>ברוכים הבאים למלון "אל הוטל לה פארמז'אן" מלון 5 כוכבים מפואר בלב מזרח ירוחם מקום פסטורלי בהחלט!</w:t>
+                                </w:r>
+                                <w:r>
+                                  <w:rPr>
+                                    <w:rFonts w:ascii="Arial" w:hAnsi="Arial" w:cs="Arial"/>
+                                    <w:color w:val="000000"/>
+                                    <w:rtl/>
+                                  </w:rPr>
+                                  <w:br/>
+                                </w:r>
+                                <w:r>
+                                  <w:rPr>
+                                    <w:rFonts w:ascii="Arial" w:hAnsi="Arial" w:cs="Arial"/>
+                                    <w:color w:val="000000"/>
+                                    <w:rtl/>
+                                  </w:rPr>
+                                  <w:br/>
+                                </w:r>
+                                <w:r>
+                                  <w:rPr>
+                                    <w:rFonts w:ascii="Arial" w:hAnsi="Arial" w:cs="Arial" w:hint="cs"/>
+                                    <w:color w:val="000000"/>
+                                    <w:rtl/>
+                                  </w:rPr>
+                                  <w:t>בקובץ זה נתאר את הליך בניית בסיסי הנתונים למחלקת ניהול העובדים במלון.</w:t>
+                                </w:r>
+                                <w:r>
+                                  <w:rPr>
+                                    <w:rFonts w:ascii="Arial" w:hAnsi="Arial" w:cs="Arial"/>
+                                    <w:color w:val="000000"/>
+                                    <w:rtl/>
+                                  </w:rPr>
+                                  <w:br/>
+                                </w:r>
+                                <w:r>
+                                  <w:rPr>
+                                    <w:rFonts w:ascii="Arial" w:hAnsi="Arial" w:cs="Arial" w:hint="cs"/>
+                                    <w:color w:val="000000"/>
+                                    <w:rtl/>
+                                  </w:rPr>
+                                  <w:t>בסיס הנתונים יכלול את כל המידע על:</w:t>
+                                </w:r>
+                                <w:r>
+                                  <w:rPr>
+                                    <w:rFonts w:ascii="Arial" w:hAnsi="Arial" w:cs="Arial"/>
+                                    <w:color w:val="000000"/>
+                                    <w:rtl/>
+                                  </w:rPr>
+                                  <w:br/>
+                                </w:r>
+                                <w:r>
+                                  <w:rPr>
+                                    <w:rFonts w:ascii="Arial" w:hAnsi="Arial" w:cs="Arial" w:hint="cs"/>
+                                    <w:color w:val="000000"/>
+                                    <w:rtl/>
+                                  </w:rPr>
+                                  <w:t xml:space="preserve">1. העובדים במלון </w:t>
+                                </w:r>
+                                <w:r>
+                                  <w:rPr>
+                                    <w:rFonts w:ascii="Arial" w:hAnsi="Arial" w:cs="Arial"/>
+                                    <w:color w:val="000000"/>
+                                    <w:rtl/>
+                                  </w:rPr>
+                                  <w:t>–</w:t>
+                                </w:r>
+                                <w:r>
+                                  <w:rPr>
+                                    <w:rFonts w:ascii="Arial" w:hAnsi="Arial" w:cs="Arial" w:hint="cs"/>
+                                    <w:color w:val="000000"/>
+                                    <w:rtl/>
+                                  </w:rPr>
+                                  <w:t xml:space="preserve"> עובדים, מנהלי המחלקות, מגייסים וכו'</w:t>
+                                </w:r>
+                                <w:r>
+                                  <w:rPr>
+                                    <w:rFonts w:ascii="Arial" w:hAnsi="Arial" w:cs="Arial"/>
+                                    <w:color w:val="000000"/>
+                                    <w:rtl/>
+                                  </w:rPr>
+                                  <w:br/>
+                                </w:r>
+                                <w:r>
+                                  <w:rPr>
+                                    <w:rFonts w:ascii="Arial" w:hAnsi="Arial" w:cs="Arial" w:hint="cs"/>
+                                    <w:color w:val="000000"/>
+                                    <w:rtl/>
+                                  </w:rPr>
+                                  <w:t xml:space="preserve">2. מחלקות המלון </w:t>
+                                </w:r>
+                                <w:r>
+                                  <w:rPr>
+                                    <w:rFonts w:ascii="Arial" w:hAnsi="Arial" w:cs="Arial"/>
+                                    <w:color w:val="000000"/>
+                                    <w:rtl/>
+                                  </w:rPr>
+                                  <w:t>–</w:t>
+                                </w:r>
+                                <w:r>
+                                  <w:rPr>
+                                    <w:rFonts w:ascii="Arial" w:hAnsi="Arial" w:cs="Arial" w:hint="cs"/>
+                                    <w:color w:val="000000"/>
+                                    <w:rtl/>
+                                  </w:rPr>
+                                  <w:t xml:space="preserve"> ניקיון, אוכל, פרסום, לוגיסטיקה, הנהלת חשבונות, הנהלה וכו'</w:t>
+                                </w:r>
+                                <w:r>
+                                  <w:rPr>
+                                    <w:rFonts w:ascii="Arial" w:hAnsi="Arial" w:cs="Arial"/>
+                                    <w:color w:val="000000"/>
+                                    <w:rtl/>
+                                  </w:rPr>
+                                  <w:br/>
+                                </w:r>
+                                <w:r>
+                                  <w:rPr>
+                                    <w:rFonts w:ascii="Arial" w:hAnsi="Arial" w:cs="Arial" w:hint="cs"/>
+                                    <w:color w:val="000000"/>
+                                    <w:rtl/>
+                                  </w:rPr>
+                                  <w:t>3. אנשים שמגישים מועמדות לעבוד באחת ממחלקות המלון.</w:t>
+                                </w:r>
+                                <w:r>
+                                  <w:rPr>
+                                    <w:rFonts w:ascii="Arial" w:hAnsi="Arial" w:cs="Arial"/>
+                                    <w:color w:val="000000"/>
+                                    <w:rtl/>
+                                  </w:rPr>
+                                  <w:br/>
+                                </w:r>
+                                <w:r>
+                                  <w:rPr>
+                                    <w:rFonts w:ascii="Arial" w:hAnsi="Arial" w:cs="Arial" w:hint="cs"/>
+                                    <w:color w:val="000000"/>
+                                    <w:rtl/>
+                                  </w:rPr>
+                                  <w:t xml:space="preserve">4. משמרות </w:t>
+                                </w:r>
+                                <w:r>
+                                  <w:rPr>
+                                    <w:rFonts w:ascii="Arial" w:hAnsi="Arial" w:cs="Arial"/>
+                                    <w:color w:val="000000"/>
+                                    <w:rtl/>
+                                  </w:rPr>
+                                  <w:t>–</w:t>
+                                </w:r>
+                                <w:r>
+                                  <w:rPr>
+                                    <w:rFonts w:ascii="Arial" w:hAnsi="Arial" w:cs="Arial" w:hint="cs"/>
+                                    <w:color w:val="000000"/>
+                                    <w:rtl/>
+                                  </w:rPr>
+                                  <w:t xml:space="preserve"> כמה משמרות כל עובד לקח ואיזה משמרות יש וכו'</w:t>
+                                </w:r>
+                                <w:sdt>
+                                  <w:sdtPr>
+                                    <w:rPr>
+                                      <w:color w:val="595959" w:themeColor="text1" w:themeTint="A6"/>
+                                      <w:sz w:val="20"/>
+                                      <w:szCs w:val="20"/>
+                                    </w:rPr>
+                                    <w:alias w:val="Abstract"/>
+                                    <w:tag w:val=""/>
+                                    <w:id w:val="1375273687"/>
+                                    <w:showingPlcHdr/>
+                                    <w:dataBinding w:prefixMappings="xmlns:ns0='http://schemas.microsoft.com/office/2006/coverPageProps' " w:xpath="/ns0:CoverPageProperties[1]/ns0:Abstract[1]" w:storeItemID="{55AF091B-3C7A-41E3-B477-F2FDAA23CFDA}"/>
+                                    <w:text w:multiLine="1"/>
+                                  </w:sdtPr>
+                                  <w:sdtContent>
+                                    <w:r>
+                                      <w:rPr>
+                                        <w:color w:val="595959" w:themeColor="text1" w:themeTint="A6"/>
+                                        <w:sz w:val="20"/>
+                                        <w:szCs w:val="20"/>
+                                      </w:rPr>
+                                      <w:t xml:space="preserve">     </w:t>
+                                    </w:r>
+                                  </w:sdtContent>
+                                </w:sdt>
+                              </w:p>
+                            </w:txbxContent>
+                          </wps:txbx>
+                          <wps:bodyPr rot="0" spcFirstLastPara="0" vertOverflow="overflow" horzOverflow="overflow" vert="horz" wrap="square" lIns="1600200" tIns="0" rIns="685800" bIns="0" numCol="1" spcCol="0" rtlCol="0" fromWordArt="0" anchor="t" anchorCtr="0" forceAA="0" compatLnSpc="1">
+                            <a:prstTxWarp prst="textNoShape">
+                              <a:avLst/>
+                            </a:prstTxWarp>
+                            <a:spAutoFit/>
+                          </wps:bodyPr>
+                        </wps:wsp>
+                      </a:graphicData>
+                    </a:graphic>
+                    <wp14:sizeRelH relativeFrom="page">
+                      <wp14:pctWidth>94100</wp14:pctWidth>
+                    </wp14:sizeRelH>
+                    <wp14:sizeRelV relativeFrom="page">
+                      <wp14:pctHeight>10000</wp14:pctHeight>
+                    </wp14:sizeRelV>
+                  </wp:anchor>
+                </w:drawing>
+              </mc:Choice>
+              <mc:Fallback>
+                <w:pict>
+                  <v:shape w14:anchorId="610B7063" id="Text Box 53" o:spid="_x0000_s1027" type="#_x0000_t202" style="position:absolute;left:0;text-align:left;margin-left:18.75pt;margin-top:566.55pt;width:8in;height:79.5pt;z-index:251661312;visibility:visible;mso-wrap-style:square;mso-width-percent:941;mso-height-percent:100;mso-wrap-distance-left:9pt;mso-wrap-distance-top:0;mso-wrap-distance-right:9pt;mso-wrap-distance-bottom:0;mso-position-horizontal:absolute;mso-position-horizontal-relative:page;mso-position-vertical:absolute;mso-position-vertical-relative:page;mso-width-percent:941;mso-height-percent:100;mso-width-relative:page;mso-height-relative:page;v-text-anchor:top" o:gfxdata="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" filled="f" stroked="f" strokeweight=".5pt">
+                    <v:textbox style="mso-fit-shape-to-text:t" inset="126pt,0,54pt,0">
+                      <w:txbxContent>
+                        <w:p>
+                          <w:pPr>
+                            <w:jc w:val="right"/>
+                            <w:rPr>
+                              <w:rtl/>
+                            </w:rPr>
+                          </w:pPr>
+                          <w:r>
+                            <w:rPr>
+                              <w:rFonts w:hint="cs"/>
+                              <w:rtl/>
+                            </w:rPr>
+                            <w:t>הצוות:</w:t>
+                          </w:r>
+                        </w:p>
+                        <w:p>
+                          <w:pPr>
+                            <w:pStyle w:val="ListParagraph"/>
+                            <w:numPr>
+                              <w:ilvl w:val="0"/>
+                              <w:numId w:val="1"/>
+                            </w:numPr>
+                            <w:bidi/>
+                          </w:pPr>
+                          <w:r>
+                            <w:rPr>
+                              <w:rFonts w:hint="cs"/>
+                              <w:rtl/>
+                            </w:rPr>
+                            <w:t>ידידיה בקורדזה: 332461854</w:t>
+                          </w:r>
+                        </w:p>
+                        <w:p>
+                          <w:pPr>
+                            <w:pStyle w:val="ListParagraph"/>
+                            <w:numPr>
+                              <w:ilvl w:val="0"/>
+                              <w:numId w:val="1"/>
+                            </w:numPr>
+                            <w:bidi/>
+                          </w:pPr>
+                          <w:r>
+                            <w:rPr>
+                              <w:rFonts w:hint="cs"/>
+                              <w:rtl/>
+                            </w:rPr>
+                            <w:t>מאיר קרומבי: 214736688</w:t>
+                          </w:r>
+                        </w:p>
+                        <w:p>
+                          <w:pPr>
+                            <w:bidi/>
+                            <w:rPr>
+                              <w:rtl/>
+                            </w:rPr>
+                          </w:pPr>
+                          <w:r>
+                            <w:rPr>
+                              <w:rFonts w:ascii="Arial" w:hAnsi="Arial" w:cs="Arial"/>
+                              <w:b/>
+                              <w:bCs/>
+                              <w:color w:val="000000"/>
+                              <w:sz w:val="22"/>
+                              <w:szCs w:val="22"/>
+                              <w:u w:val="single"/>
+                              <w:rtl/>
+                            </w:rPr>
+                            <w:t>על הארגון:</w:t>
+                          </w:r>
+                        </w:p>
+                        <w:p>
+                          <w:pPr>
+                            <w:pStyle w:val="NoSpacing"/>
+                            <w:jc w:val="right"/>
+                            <w:rPr>
+                              <w:color w:val="595959" w:themeColor="text1" w:themeTint="A6"/>
+                              <w:sz w:val="20"/>
+                              <w:szCs w:val="20"/>
+                            </w:rPr>
+                          </w:pPr>
+                          <w:r>
+                            <w:rPr>
+                              <w:rFonts w:ascii="Arial" w:hAnsi="Arial" w:cs="Arial"/>
+                              <w:color w:val="000000"/>
+                              <w:rtl/>
+                            </w:rPr>
+                            <w:t>ברוכים הבאים למלון "אל הוטל לה פארמז'אן" מלון 5 כוכבים מפואר בלב מזרח ירוחם מקום פסטורלי בהחלט!</w:t>
+                          </w:r>
+                          <w:r>
+                            <w:rPr>
+                              <w:rFonts w:ascii="Arial" w:hAnsi="Arial" w:cs="Arial"/>
+                              <w:color w:val="000000"/>
+                              <w:rtl/>
+                            </w:rPr>
+                            <w:br/>
+                          </w:r>
+                          <w:r>
+                            <w:rPr>
+                              <w:rFonts w:ascii="Arial" w:hAnsi="Arial" w:cs="Arial"/>
+                              <w:color w:val="000000"/>
+                              <w:rtl/>
+                            </w:rPr>
+                            <w:br/>
+                          </w:r>
+                          <w:r>
+                            <w:rPr>
+                              <w:rFonts w:ascii="Arial" w:hAnsi="Arial" w:cs="Arial" w:hint="cs"/>
+                              <w:color w:val="000000"/>
+                              <w:rtl/>
+                            </w:rPr>
+                            <w:t>בקובץ זה נתאר את הליך בניית בסיסי הנתונים למחלקת ניהול העובדים במלון.</w:t>
+                          </w:r>
+                          <w:r>
+                            <w:rPr>
+                              <w:rFonts w:ascii="Arial" w:hAnsi="Arial" w:cs="Arial"/>
+                              <w:color w:val="000000"/>
+                              <w:rtl/>
+                            </w:rPr>
+                            <w:br/>
+                          </w:r>
+                          <w:r>
+                            <w:rPr>
+                              <w:rFonts w:ascii="Arial" w:hAnsi="Arial" w:cs="Arial" w:hint="cs"/>
+                              <w:color w:val="000000"/>
+                              <w:rtl/>
+                            </w:rPr>
+                            <w:t>בסיס הנתונים יכלול את כל המידע על:</w:t>
+                          </w:r>
+                          <w:r>
+                            <w:rPr>
+                              <w:rFonts w:ascii="Arial" w:hAnsi="Arial" w:cs="Arial"/>
+                              <w:color w:val="000000"/>
+                              <w:rtl/>
+                            </w:rPr>
+                            <w:br/>
+                          </w:r>
+                          <w:r>
+                            <w:rPr>
+                              <w:rFonts w:ascii="Arial" w:hAnsi="Arial" w:cs="Arial" w:hint="cs"/>
+                              <w:color w:val="000000"/>
+                              <w:rtl/>
+                            </w:rPr>
+                            <w:t xml:space="preserve">1. העובדים במלון </w:t>
+                          </w:r>
+                          <w:r>
+                            <w:rPr>
+                              <w:rFonts w:ascii="Arial" w:hAnsi="Arial" w:cs="Arial"/>
+                              <w:color w:val="000000"/>
+                              <w:rtl/>
+                            </w:rPr>
+                            <w:t>–</w:t>
+                          </w:r>
+                          <w:r>
+                            <w:rPr>
+                              <w:rFonts w:ascii="Arial" w:hAnsi="Arial" w:cs="Arial" w:hint="cs"/>
+                              <w:color w:val="000000"/>
+                              <w:rtl/>
+                            </w:rPr>
+                            <w:t xml:space="preserve"> עובדים, מנהלי המחלקות, מגייסים וכו'</w:t>
+                          </w:r>
+                          <w:r>
+                            <w:rPr>
+                              <w:rFonts w:ascii="Arial" w:hAnsi="Arial" w:cs="Arial"/>
+                              <w:color w:val="000000"/>
+                              <w:rtl/>
+                            </w:rPr>
+                            <w:br/>
+                          </w:r>
+                          <w:r>
+                            <w:rPr>
+                              <w:rFonts w:ascii="Arial" w:hAnsi="Arial" w:cs="Arial" w:hint="cs"/>
+                              <w:color w:val="000000"/>
+                              <w:rtl/>
+                            </w:rPr>
+                            <w:t xml:space="preserve">2. מחלקות המלון </w:t>
+                          </w:r>
+                          <w:r>
+                            <w:rPr>
+                              <w:rFonts w:ascii="Arial" w:hAnsi="Arial" w:cs="Arial"/>
+                              <w:color w:val="000000"/>
+                              <w:rtl/>
+                            </w:rPr>
+                            <w:t>–</w:t>
+                          </w:r>
+                          <w:r>
+                            <w:rPr>
+                              <w:rFonts w:ascii="Arial" w:hAnsi="Arial" w:cs="Arial" w:hint="cs"/>
+                              <w:color w:val="000000"/>
+                              <w:rtl/>
+                            </w:rPr>
+                            <w:t xml:space="preserve"> ניקיון, אוכל, פרסום, לוגיסטיקה, הנהלת חשבונות, הנהלה וכו'</w:t>
+                          </w:r>
+                          <w:r>
+                            <w:rPr>
+                              <w:rFonts w:ascii="Arial" w:hAnsi="Arial" w:cs="Arial"/>
+                              <w:color w:val="000000"/>
+                              <w:rtl/>
+                            </w:rPr>
+                            <w:br/>
+                          </w:r>
+                          <w:r>
+                            <w:rPr>
+                              <w:rFonts w:ascii="Arial" w:hAnsi="Arial" w:cs="Arial" w:hint="cs"/>
+                              <w:color w:val="000000"/>
+                              <w:rtl/>
+                            </w:rPr>
+                            <w:t>3. אנשים שמגישים מועמדות לעבוד באחת ממחלקות המלון.</w:t>
+                          </w:r>
+                          <w:r>
+                            <w:rPr>
+                              <w:rFonts w:ascii="Arial" w:hAnsi="Arial" w:cs="Arial"/>
+                              <w:color w:val="000000"/>
+                              <w:rtl/>
+                            </w:rPr>
+                            <w:br/>
+                          </w:r>
+                          <w:r>
+                            <w:rPr>
+                              <w:rFonts w:ascii="Arial" w:hAnsi="Arial" w:cs="Arial" w:hint="cs"/>
+                              <w:color w:val="000000"/>
+                              <w:rtl/>
+                            </w:rPr>
+                            <w:t xml:space="preserve">4. משמרות </w:t>
+                          </w:r>
+                          <w:r>
+                            <w:rPr>
+                              <w:rFonts w:ascii="Arial" w:hAnsi="Arial" w:cs="Arial"/>
+                              <w:color w:val="000000"/>
+                              <w:rtl/>
+                            </w:rPr>
+                            <w:t>–</w:t>
+                          </w:r>
+                          <w:r>
+                            <w:rPr>
+                              <w:rFonts w:ascii="Arial" w:hAnsi="Arial" w:cs="Arial" w:hint="cs"/>
+                              <w:color w:val="000000"/>
+                              <w:rtl/>
+                            </w:rPr>
+                            <w:t xml:space="preserve"> כמה משמרות כל עובד לקח ואיזה משמרות יש וכו'</w:t>
+                          </w:r>
+                          <w:sdt>
+                            <w:sdtPr>
+                              <w:rPr>
+                                <w:color w:val="595959" w:themeColor="text1" w:themeTint="A6"/>
+                                <w:sz w:val="20"/>
+                                <w:szCs w:val="20"/>
+                              </w:rPr>
+                              <w:alias w:val="Abstract"/>
+                              <w:tag w:val=""/>
+                              <w:id w:val="1375273687"/>
+                              <w:showingPlcHdr/>
+                              <w:dataBinding w:prefixMappings="xmlns:ns0='http://schemas.microsoft.com/office/2006/coverPageProps' " w:xpath="/ns0:CoverPageProperties[1]/ns0:Abstract[1]" w:storeItemID="{55AF091B-3C7A-41E3-B477-F2FDAA23CFDA}"/>
+                              <w:text w:multiLine="1"/>
+                            </w:sdtPr>
+                            <w:sdtContent>
+                              <w:r>
+                                <w:rPr>
+                                  <w:color w:val="595959" w:themeColor="text1" w:themeTint="A6"/>
+                                  <w:sz w:val="20"/>
+                                  <w:szCs w:val="20"/>
+                                </w:rPr>
+                                <w:t xml:space="preserve">     </w:t>
+                              </w:r>
+                            </w:sdtContent>
+                          </w:sdt>
+                        </w:p>
+                      </w:txbxContent>
+                    </v:textbox>
+                    <w10:wrap type="square" anchorx="page" anchory="page"/>
+                  </v:shape>
+                </w:pict>
+              </mc:Fallback>
+            </mc:AlternateContent>
+          </w:r>
+          <w:r>
+            <w:rPr>
+              <w:noProof/>
+            </w:rPr>
+            <w:drawing>
+              <wp:anchor distT="0" distB="0" distL="114300" distR="114300" simplePos="0" relativeHeight="251663360" behindDoc="0" locked="0" layoutInCell="1" allowOverlap="1" wp14:anchorId="5C0AEF66" wp14:editId="6A0C3D03">
+                <wp:simplePos x="0" y="0"/>
+                <wp:positionH relativeFrom="margin">
+                  <wp:align>right</wp:align>
+                </wp:positionH>
+                <wp:positionV relativeFrom="paragraph">
+                  <wp:posOffset>445135</wp:posOffset>
+                </wp:positionV>
+                <wp:extent cx="5646420" cy="4069080"/>
+                <wp:effectExtent l="0" t="0" r="0" b="7620"/>
+                <wp:wrapThrough wrapText="bothSides">
+                  <wp:wrapPolygon edited="0">
+                    <wp:start x="291" y="0"/>
+                    <wp:lineTo x="0" y="202"/>
+                    <wp:lineTo x="0" y="21236"/>
+                    <wp:lineTo x="146" y="21539"/>
+                    <wp:lineTo x="291" y="21539"/>
+                    <wp:lineTo x="21206" y="21539"/>
+                    <wp:lineTo x="21352" y="21539"/>
+                    <wp:lineTo x="21498" y="21236"/>
+                    <wp:lineTo x="21498" y="202"/>
+                    <wp:lineTo x="21206" y="0"/>
+                    <wp:lineTo x="291" y="0"/>
+                  </wp:wrapPolygon>
+                </wp:wrapThrough>
+                <wp:docPr id="1581017173" name="Picture 2" descr="תמונה המייצגת בסיס נתונים"/>
+                <wp:cNvGraphicFramePr>
+                  <a:graphicFrameLocks xmlns:a="http://schemas.openxmlformats.org/drawingml/2006/main" noChangeAspect="1"/>
+                </wp:cNvGraphicFramePr>
+                <a:graphic xmlns:a="http://schemas.openxmlformats.org/drawingml/2006/main">
+                  <a:graphicData uri="http://schemas.openxmlformats.org/drawingml/2006/picture">
+                    <pic:pic xmlns:pic="http://schemas.openxmlformats.org/drawingml/2006/picture">
+                      <pic:nvPicPr>
+                        <pic:cNvPr id="0" name="Picture 3" descr="תמונה המייצגת בסיס נתונים"/>
+                        <pic:cNvPicPr>
+                          <a:picLocks noChangeAspect="1" noChangeArrowheads="1"/>
+                        </pic:cNvPicPr>
+                      </pic:nvPicPr>
+                      <pic:blipFill>
+                        <a:blip r:embed="rId10">
+                          <a:extLst>
+                            <a:ext uri="{28A0092B-C50C-407E-A947-70E740481C1C}">
+                              <a14:useLocalDpi xmlns:a14="http://schemas.microsoft.com/office/drawing/2010/main" val="0"/>
+                            </a:ext>
+                          </a:extLst>
+                        </a:blip>
+                        <a:srcRect/>
+                        <a:stretch>
+                          <a:fillRect/>
+                        </a:stretch>
+                      </pic:blipFill>
+                      <pic:spPr bwMode="auto">
+                        <a:xfrm>
+                          <a:off x="0" y="0"/>
+                          <a:ext cx="5646420" cy="4069080"/>
+                        </a:xfrm>
+                        <a:prstGeom prst="rect">
+                          <a:avLst/>
+                        </a:prstGeom>
+                        <a:ln>
+                          <a:noFill/>
+                        </a:ln>
+                        <a:effectLst>
+                          <a:softEdge rad="112500"/>
+                        </a:effectLst>
+                      </pic:spPr>
+                    </pic:pic>
+                  </a:graphicData>
+                </a:graphic>
+                <wp14:sizeRelH relativeFrom="margin">
+                  <wp14:pctWidth>0</wp14:pctWidth>
+                </wp14:sizeRelH>
+                <wp14:sizeRelV relativeFrom="margin">
+                  <wp14:pctHeight>0</wp14:pctHeight>
+                </wp14:sizeRelV>
+              </wp:anchor>
+            </w:drawing>
+          </w:r>
+          <w:r>
+            <w:rPr>
+              <w:noProof/>
+            </w:rPr>
+            <mc:AlternateContent>
+              <mc:Choice Requires="wps">
+                <w:drawing>
+                  <wp:anchor distT="0" distB="0" distL="114300" distR="114300" simplePos="0" relativeHeight="251659264" behindDoc="0" locked="0" layoutInCell="1" allowOverlap="1" wp14:anchorId="4654B72F" wp14:editId="24FCDDAC">
+                    <wp:simplePos x="0" y="0"/>
+                    <wp:positionH relativeFrom="page">
+                      <wp:posOffset>228600</wp:posOffset>
+                    </wp:positionH>
+                    <wp:positionV relativeFrom="page">
+                      <wp:posOffset>5425440</wp:posOffset>
+                    </wp:positionV>
+                    <wp:extent cx="7315200" cy="1649730"/>
+                    <wp:effectExtent l="0" t="0" r="0" b="7620"/>
+                    <wp:wrapSquare wrapText="bothSides"/>
+                    <wp:docPr id="154" name="Text Box 54"/>
+                    <wp:cNvGraphicFramePr/>
+                    <a:graphic xmlns:a="http://schemas.openxmlformats.org/drawingml/2006/main">
+                      <a:graphicData uri="http://schemas.microsoft.com/office/word/2010/wordprocessingShape">
+                        <wps:wsp>
+                          <wps:cNvSpPr txBox="1"/>
+                          <wps:spPr>
+                            <a:xfrm>
+                              <a:off x="0" y="0"/>
+                              <a:ext cx="7315200" cy="1649730"/>
+                            </a:xfrm>
+                            <a:prstGeom prst="rect">
+                              <a:avLst/>
+                            </a:prstGeom>
+                            <a:noFill/>
+                            <a:ln w="6350">
+                              <a:noFill/>
+                            </a:ln>
+                            <a:effectLst/>
+                          </wps:spPr>
+                          <wps:style>
+                            <a:lnRef idx="0">
+                              <a:schemeClr val="accent1"/>
+                            </a:lnRef>
+                            <a:fillRef idx="0">
+                              <a:schemeClr val="accent1"/>
+                            </a:fillRef>
+                            <a:effectRef idx="0">
+                              <a:schemeClr val="accent1"/>
+                            </a:effectRef>
+                            <a:fontRef idx="minor">
+                              <a:schemeClr val="dk1"/>
+                            </a:fontRef>
+                          </wps:style>
+                          <wps:txbx>
+                            <w:txbxContent>
+                              <w:p>
+                                <w:pPr>
+                                  <w:jc w:val="right"/>
+                                  <w:rPr>
+                                    <w:b/>
+                                    <w:bCs/>
+                                    <w:color w:val="156082" w:themeColor="accent1"/>
+                                    <w:sz w:val="52"/>
+                                    <w:szCs w:val="52"/>
+                                  </w:rPr>
+                                </w:pPr>
+                                <w:sdt>
+                                  <w:sdtPr>
+                                    <w:rPr>
+                                      <w:b/>
+                                      <w:bCs/>
+                                      <w:caps/>
+                                      <w:color w:val="156082" w:themeColor="accent1"/>
+                                      <w:sz w:val="52"/>
+                                      <w:szCs w:val="52"/>
+                                    </w:rPr>
+                                    <w:alias w:val="Title"/>
+                                    <w:tag w:val=""/>
+                                    <w:id w:val="630141079"/>
+                                    <w:dataBinding w:prefixMappings="xmlns:ns0='http://purl.org/dc/elements/1.1/' xmlns:ns1='http://schemas.openxmlformats.org/package/2006/metadata/core-properties' " w:xpath="/ns1:coreProperties[1]/ns0:title[1]" w:storeItemID="{6C3C8BC8-F283-45AE-878A-BAB7291924A1}"/>
+                                    <w:text w:multiLine="1"/>
+                                  </w:sdtPr>
+                                  <w:sdtEndPr>
+                                    <w:rPr>
+                                      <w:caps w:val="0"/>
+                                    </w:rPr>
+                                  </w:sdtEndPr>
+                                  <w:sdtContent>
+                                    <w:r>
+                                      <w:rPr>
+                                        <w:b/>
+                                        <w:bCs/>
+                                        <w:caps/>
+                                        <w:color w:val="156082" w:themeColor="accent1"/>
+                                        <w:sz w:val="52"/>
+                                        <w:szCs w:val="52"/>
+                                        <w:rtl/>
+                                      </w:rPr>
+                                      <w:t>מיני"פ בסיסי נתונים – תשפ"</w:t>
+                                    </w:r>
+                                    <w:r>
+                                      <w:rPr>
+                                        <w:rFonts w:hint="cs"/>
+                                        <w:b/>
+                                        <w:bCs/>
+                                        <w:caps/>
+                                        <w:color w:val="156082" w:themeColor="accent1"/>
+                                        <w:sz w:val="52"/>
+                                        <w:szCs w:val="52"/>
+                                        <w:rtl/>
+                                      </w:rPr>
+                                      <w:t>ד</w:t>
+                                    </w:r>
+                                  </w:sdtContent>
+                                </w:sdt>
+                              </w:p>
+                            </w:txbxContent>
+                          </wps:txbx>
+                          <wps:bodyPr rot="0" spcFirstLastPara="0" vertOverflow="overflow" horzOverflow="overflow" vert="horz" wrap="square" lIns="1600200" tIns="0" rIns="685800" bIns="0" numCol="1" spcCol="0" rtlCol="0" fromWordArt="0" anchor="b" anchorCtr="0" forceAA="0" compatLnSpc="1">
+                            <a:prstTxWarp prst="textNoShape">
+                              <a:avLst/>
+                            </a:prstTxWarp>
+                            <a:noAutofit/>
+                          </wps:bodyPr>
+                        </wps:wsp>
+                      </a:graphicData>
+                    </a:graphic>
+                    <wp14:sizeRelH relativeFrom="page">
+                      <wp14:pctWidth>94100</wp14:pctWidth>
+                    </wp14:sizeRelH>
+                    <wp14:sizeRelV relativeFrom="page">
+                      <wp14:pctHeight>0</wp14:pctHeight>
+                    </wp14:sizeRelV>
+                  </wp:anchor>
+                </w:drawing>
+              </mc:Choice>
+              <mc:Fallback>
+                <w:pict>
+                  <v:shape w14:anchorId="4654B72F" id="Text Box 54" o:spid="_x0000_s1028" type="#_x0000_t202" style="position:absolute;left:0;text-align:left;margin-left:18pt;margin-top:427.2pt;width:8in;height:129.9pt;z-index:251659264;visibility:visible;mso-wrap-style:square;mso-width-percent:941;mso-height-percent:0;mso-wrap-distance-left:9pt;mso-wrap-distance-top:0;mso-wrap-distance-right:9pt;mso-wrap-distance-bottom:0;mso-position-horizontal:absolute;mso-position-horizontal-relative:page;mso-position-vertical:absolute;mso-position-vertical-relative:page;mso-width-percent:941;mso-height-percent:0;mso-width-relative:page;mso-height-relative:page;v-text-anchor:bottom" o:gfxdata="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" filled="f" stroked="f" strokeweight=".5pt">
+                    <v:textbox inset="126pt,0,54pt,0">
+                      <w:txbxContent>
+                        <w:p>
+                          <w:pPr>
+                            <w:jc w:val="right"/>
+                            <w:rPr>
+                              <w:b/>
+                              <w:bCs/>
+                              <w:color w:val="156082" w:themeColor="accent1"/>
+                              <w:sz w:val="52"/>
+                              <w:szCs w:val="52"/>
+                            </w:rPr>
+                          </w:pPr>
+                          <w:sdt>
+                            <w:sdtPr>
+                              <w:rPr>
+                                <w:b/>
+                                <w:bCs/>
+                                <w:caps/>
+                                <w:color w:val="156082" w:themeColor="accent1"/>
+                                <w:sz w:val="52"/>
+                                <w:szCs w:val="52"/>
+                              </w:rPr>
+                              <w:alias w:val="Title"/>
+                              <w:tag w:val=""/>
+                              <w:id w:val="630141079"/>
+                              <w:dataBinding w:prefixMappings="xmlns:ns0='http://purl.org/dc/elements/1.1/' xmlns:ns1='http://schemas.openxmlformats.org/package/2006/metadata/core-properties' " w:xpath="/ns1:coreProperties[1]/ns0:title[1]" w:storeItemID="{6C3C8BC8-F283-45AE-878A-BAB7291924A1}"/>
+                              <w:text w:multiLine="1"/>
+                            </w:sdtPr>
+                            <w:sdtEndPr>
+                              <w:rPr>
+                                <w:caps w:val="0"/>
+                              </w:rPr>
+                            </w:sdtEndPr>
+                            <w:sdtContent>
+                              <w:r>
+                                <w:rPr>
+                                  <w:b/>
+                                  <w:bCs/>
+                                  <w:caps/>
+                                  <w:color w:val="156082" w:themeColor="accent1"/>
+                                  <w:sz w:val="52"/>
+                                  <w:szCs w:val="52"/>
+                                  <w:rtl/>
+                                </w:rPr>
+                                <w:t>מיני"פ בסיסי נתונים – תשפ"</w:t>
+                              </w:r>
+                              <w:r>
+                                <w:rPr>
+                                  <w:rFonts w:hint="cs"/>
+                                  <w:b/>
+                                  <w:bCs/>
+                                  <w:caps/>
+                                  <w:color w:val="156082" w:themeColor="accent1"/>
+                                  <w:sz w:val="52"/>
+                                  <w:szCs w:val="52"/>
+                                  <w:rtl/>
+                                </w:rPr>
+                                <w:t>ד</w:t>
+                              </w:r>
+                            </w:sdtContent>
+                          </w:sdt>
+                        </w:p>
+                      </w:txbxContent>
+                    </v:textbox>
+                    <w10:wrap type="square" anchorx="page" anchory="page"/>
+                  </v:shape>
+                </w:pict>
+              </mc:Fallback>
+            </mc:AlternateContent>
+          </w:r>
+          <w:r>
+            <w:fldChar w:fldCharType="begin"/>
+          </w:r>
+          <w:r>
+            <w:instrText xml:space="preserve"> HYPERLINK  </w:instrText>
+          </w:r>
+          <w:r>
+            <w:fldChar w:fldCharType="separate"/>
+          </w:r>
+          <w:r>
+            <w:rPr>
+              <w:rStyle w:val="Hyperlink"/>
+              <w:b/>
+              <w:bCs/>
+            </w:rPr>
+            <w:t>Error! Hyperlink reference not valid.</w:t>
+          </w:r>
+          <w:r>
+            <w:fldChar w:fldCharType="end"/>
+          </w:r>
+          <w:r>
+            <w:rPr>
+              <w:noProof/>
+            </w:rPr>
+            <w:t xml:space="preserve"> </w:t>
+          </w:r>
+          <w:r>
+            <w:rPr>
+              <w:rtl/>
+            </w:rPr>
+            <w:br w:type="page"/>
+          </w:r>
+        </w:p>
+      </w:sdtContent>
+    </w:sdt>
     <w:p>
       <w:pPr>
-        <w:jc w:val="center"/>
-        <w:rPr>
-          <w:rtl/>
-          <w:lang w:val="en-US"/>
-        </w:rPr>
-      </w:pPr>
-      <w:r>
-        <w:rPr>
-          <w:rFonts w:hint="cs"/>
-          <w:rtl/>
-          <w:lang w:val="en-US"/>
-        </w:rPr>
-        <w:t>מיני פרוייקט בבסיסי נתונים</w:t>
-      </w:r>
-      <w:r>
-        <w:rPr>
-          <w:rFonts w:hint="cs"/>
-          <w:rtl/>
-          <w:lang w:val="en-US"/>
-        </w:rPr>
-        <w:t xml:space="preserve"> </w:t>
-      </w:r>
-      <w:r>
-        <w:rPr>
-          <w:rtl/>
-          <w:lang w:val="en-US"/>
-        </w:rPr>
-        <w:t>–</w:t>
-      </w:r>
-      <w:r>
-        <w:rPr>
-          <w:rFonts w:hint="cs"/>
-          <w:rtl/>
-          <w:lang w:val="en-US"/>
-        </w:rPr>
-        <w:t xml:space="preserve"> תשפ"ד סמסטר ב' </w:t>
-      </w:r>
-      <w:r>
-        <w:rPr>
-          <w:rtl/>
-          <w:lang w:val="en-US"/>
-        </w:rPr>
-        <w:t>–</w:t>
-      </w:r>
-      <w:r>
-        <w:rPr>
-          <w:rFonts w:hint="cs"/>
-          <w:rtl/>
-          <w:lang w:val="en-US"/>
-        </w:rPr>
-        <w:t xml:space="preserve"> אליעזר גנסבורגר</w:t>
-      </w:r>
+        <w:bidi/>
+        <w:rPr>
+          <w:rtl/>
+        </w:rPr>
+      </w:pPr>
     </w:p>
     <w:p>
       <w:pPr>
-        <w:jc w:val="right"/>
-        <w:rPr>
-          <w:rtl/>
-          <w:lang w:val="en-US"/>
-        </w:rPr>
-      </w:pPr>
-      <w:r>
-        <w:rPr>
-          <w:rFonts w:hint="cs"/>
-          <w:rtl/>
-          <w:lang w:val="en-US"/>
-        </w:rPr>
-        <w:t>הצוות:</w:t>
-      </w:r>
-    </w:p>
-    <w:p>
-      <w:pPr>
-        <w:pStyle w:val="ListParagraph"/>
-        <w:numPr>
-          <w:ilvl w:val="0"/>
-          <w:numId w:val="1"/>
-        </w:numPr>
         <w:bidi/>
-        <w:rPr>
-          <w:lang w:val="en-US"/>
-        </w:rPr>
-      </w:pPr>
-      <w:r>
-        <w:rPr>
-          <w:rFonts w:hint="cs"/>
-          <w:rtl/>
-          <w:lang w:val="en-US"/>
-        </w:rPr>
-        <w:t>ידידיה בקורדזה: 332461854</w:t>
-      </w:r>
-    </w:p>
-    <w:p>
-      <w:pPr>
-        <w:pStyle w:val="ListParagraph"/>
-        <w:numPr>
-          <w:ilvl w:val="0"/>
-          <w:numId w:val="1"/>
-        </w:numPr>
-        <w:bidi/>
-        <w:rPr>
-          <w:lang w:val="en-US"/>
-        </w:rPr>
-      </w:pPr>
-      <w:r>
-        <w:rPr>
-          <w:rFonts w:hint="cs"/>
-          <w:rtl/>
-          <w:lang w:val="en-US"/>
-        </w:rPr>
-        <w:t>מאיר קרומבי: 214736688</w:t>
-      </w:r>
-    </w:p>
-    <w:p>
-      <w:pPr>
-        <w:bidi/>
-        <w:rPr>
-          <w:rtl/>
-          <w:lang w:val="en-US"/>
-        </w:rPr>
-      </w:pPr>
-    </w:p>
-    <w:p>
-      <w:pPr>
-        <w:bidi/>
-        <w:rPr>
-          <w:rtl/>
-          <w:lang w:val="en-US"/>
-        </w:rPr>
       </w:pPr>
       <w:r>
         <w:rPr>
@@ -142,7 +1427,6 @@
           <w:szCs w:val="28"/>
           <w:u w:val="single"/>
           <w:rtl/>
-          <w:lang w:val="en-US"/>
         </w:rPr>
         <w:t>שלב א</w:t>
       </w:r>
@@ -152,14 +1436,12 @@
           <w:sz w:val="28"/>
           <w:szCs w:val="28"/>
           <w:rtl/>
-          <w:lang w:val="en-US"/>
         </w:rPr>
         <w:t xml:space="preserve"> </w:t>
       </w:r>
       <w:r>
         <w:rPr>
           <w:rtl/>
-          <w:lang w:val="en-US"/>
         </w:rPr>
         <w:t>–</w:t>
       </w:r>
@@ -167,21 +1449,16 @@
         <w:rPr>
           <w:rFonts w:hint="cs"/>
           <w:rtl/>
-          <w:lang w:val="en-US"/>
         </w:rPr>
         <w:t xml:space="preserve"> תיאור הארגון, מודל </w:t>
       </w:r>
       <w:r>
-        <w:rPr>
-          <w:lang w:val="en-US"/>
-        </w:rPr>
         <w:t>ERD</w:t>
       </w:r>
       <w:r>
         <w:rPr>
           <w:rFonts w:hint="cs"/>
           <w:rtl/>
-          <w:lang w:val="en-US"/>
         </w:rPr>
         <w:t>,</w:t>
       </w:r>
@@ -189,7 +1466,6 @@
         <w:rPr>
           <w:rFonts w:hint="cs"/>
           <w:rtl/>
-          <w:lang w:val="en-US"/>
         </w:rPr>
         <w:t xml:space="preserve"> </w:t>
       </w:r>
@@ -197,304 +1473,28 @@
         <w:rPr>
           <w:rFonts w:hint="cs"/>
           <w:rtl/>
-          <w:lang w:val="en-US"/>
         </w:rPr>
         <w:t xml:space="preserve">מודל </w:t>
       </w:r>
       <w:r>
-        <w:rPr>
-          <w:lang w:val="en-US"/>
-        </w:rPr>
         <w:t>DSD</w:t>
       </w:r>
       <w:r>
         <w:rPr>
           <w:rFonts w:hint="cs"/>
           <w:rtl/>
-          <w:lang w:val="en-US"/>
         </w:rPr>
         <w:t xml:space="preserve">, סקריפטי </w:t>
       </w:r>
       <w:r>
-        <w:rPr>
-          <w:lang w:val="en-US"/>
-        </w:rPr>
         <w:t>SQL</w:t>
       </w:r>
       <w:r>
         <w:rPr>
           <w:rFonts w:hint="cs"/>
           <w:rtl/>
-          <w:lang w:val="en-US"/>
         </w:rPr>
         <w:t xml:space="preserve"> ואכלוס מידע:</w:t>
-      </w:r>
-    </w:p>
-    <w:p>
-      <w:pPr>
-        <w:pStyle w:val="NormalWeb"/>
-        <w:bidi/>
-        <w:spacing w:before="240" w:beforeAutospacing="0" w:after="240" w:afterAutospacing="0"/>
-        <w:rPr>
-          <w:rtl/>
-        </w:rPr>
-      </w:pPr>
-      <w:r>
-        <w:rPr>
-          <w:rFonts w:ascii="Arial" w:hAnsi="Arial" w:cs="Arial"/>
-          <w:color w:val="000000"/>
-          <w:sz w:val="22"/>
-          <w:szCs w:val="22"/>
-          <w:rtl/>
-        </w:rPr>
-        <w:t>על הארגון:</w:t>
-      </w:r>
-    </w:p>
-    <w:p>
-      <w:pPr>
-        <w:pStyle w:val="NormalWeb"/>
-        <w:bidi/>
-        <w:spacing w:before="240" w:beforeAutospacing="0" w:after="240" w:afterAutospacing="0"/>
-      </w:pPr>
-      <w:r>
-        <w:rPr>
-          <w:rFonts w:ascii="Arial" w:hAnsi="Arial" w:cs="Arial"/>
-          <w:color w:val="000000"/>
-          <w:sz w:val="22"/>
-          <w:szCs w:val="22"/>
-          <w:rtl/>
-        </w:rPr>
-        <w:t>ברוכים הבאים למלון "אל הוטל לה פארמז'אן" מלון 5 כוכבים מפואר בלב מזרח ירוחם מקום פסטורלי בהחלט!</w:t>
-      </w:r>
-      <w:r>
-        <w:rPr>
-          <w:rFonts w:ascii="Arial" w:hAnsi="Arial" w:cs="Arial"/>
-          <w:color w:val="000000"/>
-          <w:sz w:val="22"/>
-          <w:szCs w:val="22"/>
-          <w:rtl/>
-        </w:rPr>
-        <w:br/>
-      </w:r>
-      <w:r>
-        <w:rPr>
-          <w:rFonts w:ascii="Arial" w:hAnsi="Arial" w:cs="Arial"/>
-          <w:color w:val="000000"/>
-          <w:sz w:val="22"/>
-          <w:szCs w:val="22"/>
-          <w:rtl/>
-        </w:rPr>
-        <w:br/>
-      </w:r>
-      <w:r>
-        <w:rPr>
-          <w:rFonts w:ascii="Arial" w:hAnsi="Arial" w:cs="Arial" w:hint="cs"/>
-          <w:color w:val="000000"/>
-          <w:sz w:val="22"/>
-          <w:szCs w:val="22"/>
-          <w:rtl/>
-        </w:rPr>
-        <w:t xml:space="preserve">בקובץ זה נתאר את </w:t>
-      </w:r>
-      <w:r>
-        <w:rPr>
-          <w:rFonts w:ascii="Arial" w:hAnsi="Arial" w:cs="Arial" w:hint="cs"/>
-          <w:color w:val="000000"/>
-          <w:sz w:val="22"/>
-          <w:szCs w:val="22"/>
-          <w:rtl/>
-        </w:rPr>
-        <w:t>הליך בניית בסיסי הנתונים למחלקת ניהול העובדים במלון.</w:t>
-      </w:r>
-      <w:r>
-        <w:rPr>
-          <w:rFonts w:ascii="Arial" w:hAnsi="Arial" w:cs="Arial"/>
-          <w:color w:val="000000"/>
-          <w:sz w:val="22"/>
-          <w:szCs w:val="22"/>
-          <w:rtl/>
-        </w:rPr>
-        <w:br/>
-      </w:r>
-      <w:r>
-        <w:rPr>
-          <w:rFonts w:ascii="Arial" w:hAnsi="Arial" w:cs="Arial" w:hint="cs"/>
-          <w:color w:val="000000"/>
-          <w:sz w:val="22"/>
-          <w:szCs w:val="22"/>
-          <w:rtl/>
-        </w:rPr>
-        <w:t>בסיס הנתונים יכלול את כל המידע על:</w:t>
-      </w:r>
-      <w:r>
-        <w:rPr>
-          <w:rFonts w:ascii="Arial" w:hAnsi="Arial" w:cs="Arial"/>
-          <w:color w:val="000000"/>
-          <w:sz w:val="22"/>
-          <w:szCs w:val="22"/>
-          <w:rtl/>
-        </w:rPr>
-        <w:br/>
-      </w:r>
-      <w:r>
-        <w:rPr>
-          <w:rFonts w:ascii="Arial" w:hAnsi="Arial" w:cs="Arial" w:hint="cs"/>
-          <w:color w:val="000000"/>
-          <w:sz w:val="22"/>
-          <w:szCs w:val="22"/>
-          <w:rtl/>
-        </w:rPr>
-        <w:t xml:space="preserve">1. העובדים במלון </w:t>
-      </w:r>
-      <w:r>
-        <w:rPr>
-          <w:rFonts w:ascii="Arial" w:hAnsi="Arial" w:cs="Arial"/>
-          <w:color w:val="000000"/>
-          <w:sz w:val="22"/>
-          <w:szCs w:val="22"/>
-          <w:rtl/>
-        </w:rPr>
-        <w:t>–</w:t>
-      </w:r>
-      <w:r>
-        <w:rPr>
-          <w:rFonts w:ascii="Arial" w:hAnsi="Arial" w:cs="Arial" w:hint="cs"/>
-          <w:color w:val="000000"/>
-          <w:sz w:val="22"/>
-          <w:szCs w:val="22"/>
-          <w:rtl/>
-        </w:rPr>
-        <w:t xml:space="preserve"> עובדים, מנהלי המחלקות, מגייסים וכו'</w:t>
-      </w:r>
-      <w:r>
-        <w:rPr>
-          <w:rFonts w:ascii="Arial" w:hAnsi="Arial" w:cs="Arial"/>
-          <w:color w:val="000000"/>
-          <w:sz w:val="22"/>
-          <w:szCs w:val="22"/>
-          <w:rtl/>
-        </w:rPr>
-        <w:br/>
-      </w:r>
-      <w:r>
-        <w:rPr>
-          <w:rFonts w:ascii="Arial" w:hAnsi="Arial" w:cs="Arial" w:hint="cs"/>
-          <w:color w:val="000000"/>
-          <w:sz w:val="22"/>
-          <w:szCs w:val="22"/>
-          <w:rtl/>
-        </w:rPr>
-        <w:t xml:space="preserve">2. מחלקות המלון </w:t>
-      </w:r>
-      <w:r>
-        <w:rPr>
-          <w:rFonts w:ascii="Arial" w:hAnsi="Arial" w:cs="Arial"/>
-          <w:color w:val="000000"/>
-          <w:sz w:val="22"/>
-          <w:szCs w:val="22"/>
-          <w:rtl/>
-        </w:rPr>
-        <w:t>–</w:t>
-      </w:r>
-      <w:r>
-        <w:rPr>
-          <w:rFonts w:ascii="Arial" w:hAnsi="Arial" w:cs="Arial" w:hint="cs"/>
-          <w:color w:val="000000"/>
-          <w:sz w:val="22"/>
-          <w:szCs w:val="22"/>
-          <w:rtl/>
-        </w:rPr>
-        <w:t xml:space="preserve"> ניקיון, אוכל, פרסום, לוגיסטיקה, הנהלת חשבונות, הנהלה וכו'</w:t>
-      </w:r>
-      <w:r>
-        <w:rPr>
-          <w:rFonts w:ascii="Arial" w:hAnsi="Arial" w:cs="Arial"/>
-          <w:color w:val="000000"/>
-          <w:sz w:val="22"/>
-          <w:szCs w:val="22"/>
-          <w:rtl/>
-        </w:rPr>
-        <w:br/>
-      </w:r>
-      <w:r>
-        <w:rPr>
-          <w:rFonts w:ascii="Arial" w:hAnsi="Arial" w:cs="Arial" w:hint="cs"/>
-          <w:color w:val="000000"/>
-          <w:sz w:val="22"/>
-          <w:szCs w:val="22"/>
-          <w:rtl/>
-        </w:rPr>
-        <w:t>3. אנשים שמגישים מועמדות לעבוד באחת ממחלקות המלון.</w:t>
-      </w:r>
-      <w:r>
-        <w:rPr>
-          <w:rFonts w:ascii="Arial" w:hAnsi="Arial" w:cs="Arial"/>
-          <w:color w:val="000000"/>
-          <w:sz w:val="22"/>
-          <w:szCs w:val="22"/>
-          <w:rtl/>
-        </w:rPr>
-        <w:br/>
-      </w:r>
-      <w:r>
-        <w:rPr>
-          <w:rFonts w:ascii="Arial" w:hAnsi="Arial" w:cs="Arial" w:hint="cs"/>
-          <w:color w:val="000000"/>
-          <w:sz w:val="22"/>
-          <w:szCs w:val="22"/>
-          <w:rtl/>
-        </w:rPr>
-        <w:t xml:space="preserve">4. משמרות </w:t>
-      </w:r>
-      <w:r>
-        <w:rPr>
-          <w:rFonts w:ascii="Arial" w:hAnsi="Arial" w:cs="Arial"/>
-          <w:color w:val="000000"/>
-          <w:sz w:val="22"/>
-          <w:szCs w:val="22"/>
-          <w:rtl/>
-        </w:rPr>
-        <w:t>–</w:t>
-      </w:r>
-      <w:r>
-        <w:rPr>
-          <w:rFonts w:ascii="Arial" w:hAnsi="Arial" w:cs="Arial" w:hint="cs"/>
-          <w:color w:val="000000"/>
-          <w:sz w:val="22"/>
-          <w:szCs w:val="22"/>
-          <w:rtl/>
-        </w:rPr>
-        <w:t xml:space="preserve"> </w:t>
-      </w:r>
-      <w:r>
-        <w:rPr>
-          <w:rFonts w:ascii="Arial" w:hAnsi="Arial" w:cs="Arial" w:hint="cs"/>
-          <w:color w:val="000000"/>
-          <w:sz w:val="22"/>
-          <w:szCs w:val="22"/>
-          <w:rtl/>
-        </w:rPr>
-        <w:t xml:space="preserve">כמה משמרות כל עובד לקח ואיזה משמרות יש </w:t>
-      </w:r>
-      <w:r>
-        <w:rPr>
-          <w:rFonts w:ascii="Arial" w:hAnsi="Arial" w:cs="Arial" w:hint="cs"/>
-          <w:color w:val="000000"/>
-          <w:sz w:val="22"/>
-          <w:szCs w:val="22"/>
-          <w:rtl/>
-        </w:rPr>
-        <w:t>וכו'</w:t>
-      </w:r>
-      <w:r>
-        <w:rPr>
-          <w:rFonts w:ascii="Arial" w:hAnsi="Arial" w:cs="Arial"/>
-          <w:color w:val="000000"/>
-          <w:sz w:val="22"/>
-          <w:szCs w:val="22"/>
-          <w:rtl/>
-        </w:rPr>
-        <w:br/>
       </w:r>
     </w:p>
     <w:p>
@@ -522,7 +1522,33 @@
           <w:u w:val="single"/>
           <w:rtl/>
         </w:rPr>
-        <w:t>הישויות:</w:t>
+        <w:t>ה</w:t>
+      </w:r>
+      <w:r>
+        <w:rPr>
+          <w:rFonts w:ascii="Arial" w:hAnsi="Arial" w:cs="Arial" w:hint="cs"/>
+          <w:b/>
+          <w:bCs/>
+          <w:color w:val="000000"/>
+          <w:sz w:val="28"/>
+          <w:szCs w:val="28"/>
+          <w:u w:val="single"/>
+          <w:rtl/>
+        </w:rPr>
+        <w:t>גדרת ה</w:t>
+      </w:r>
+      <w:r>
+        <w:rPr>
+          <w:rFonts w:ascii="Arial" w:hAnsi="Arial" w:cs="Arial" w:hint="cs"/>
+          <w:b/>
+          <w:bCs/>
+          <w:color w:val="000000"/>
+          <w:sz w:val="28"/>
+          <w:szCs w:val="28"/>
+          <w:u w:val="single"/>
+          <w:rtl/>
+        </w:rPr>
+        <w:t>ישויות:</w:t>
       </w:r>
     </w:p>
     <w:p>
@@ -870,7 +1896,6 @@
         <w:rPr>
           <w:rFonts w:ascii="Arial" w:hAnsi="Arial" w:cs="Arial"/>
           <w:color w:val="000000"/>
-          <w:lang w:val="en-US"/>
         </w:rPr>
         <w:t xml:space="preserve"> </w:t>
       </w:r>
@@ -879,7 +1904,6 @@
           <w:rFonts w:ascii="Arial" w:hAnsi="Arial" w:cs="Arial" w:hint="cs"/>
           <w:color w:val="000000"/>
           <w:rtl/>
-          <w:lang w:val="en-US"/>
         </w:rPr>
         <w:t>מנהלים מנקים ומה שביניהם</w:t>
       </w:r>
@@ -888,7 +1912,6 @@
           <w:rFonts w:ascii="Arial" w:hAnsi="Arial" w:cs="Arial"/>
           <w:color w:val="000000"/>
           <w:rtl/>
-          <w:lang w:val="en-US"/>
         </w:rPr>
         <w:br/>
       </w:r>
@@ -897,7 +1920,6 @@
           <w:rFonts w:ascii="Arial" w:hAnsi="Arial" w:cs="Arial" w:hint="cs"/>
           <w:color w:val="000000"/>
           <w:rtl/>
-          <w:lang w:val="en-US"/>
         </w:rPr>
         <w:t>ישות זו</w:t>
       </w:r>
@@ -905,7 +1927,6 @@
         <w:rPr>
           <w:rFonts w:ascii="Arial" w:hAnsi="Arial" w:cs="Arial"/>
           <w:color w:val="000000"/>
-          <w:lang w:val="en-US"/>
         </w:rPr>
         <w:t xml:space="preserve"> </w:t>
       </w:r>
@@ -914,7 +1935,6 @@
           <w:rFonts w:ascii="Arial" w:hAnsi="Arial" w:cs="Arial" w:hint="cs"/>
           <w:color w:val="000000"/>
           <w:rtl/>
-          <w:lang w:val="en-US"/>
         </w:rPr>
         <w:t>יורשת מישות האיש את תכונותיה, ובנוסף:</w:t>
       </w:r>
@@ -1055,7 +2075,6 @@
           <w:rFonts w:ascii="Arial" w:hAnsi="Arial" w:cs="Arial" w:hint="cs"/>
           <w:color w:val="000000"/>
           <w:rtl/>
-          <w:lang w:val="en-US"/>
         </w:rPr>
         <w:t>תאריך הצטרפות ל</w:t>
       </w:r>
@@ -1064,7 +2083,6 @@
           <w:rFonts w:ascii="Arial" w:hAnsi="Arial" w:cs="Arial" w:hint="cs"/>
           <w:color w:val="000000"/>
           <w:rtl/>
-          <w:lang w:val="en-US"/>
         </w:rPr>
         <w:t>צוות ה</w:t>
       </w:r>
@@ -1073,7 +2091,6 @@
           <w:rFonts w:ascii="Arial" w:hAnsi="Arial" w:cs="Arial" w:hint="cs"/>
           <w:color w:val="000000"/>
           <w:rtl/>
-          <w:lang w:val="en-US"/>
         </w:rPr>
         <w:t>מלון</w:t>
       </w:r>
@@ -1082,7 +2099,6 @@
           <w:rFonts w:ascii="Arial" w:hAnsi="Arial" w:cs="Arial" w:hint="cs"/>
           <w:color w:val="000000"/>
           <w:rtl/>
-          <w:lang w:val="en-US"/>
         </w:rPr>
         <w:t xml:space="preserve">. </w:t>
       </w:r>
@@ -1097,7 +2113,6 @@
           <w:rFonts w:ascii="Arial" w:hAnsi="Arial" w:cs="Arial"/>
           <w:color w:val="000000"/>
           <w:rtl/>
-          <w:lang w:val="en-US"/>
         </w:rPr>
       </w:pPr>
     </w:p>
@@ -1124,7 +2139,6 @@
           <w:color w:val="000000"/>
           <w:u w:val="single"/>
           <w:rtl/>
-          <w:lang w:val="en-US"/>
         </w:rPr>
         <w:t>מועמד</w:t>
       </w:r>
@@ -1133,7 +2147,6 @@
           <w:rFonts w:ascii="Arial" w:hAnsi="Arial" w:cs="Arial" w:hint="cs"/>
           <w:color w:val="000000"/>
           <w:rtl/>
-          <w:lang w:val="en-US"/>
         </w:rPr>
         <w:t xml:space="preserve"> </w:t>
       </w:r>
@@ -1142,7 +2155,6 @@
           <w:rFonts w:ascii="Arial" w:hAnsi="Arial" w:cs="Arial"/>
           <w:color w:val="000000"/>
           <w:rtl/>
-          <w:lang w:val="en-US"/>
         </w:rPr>
         <w:t>–</w:t>
       </w:r>
@@ -1151,7 +2163,6 @@
           <w:rFonts w:ascii="Arial" w:hAnsi="Arial" w:cs="Arial" w:hint="cs"/>
           <w:color w:val="000000"/>
           <w:rtl/>
-          <w:lang w:val="en-US"/>
         </w:rPr>
         <w:t xml:space="preserve"> ישות המתארת את ה</w:t>
       </w:r>
@@ -1160,7 +2171,6 @@
           <w:rFonts w:ascii="Arial" w:hAnsi="Arial" w:cs="Arial" w:hint="cs"/>
           <w:color w:val="000000"/>
           <w:rtl/>
-          <w:lang w:val="en-US"/>
         </w:rPr>
         <w:t>אנשים</w:t>
       </w:r>
@@ -1169,7 +2179,6 @@
           <w:rFonts w:ascii="Arial" w:hAnsi="Arial" w:cs="Arial" w:hint="cs"/>
           <w:color w:val="000000"/>
           <w:rtl/>
-          <w:lang w:val="en-US"/>
         </w:rPr>
         <w:t xml:space="preserve"> </w:t>
       </w:r>
@@ -1178,7 +2187,6 @@
           <w:rFonts w:ascii="Arial" w:hAnsi="Arial" w:cs="Arial" w:hint="cs"/>
           <w:color w:val="000000"/>
           <w:rtl/>
-          <w:lang w:val="en-US"/>
         </w:rPr>
         <w:t>שהגישו</w:t>
       </w:r>
@@ -1187,7 +2195,6 @@
           <w:rFonts w:ascii="Arial" w:hAnsi="Arial" w:cs="Arial" w:hint="cs"/>
           <w:color w:val="000000"/>
           <w:rtl/>
-          <w:lang w:val="en-US"/>
         </w:rPr>
         <w:t xml:space="preserve"> מועמדות למשרה </w:t>
       </w:r>
@@ -1196,7 +2203,6 @@
           <w:rFonts w:ascii="Arial" w:hAnsi="Arial" w:cs="Arial" w:hint="cs"/>
           <w:color w:val="000000"/>
           <w:rtl/>
-          <w:lang w:val="en-US"/>
         </w:rPr>
         <w:t>לאחת ממחלקות המלון</w:t>
       </w:r>
@@ -1205,7 +2211,6 @@
           <w:rFonts w:ascii="Arial" w:hAnsi="Arial" w:cs="Arial" w:hint="cs"/>
           <w:color w:val="000000"/>
           <w:rtl/>
-          <w:lang w:val="en-US"/>
         </w:rPr>
         <w:t>.</w:t>
       </w:r>
@@ -1214,7 +2219,6 @@
           <w:rFonts w:ascii="Arial" w:hAnsi="Arial" w:cs="Arial"/>
           <w:color w:val="000000"/>
           <w:rtl/>
-          <w:lang w:val="en-US"/>
         </w:rPr>
         <w:br/>
       </w:r>
@@ -1223,7 +2227,6 @@
           <w:rFonts w:ascii="Arial" w:hAnsi="Arial" w:cs="Arial" w:hint="cs"/>
           <w:color w:val="000000"/>
           <w:rtl/>
-          <w:lang w:val="en-US"/>
         </w:rPr>
         <w:t xml:space="preserve">עובדים אלה יכולים </w:t>
       </w:r>
@@ -1232,7 +2235,6 @@
           <w:rFonts w:ascii="Arial" w:hAnsi="Arial" w:cs="Arial" w:hint="cs"/>
           <w:color w:val="000000"/>
           <w:rtl/>
-          <w:lang w:val="en-US"/>
         </w:rPr>
         <w:t>להגי</w:t>
       </w:r>
@@ -1241,7 +2243,6 @@
           <w:rFonts w:ascii="Arial" w:hAnsi="Arial" w:cs="Arial" w:hint="cs"/>
           <w:color w:val="000000"/>
           <w:rtl/>
-          <w:lang w:val="en-US"/>
         </w:rPr>
         <w:t>ש</w:t>
       </w:r>
@@ -1250,7 +2251,6 @@
           <w:rFonts w:ascii="Arial" w:hAnsi="Arial" w:cs="Arial" w:hint="cs"/>
           <w:color w:val="000000"/>
           <w:rtl/>
-          <w:lang w:val="en-US"/>
         </w:rPr>
         <w:t xml:space="preserve"> מועמדות למשרה בעבודה לבדם או על ידי המגייס שלהם (באם גוייסו על ידי אחד).</w:t>
       </w:r>
@@ -1259,7 +2259,6 @@
           <w:rFonts w:ascii="Arial" w:hAnsi="Arial" w:cs="Arial"/>
           <w:color w:val="000000"/>
           <w:rtl/>
-          <w:lang w:val="en-US"/>
         </w:rPr>
         <w:br/>
       </w:r>
@@ -1268,7 +2267,6 @@
           <w:rFonts w:ascii="Arial" w:hAnsi="Arial" w:cs="Arial" w:hint="cs"/>
           <w:color w:val="000000"/>
           <w:rtl/>
-          <w:lang w:val="en-US"/>
         </w:rPr>
         <w:t>כל מועמד מגיש מועמדות למשרה אחת או יותר</w:t>
       </w:r>
@@ -1313,19 +2311,14 @@
         </w:rPr>
         <w:t>.</w:t>
       </w:r>
-    </w:p>
-    <w:p>
-      <w:pPr>
-        <w:pStyle w:val="NormalWeb"/>
-        <w:bidi/>
-        <w:spacing w:before="0" w:beforeAutospacing="0" w:after="0" w:afterAutospacing="0"/>
-        <w:ind w:left="720"/>
-        <w:textAlignment w:val="baseline"/>
-        <w:rPr>
-          <w:rFonts w:ascii="Arial" w:hAnsi="Arial" w:cs="Arial"/>
-          <w:color w:val="000000"/>
-        </w:rPr>
-      </w:pPr>
+      <w:r>
+        <w:rPr>
+          <w:rFonts w:ascii="Arial" w:hAnsi="Arial" w:cs="Arial"/>
+          <w:color w:val="000000"/>
+          <w:rtl/>
+        </w:rPr>
+        <w:br/>
+      </w:r>
     </w:p>
     <w:p>
       <w:pPr>
@@ -1351,15 +2344,15 @@
           <w:u w:val="single"/>
           <w:rtl/>
         </w:rPr>
-        <w:t>מגייס</w:t>
-      </w:r>
-      <w:r>
-        <w:rPr>
-          <w:rFonts w:ascii="Arial" w:hAnsi="Arial" w:cs="Arial"/>
-          <w:color w:val="000000"/>
-          <w:rtl/>
-        </w:rPr>
-        <w:t xml:space="preserve"> - ישות המתארת את </w:t>
+        <w:t xml:space="preserve">מנהל </w:t>
+      </w:r>
+      <w:r>
+        <w:rPr>
+          <w:rFonts w:ascii="Arial" w:hAnsi="Arial" w:cs="Arial"/>
+          <w:color w:val="000000"/>
+          <w:rtl/>
+        </w:rPr>
+        <w:t>- ישות המתארת את האנשים היושבים על הארגזים, אחראים על מחלקות ובעיקר פה כדי לקבל 50% יותר משכורת מכולם</w:t>
       </w:r>
       <w:r>
         <w:rPr>
@@ -1367,7 +2360,28 @@
           <w:color w:val="000000"/>
           <w:rtl/>
         </w:rPr>
-        <w:t>העובדים האחראים על גיוס עובדים חדשים לצוות המלון.</w:t>
+        <w:t xml:space="preserve"> </w:t>
+      </w:r>
+      <w:r>
+        <w:rPr>
+          <mc:AlternateContent>
+            <mc:Choice Requires="w16se">
+              <w:rFonts w:ascii="Arial" w:hAnsi="Arial" w:cs="Arial" w:hint="cs"/>
+            </mc:Choice>
+            <mc:Fallback>
+              <w:rFonts w:ascii="Segoe UI Emoji" w:eastAsia="Segoe UI Emoji" w:hAnsi="Segoe UI Emoji" w:cs="Segoe UI Emoji"/>
+            </mc:Fallback>
+          </mc:AlternateContent>
+          <w:color w:val="000000"/>
+        </w:rPr>
+        <mc:AlternateContent>
+          <mc:Choice Requires="w16se">
+            <w16se:symEx w16se:font="Segoe UI Emoji" w16se:char="1F97A"/>
+          </mc:Choice>
+          <mc:Fallback>
+            <w:t>🥺</w:t>
+          </mc:Fallback>
+        </mc:AlternateContent>
       </w:r>
       <w:r>
         <w:rPr>
@@ -1382,7 +2396,7 @@
           <w:color w:val="000000"/>
           <w:rtl/>
         </w:rPr>
-        <w:t>ישות זו יורשת את תכונותיה מישות העובד</w:t>
+        <w:t>ישות זו יורשת את תכונותיה מישות העובד ובנוסף</w:t>
       </w:r>
       <w:r>
         <w:rPr>
@@ -1390,24 +2404,19 @@
           <w:color w:val="000000"/>
           <w:rtl/>
         </w:rPr>
-        <w:t>.</w:t>
-      </w:r>
-      <w:r>
-        <w:rPr>
-          <w:rFonts w:ascii="Arial" w:hAnsi="Arial" w:cs="Arial"/>
-          <w:color w:val="000000"/>
-          <w:rtl/>
-        </w:rPr>
-        <w:br/>
+        <w:t xml:space="preserve"> מקבלת מפתח זר של "מספר מחלקה".</w:t>
       </w:r>
     </w:p>
     <w:p>
       <w:pPr>
-        <w:pStyle w:val="ListParagraph"/>
-        <w:rPr>
-          <w:rFonts w:ascii="Arial" w:hAnsi="Arial" w:cs="Arial" w:hint="cs"/>
-          <w:color w:val="000000"/>
-          <w:rtl/>
+        <w:pStyle w:val="NormalWeb"/>
+        <w:bidi/>
+        <w:spacing w:before="0" w:beforeAutospacing="0" w:after="0" w:afterAutospacing="0"/>
+        <w:ind w:left="720"/>
+        <w:textAlignment w:val="baseline"/>
+        <w:rPr>
+          <w:rFonts w:ascii="Arial" w:hAnsi="Arial" w:cs="Arial"/>
+          <w:color w:val="000000"/>
         </w:rPr>
       </w:pPr>
     </w:p>
@@ -1424,6 +2433,7 @@
         <w:rPr>
           <w:rFonts w:ascii="Arial" w:hAnsi="Arial" w:cs="Arial"/>
           <w:color w:val="000000"/>
+          <w:rtl/>
         </w:rPr>
       </w:pPr>
       <w:r>
@@ -1435,7 +2445,80 @@
           <w:u w:val="single"/>
           <w:rtl/>
         </w:rPr>
-        <w:lastRenderedPageBreak/>
+        <w:t>מגייס</w:t>
+      </w:r>
+      <w:r>
+        <w:rPr>
+          <w:rFonts w:ascii="Arial" w:hAnsi="Arial" w:cs="Arial"/>
+          <w:color w:val="000000"/>
+          <w:rtl/>
+        </w:rPr>
+        <w:t xml:space="preserve"> - ישות המתארת את </w:t>
+      </w:r>
+      <w:r>
+        <w:rPr>
+          <w:rFonts w:ascii="Arial" w:hAnsi="Arial" w:cs="Arial" w:hint="cs"/>
+          <w:color w:val="000000"/>
+          <w:rtl/>
+        </w:rPr>
+        <w:t>העובדים האחראים על גיוס עובדים חדשים לצוות המלון.</w:t>
+      </w:r>
+      <w:r>
+        <w:rPr>
+          <w:rFonts w:ascii="Arial" w:hAnsi="Arial" w:cs="Arial"/>
+          <w:color w:val="000000"/>
+        </w:rPr>
+        <w:br/>
+      </w:r>
+      <w:r>
+        <w:rPr>
+          <w:rFonts w:ascii="Arial" w:hAnsi="Arial" w:cs="Arial"/>
+          <w:color w:val="000000"/>
+          <w:rtl/>
+        </w:rPr>
+        <w:t>ישות זו יורשת את תכונותיה מישות העובד</w:t>
+      </w:r>
+      <w:r>
+        <w:rPr>
+          <w:rFonts w:ascii="Arial" w:hAnsi="Arial" w:cs="Arial" w:hint="cs"/>
+          <w:color w:val="000000"/>
+          <w:rtl/>
+        </w:rPr>
+        <w:t>.</w:t>
+      </w:r>
+      <w:r>
+        <w:rPr>
+          <w:rFonts w:ascii="Arial" w:hAnsi="Arial" w:cs="Arial"/>
+          <w:color w:val="000000"/>
+          <w:rtl/>
+        </w:rPr>
+        <w:br/>
+      </w:r>
+    </w:p>
+    <w:p>
+      <w:pPr>
+        <w:pStyle w:val="NormalWeb"/>
+        <w:numPr>
+          <w:ilvl w:val="0"/>
+          <w:numId w:val="2"/>
+        </w:numPr>
+        <w:bidi/>
+        <w:spacing w:before="0" w:beforeAutospacing="0" w:after="0" w:afterAutospacing="0"/>
+        <w:textAlignment w:val="baseline"/>
+        <w:rPr>
+          <w:rFonts w:ascii="Arial" w:hAnsi="Arial" w:cs="Arial"/>
+          <w:color w:val="000000"/>
+        </w:rPr>
+      </w:pPr>
+      <w:r>
+        <w:rPr>
+          <w:rFonts w:ascii="Arial" w:hAnsi="Arial" w:cs="Arial"/>
+          <w:b/>
+          <w:bCs/>
+          <w:color w:val="000000"/>
+          <w:u w:val="single"/>
+          <w:rtl/>
+        </w:rPr>
         <w:t>מחלקה</w:t>
       </w:r>
       <w:r>
@@ -1468,16 +2551,7 @@
           <w:color w:val="000000"/>
           <w:rtl/>
         </w:rPr>
-        <w:t>לכל מחלקה יש מנהל אחד.(לפי הקשר ש</w:t>
-      </w:r>
-      <w:r>
-        <w:rPr>
-          <w:rFonts w:ascii="Arial" w:hAnsi="Arial" w:cs="Arial" w:hint="cs"/>
-          <w:color w:val="000000"/>
-          <w:rtl/>
-          <w:lang w:val="en-US"/>
-        </w:rPr>
-        <w:t xml:space="preserve">יוצג בתמונה בהמשך </w:t>
+        <w:t xml:space="preserve">לכל מחלקה יש מנהל אחד.(לפי הקשר שיוצג בתמונה בהמשך </w:t>
       </w:r>
       <w:r>
         <w:rPr>
@@ -1784,18 +2858,56 @@
         <w:spacing w:before="0" w:beforeAutospacing="0" w:after="0" w:afterAutospacing="0"/>
         <w:textAlignment w:val="baseline"/>
         <w:rPr>
-          <w:rFonts w:ascii="Arial" w:hAnsi="Arial" w:cs="Arial" w:hint="cs"/>
-          <w:color w:val="000000"/>
-          <w:lang w:val="en-US"/>
+          <w:rFonts w:ascii="Arial" w:hAnsi="Arial" w:cs="Arial"/>
+          <w:color w:val="000000"/>
+          <w:rtl/>
         </w:rPr>
       </w:pPr>
     </w:p>
     <w:p>
       <w:pPr>
+        <w:pStyle w:val="NormalWeb"/>
         <w:bidi/>
-        <w:rPr>
-          <w:rtl/>
-          <w:lang w:val="en-US"/>
+        <w:spacing w:before="0" w:beforeAutospacing="0" w:after="0" w:afterAutospacing="0"/>
+        <w:textAlignment w:val="baseline"/>
+        <w:rPr>
+          <w:rFonts w:ascii="Arial" w:hAnsi="Arial" w:cs="Arial"/>
+          <w:color w:val="000000"/>
+          <w:rtl/>
+        </w:rPr>
+      </w:pPr>
+    </w:p>
+    <w:p>
+      <w:pPr>
+        <w:pStyle w:val="NormalWeb"/>
+        <w:bidi/>
+        <w:spacing w:before="0" w:beforeAutospacing="0" w:after="0" w:afterAutospacing="0"/>
+        <w:textAlignment w:val="baseline"/>
+        <w:rPr>
+          <w:rFonts w:ascii="Arial" w:hAnsi="Arial" w:cs="Arial"/>
+          <w:color w:val="000000"/>
+          <w:rtl/>
+        </w:rPr>
+      </w:pPr>
+    </w:p>
+    <w:p>
+      <w:pPr>
+        <w:pStyle w:val="NormalWeb"/>
+        <w:bidi/>
+        <w:spacing w:before="0" w:beforeAutospacing="0" w:after="0" w:afterAutospacing="0"/>
+        <w:textAlignment w:val="baseline"/>
+        <w:rPr>
+          <w:rFonts w:ascii="Arial" w:hAnsi="Arial" w:cs="Arial"/>
+          <w:color w:val="000000"/>
+        </w:rPr>
+      </w:pPr>
+    </w:p>
+    <w:p>
+      <w:pPr>
+        <w:bidi/>
+        <w:rPr>
+          <w:rFonts w:hint="cs"/>
+          <w:rtl/>
         </w:rPr>
       </w:pPr>
       <w:r>
@@ -1807,8 +2919,8 @@
           <w:szCs w:val="28"/>
           <w:u w:val="single"/>
           <w:rtl/>
-          <w:lang w:val="en-US"/>
-        </w:rPr>
+        </w:rPr>
+        <w:lastRenderedPageBreak/>
         <w:t xml:space="preserve">דיאגרמת </w:t>
       </w:r>
       <w:r>
@@ -1818,9 +2930,56 @@
           <w:sz w:val="28"/>
           <w:szCs w:val="28"/>
           <w:u w:val="single"/>
-          <w:lang w:val="en-US"/>
-        </w:rPr>
-        <w:t xml:space="preserve">- ERD </w:t>
+        </w:rPr>
+        <w:t>–</w:t>
+      </w:r>
+      <w:r>
+        <w:rPr>
+          <w:b/>
+          <w:bCs/>
+          <w:sz w:val="28"/>
+          <w:szCs w:val="28"/>
+          <w:u w:val="single"/>
+        </w:rPr>
+        <w:t xml:space="preserve"> ERD</w:t>
+      </w:r>
+      <w:r>
+        <w:rPr>
+          <w:rtl/>
+        </w:rPr>
+        <w:br/>
+      </w:r>
+      <w:r>
+        <w:rPr>
+          <w:rFonts w:hint="cs"/>
+          <w:rtl/>
+        </w:rPr>
+        <w:t xml:space="preserve">הדיאגרמה נעשתה בתוכנת </w:t>
+      </w:r>
+      <w:proofErr w:type="spellStart"/>
+      <w:r>
+        <w:t>ERDPlus</w:t>
+      </w:r>
+      <w:proofErr w:type="spellEnd"/>
+      <w:r>
+        <w:rPr>
+          <w:rFonts w:hint="cs"/>
+          <w:rtl/>
+        </w:rPr>
+        <w:t xml:space="preserve"> כמו שביקשו במודל.</w:t>
+      </w:r>
+      <w:r>
+        <w:rPr>
+          <w:rtl/>
+        </w:rPr>
+        <w:br/>
+      </w:r>
+      <w:r>
+        <w:rPr>
+          <w:rFonts w:hint="cs"/>
+          <w:rtl/>
+        </w:rPr>
+        <w:t>זו בעצם דיאגרמה שמתארת בצורה ויזואלית את כל מה שהוסבר על הישויות בחלק הקודם.</w:t>
       </w:r>
     </w:p>
     <w:p>
@@ -1828,11 +2987,61 @@
         <w:bidi/>
         <w:rPr>
           <w:rFonts w:hint="cs"/>
+          <w:rtl/>
+        </w:rPr>
+      </w:pPr>
+      <w:r>
+        <w:rPr>
+          <w:rFonts w:cs="Arial"/>
+          <w:rtl/>
+        </w:rPr>
+        <w:drawing>
+          <wp:inline distT="0" distB="0" distL="0" distR="0" wp14:anchorId="33C74958" wp14:editId="7C09C663">
+            <wp:extent cx="5731510" cy="3899971"/>
+            <wp:effectExtent l="0" t="0" r="2540" b="5715"/>
+            <wp:docPr id="1291052225" name="Picture 1" descr="A diagram of a company"/>
+            <wp:cNvGraphicFramePr>
+              <a:graphicFrameLocks xmlns:a="http://schemas.openxmlformats.org/drawingml/2006/main" noChangeAspect="1"/>
+            </wp:cNvGraphicFramePr>
+            <a:graphic xmlns:a="http://schemas.openxmlformats.org/drawingml/2006/main">
+              <a:graphicData uri="http://schemas.openxmlformats.org/drawingml/2006/picture">
+                <pic:pic xmlns:pic="http://schemas.openxmlformats.org/drawingml/2006/picture">
+                  <pic:nvPicPr>
+                    <pic:cNvPr id="1291052225" name="Picture 1" descr="A diagram of a company"/>
+                    <pic:cNvPicPr/>
+                  </pic:nvPicPr>
+                  <pic:blipFill>
+                    <a:blip r:embed="rId11"/>
+                    <a:stretch>
+                      <a:fillRect/>
+                    </a:stretch>
+                  </pic:blipFill>
+                  <pic:spPr>
+                    <a:xfrm>
+                      <a:off x="0" y="0"/>
+                      <a:ext cx="5739878" cy="3905665"/>
+                    </a:xfrm>
+                    <a:prstGeom prst="rect">
+                      <a:avLst/>
+                    </a:prstGeom>
+                  </pic:spPr>
+                </pic:pic>
+              </a:graphicData>
+            </a:graphic>
+          </wp:inline>
+        </w:drawing>
+      </w:r>
+    </w:p>
+    <w:p>
+      <w:pPr>
+        <w:bidi/>
+        <w:rPr>
           <w:b/>
           <w:bCs/>
+          <w:sz w:val="28"/>
+          <w:szCs w:val="28"/>
           <w:u w:val="single"/>
           <w:rtl/>
-          <w:lang w:val="en-US"/>
         </w:rPr>
       </w:pPr>
       <w:r>
@@ -1844,29 +3053,19 @@
           <w:szCs w:val="28"/>
           <w:u w:val="single"/>
           <w:rtl/>
-          <w:lang w:val="en-US"/>
-        </w:rPr>
-        <w:t>המרה של הדיאגרמה לסכמה -</w:t>
+        </w:rPr>
+        <w:t xml:space="preserve">דיאגרמת </w:t>
       </w:r>
       <w:r>
         <w:rPr>
           <w:b/>
           <w:bCs/>
+          <w:sz w:val="28"/>
+          <w:szCs w:val="28"/>
           <w:u w:val="single"/>
-          <w:rtl/>
-          <w:lang w:val="en-US"/>
-        </w:rPr>
-        <w:br/>
-      </w:r>
-    </w:p>
-    <w:p>
-      <w:pPr>
-        <w:bidi/>
-        <w:rPr>
-          <w:rtl/>
-          <w:lang w:val="en-US"/>
-        </w:rPr>
-      </w:pPr>
+        </w:rPr>
+        <w:t>DSD</w:t>
+      </w:r>
       <w:r>
         <w:rPr>
           <w:rFonts w:hint="cs"/>
@@ -1876,9 +3075,8 @@
           <w:szCs w:val="28"/>
           <w:u w:val="single"/>
           <w:rtl/>
-          <w:lang w:val="en-US"/>
-        </w:rPr>
-        <w:t>רשימת התלויות שמתקיימות בסכמה -</w:t>
+        </w:rPr>
+        <w:t xml:space="preserve"> </w:t>
       </w:r>
       <w:r>
         <w:rPr>
@@ -1888,20 +3086,114 @@
           <w:szCs w:val="28"/>
           <w:u w:val="single"/>
           <w:rtl/>
-          <w:lang w:val="en-US"/>
-        </w:rPr>
-        <w:br/>
-      </w:r>
-      <w:r>
-        <w:rPr>
+        </w:rPr>
+        <w:t>–</w:t>
+      </w:r>
+    </w:p>
+    <w:p>
+      <w:pPr>
+        <w:bidi/>
+        <w:rPr>
+          <w:rFonts w:hint="cs"/>
+          <w:rtl/>
+        </w:rPr>
+      </w:pPr>
+      <w:r>
+        <w:rPr>
+          <w:noProof/>
+        </w:rPr>
+        <w:drawing>
+          <wp:inline distT="0" distB="0" distL="0" distR="0" wp14:anchorId="6CF76EB5" wp14:editId="6E9AF482">
+            <wp:extent cx="5731510" cy="2510155"/>
+            <wp:effectExtent l="0" t="0" r="2540" b="4445"/>
+            <wp:docPr id="6017842" name="Picture 1"/>
+            <wp:cNvGraphicFramePr>
+              <a:graphicFrameLocks xmlns:a="http://schemas.openxmlformats.org/drawingml/2006/main" noChangeAspect="1"/>
+            </wp:cNvGraphicFramePr>
+            <a:graphic xmlns:a="http://schemas.openxmlformats.org/drawingml/2006/main">
+              <a:graphicData uri="http://schemas.openxmlformats.org/drawingml/2006/picture">
+                <pic:pic xmlns:pic="http://schemas.openxmlformats.org/drawingml/2006/picture">
+                  <pic:nvPicPr>
+                    <pic:cNvPr id="0" name="Picture 1"/>
+                    <pic:cNvPicPr>
+                      <a:picLocks noChangeAspect="1" noChangeArrowheads="1"/>
+                    </pic:cNvPicPr>
+                  </pic:nvPicPr>
+                  <pic:blipFill>
+                    <a:blip r:embed="rId12" cstate="print">
+                      <a:extLst>
+                        <a:ext uri="{28A0092B-C50C-407E-A947-70E740481C1C}">
+                          <a14:useLocalDpi xmlns:a14="http://schemas.microsoft.com/office/drawing/2010/main" val="0"/>
+                        </a:ext>
+                      </a:extLst>
+                    </a:blip>
+                    <a:srcRect/>
+                    <a:stretch>
+                      <a:fillRect/>
+                    </a:stretch>
+                  </pic:blipFill>
+                  <pic:spPr bwMode="auto">
+                    <a:xfrm>
+                      <a:off x="0" y="0"/>
+                      <a:ext cx="5731510" cy="2510155"/>
+                    </a:xfrm>
+                    <a:prstGeom prst="rect">
+                      <a:avLst/>
+                    </a:prstGeom>
+                    <a:noFill/>
+                    <a:ln>
+                      <a:noFill/>
+                    </a:ln>
+                  </pic:spPr>
+                </pic:pic>
+              </a:graphicData>
+            </a:graphic>
+          </wp:inline>
+        </w:drawing>
+      </w:r>
+    </w:p>
+    <w:p>
+      <w:pPr>
+        <w:bidi/>
+        <w:rPr>
+          <w:b/>
+          <w:bCs/>
           <w:sz w:val="28"/>
           <w:szCs w:val="28"/>
-          <w:rtl/>
-          <w:lang w:val="en-US"/>
-        </w:rPr>
-        <w:br/>
-      </w:r>
-      <w:r>
+          <w:u w:val="single"/>
+          <w:rtl/>
+        </w:rPr>
+      </w:pPr>
+    </w:p>
+    <w:p>
+      <w:pPr>
+        <w:bidi/>
+        <w:rPr>
+          <w:b/>
+          <w:bCs/>
+          <w:sz w:val="28"/>
+          <w:szCs w:val="28"/>
+          <w:u w:val="single"/>
+          <w:rtl/>
+        </w:rPr>
+      </w:pPr>
+    </w:p>
+    <w:p>
+      <w:pPr>
+        <w:bidi/>
+        <w:rPr>
+          <w:b/>
+          <w:bCs/>
+          <w:sz w:val="28"/>
+          <w:szCs w:val="28"/>
+          <w:u w:val="single"/>
+          <w:rtl/>
+        </w:rPr>
+      </w:pPr>
+    </w:p>
+    <w:p>
+      <w:pPr>
+        <w:bidi/>
         <w:rPr>
           <w:rFonts w:hint="cs"/>
           <w:b/>
@@ -1910,22 +3202,8 @@
           <w:szCs w:val="28"/>
           <w:u w:val="single"/>
           <w:rtl/>
-          <w:lang w:val="en-US"/>
-        </w:rPr>
-        <w:t xml:space="preserve">נרמול טבלאות </w:t>
-      </w:r>
-      <w:r>
-        <w:rPr>
-          <w:b/>
-          <w:bCs/>
-          <w:sz w:val="28"/>
-          <w:szCs w:val="28"/>
-          <w:u w:val="single"/>
-          <w:rtl/>
-          <w:lang w:val="en-US"/>
-        </w:rPr>
-        <w:t>–</w:t>
-      </w:r>
+        </w:rPr>
+      </w:pPr>
       <w:r>
         <w:rPr>
           <w:rFonts w:hint="cs"/>
@@ -1935,9 +3213,9 @@
           <w:szCs w:val="28"/>
           <w:u w:val="single"/>
           <w:rtl/>
-          <w:lang w:val="en-US"/>
-        </w:rPr>
-        <w:t xml:space="preserve"> </w:t>
+        </w:rPr>
+        <w:lastRenderedPageBreak/>
+        <w:t xml:space="preserve">המרה של הדיאגרמה לסכמה </w:t>
       </w:r>
       <w:r>
         <w:rPr>
@@ -1946,10 +3224,82 @@
           <w:sz w:val="28"/>
           <w:szCs w:val="28"/>
           <w:u w:val="single"/>
-          <w:lang w:val="en-US"/>
-        </w:rPr>
-        <w:t>NF</w:t>
-      </w:r>
+          <w:rtl/>
+        </w:rPr>
+        <w:t>–</w:t>
+      </w:r>
+    </w:p>
+    <w:p>
+      <w:pPr>
+        <w:tabs>
+          <w:tab w:val="left" w:pos="996"/>
+        </w:tabs>
+        <w:bidi/>
+        <w:rPr>
+          <w:b/>
+          <w:bCs/>
+          <w:sz w:val="28"/>
+          <w:szCs w:val="28"/>
+          <w:u w:val="single"/>
+        </w:rPr>
+      </w:pPr>
+      <w:r>
+        <w:rPr>
+          <w:rFonts w:cs="Arial"/>
+          <w:b/>
+          <w:bCs/>
+          <w:u w:val="single"/>
+          <w:rtl/>
+        </w:rPr>
+        <w:drawing>
+          <wp:inline distT="0" distB="0" distL="0" distR="0" wp14:anchorId="63ED8F9B" wp14:editId="5DCA911E">
+            <wp:extent cx="3620005" cy="2295845"/>
+            <wp:effectExtent l="0" t="0" r="0" b="9525"/>
+            <wp:docPr id="875403179" name="Picture 1" descr="A computer screen shot of a computer program&#10;&#10;Description automatically generated"/>
+            <wp:cNvGraphicFramePr>
+              <a:graphicFrameLocks xmlns:a="http://schemas.openxmlformats.org/drawingml/2006/main" noChangeAspect="1"/>
+            </wp:cNvGraphicFramePr>
+            <a:graphic xmlns:a="http://schemas.openxmlformats.org/drawingml/2006/main">
+              <a:graphicData uri="http://schemas.openxmlformats.org/drawingml/2006/picture">
+                <pic:pic xmlns:pic="http://schemas.openxmlformats.org/drawingml/2006/picture">
+                  <pic:nvPicPr>
+                    <pic:cNvPr id="875403179" name="Picture 1" descr="A computer screen shot of a computer program&#10;&#10;Description automatically generated"/>
+                    <pic:cNvPicPr/>
+                  </pic:nvPicPr>
+                  <pic:blipFill>
+                    <a:blip r:embed="rId13"/>
+                    <a:stretch>
+                      <a:fillRect/>
+                    </a:stretch>
+                  </pic:blipFill>
+                  <pic:spPr>
+                    <a:xfrm>
+                      <a:off x="0" y="0"/>
+                      <a:ext cx="3620005" cy="2295845"/>
+                    </a:xfrm>
+                    <a:prstGeom prst="rect">
+                      <a:avLst/>
+                    </a:prstGeom>
+                  </pic:spPr>
+                </pic:pic>
+              </a:graphicData>
+            </a:graphic>
+          </wp:inline>
+        </w:drawing>
+      </w:r>
+    </w:p>
+    <w:p>
+      <w:pPr>
+        <w:bidi/>
+        <w:rPr>
+          <w:b/>
+          <w:bCs/>
+          <w:sz w:val="28"/>
+          <w:szCs w:val="28"/>
+          <w:u w:val="single"/>
+          <w:rtl/>
+        </w:rPr>
+      </w:pPr>
       <w:r>
         <w:rPr>
           <w:rFonts w:hint="cs"/>
@@ -1959,37 +3309,177 @@
           <w:szCs w:val="28"/>
           <w:u w:val="single"/>
           <w:rtl/>
-          <w:lang w:val="en-US"/>
-        </w:rPr>
-        <w:t>3</w:t>
-      </w:r>
-      <w:r>
-        <w:rPr>
+        </w:rPr>
+        <w:t xml:space="preserve">רשימת התלויות שמתקיימות בסכמה </w:t>
+      </w:r>
+      <w:r>
+        <w:rPr>
+          <w:b/>
+          <w:bCs/>
           <w:sz w:val="28"/>
           <w:szCs w:val="28"/>
-          <w:rtl/>
-          <w:lang w:val="en-US"/>
+          <w:u w:val="single"/>
+          <w:rtl/>
+        </w:rPr>
+        <w:t>–</w:t>
+      </w:r>
+    </w:p>
+    <w:p>
+      <w:pPr>
+        <w:bidi/>
+        <w:rPr>
+          <w:b/>
+          <w:bCs/>
+          <w:sz w:val="28"/>
+          <w:szCs w:val="28"/>
+          <w:u w:val="single"/>
+          <w:rtl/>
+        </w:rPr>
+      </w:pPr>
+      <w:r>
+        <w:rPr>
+          <w:rFonts w:cs="Arial"/>
+          <w:b/>
+          <w:bCs/>
+          <w:sz w:val="28"/>
+          <w:szCs w:val="28"/>
+          <w:u w:val="single"/>
+          <w:rtl/>
+        </w:rPr>
+        <w:drawing>
+          <wp:inline distT="0" distB="0" distL="0" distR="0" wp14:anchorId="22A3564C" wp14:editId="6F327082">
+            <wp:extent cx="3524742" cy="1638529"/>
+            <wp:effectExtent l="0" t="0" r="0" b="0"/>
+            <wp:docPr id="1205273625" name="Picture 1"/>
+            <wp:cNvGraphicFramePr>
+              <a:graphicFrameLocks xmlns:a="http://schemas.openxmlformats.org/drawingml/2006/main" noChangeAspect="1"/>
+            </wp:cNvGraphicFramePr>
+            <a:graphic xmlns:a="http://schemas.openxmlformats.org/drawingml/2006/main">
+              <a:graphicData uri="http://schemas.openxmlformats.org/drawingml/2006/picture">
+                <pic:pic xmlns:pic="http://schemas.openxmlformats.org/drawingml/2006/picture">
+                  <pic:nvPicPr>
+                    <pic:cNvPr id="1205273625" name=""/>
+                    <pic:cNvPicPr/>
+                  </pic:nvPicPr>
+                  <pic:blipFill>
+                    <a:blip r:embed="rId14"/>
+                    <a:stretch>
+                      <a:fillRect/>
+                    </a:stretch>
+                  </pic:blipFill>
+                  <pic:spPr>
+                    <a:xfrm>
+                      <a:off x="0" y="0"/>
+                      <a:ext cx="3524742" cy="1638529"/>
+                    </a:xfrm>
+                    <a:prstGeom prst="rect">
+                      <a:avLst/>
+                    </a:prstGeom>
+                  </pic:spPr>
+                </pic:pic>
+              </a:graphicData>
+            </a:graphic>
+          </wp:inline>
+        </w:drawing>
+      </w:r>
+      <w:r>
+        <w:rPr>
+          <w:b/>
+          <w:bCs/>
+          <w:sz w:val="28"/>
+          <w:szCs w:val="28"/>
+          <w:u w:val="single"/>
+          <w:rtl/>
         </w:rPr>
         <w:br/>
       </w:r>
       <w:r>
         <w:rPr>
+          <w:sz w:val="28"/>
+          <w:szCs w:val="28"/>
+          <w:rtl/>
+        </w:rPr>
+        <w:br/>
+      </w:r>
+      <w:r>
+        <w:rPr>
           <w:rFonts w:hint="cs"/>
+          <w:b/>
+          <w:bCs/>
+          <w:sz w:val="28"/>
+          <w:szCs w:val="28"/>
+          <w:u w:val="single"/>
+          <w:rtl/>
+        </w:rPr>
+        <w:t xml:space="preserve">נרמול טבלאות </w:t>
+      </w:r>
+      <w:r>
+        <w:rPr>
+          <w:b/>
+          <w:bCs/>
+          <w:sz w:val="28"/>
+          <w:szCs w:val="28"/>
+          <w:u w:val="single"/>
+          <w:rtl/>
+        </w:rPr>
+        <w:t>–</w:t>
+      </w:r>
+      <w:r>
+        <w:rPr>
+          <w:rFonts w:hint="cs"/>
+          <w:b/>
+          <w:bCs/>
+          <w:sz w:val="28"/>
+          <w:szCs w:val="28"/>
+          <w:u w:val="single"/>
+          <w:rtl/>
+        </w:rPr>
+        <w:t xml:space="preserve"> </w:t>
+      </w:r>
+      <w:r>
+        <w:rPr>
+          <w:b/>
+          <w:bCs/>
+          <w:sz w:val="28"/>
+          <w:szCs w:val="28"/>
+          <w:u w:val="single"/>
+        </w:rPr>
+        <w:t>NF</w:t>
+      </w:r>
+      <w:r>
+        <w:rPr>
+          <w:rFonts w:hint="cs"/>
+          <w:b/>
+          <w:bCs/>
+          <w:sz w:val="28"/>
+          <w:szCs w:val="28"/>
+          <w:u w:val="single"/>
+          <w:rtl/>
+        </w:rPr>
+        <w:t>3</w:t>
+      </w:r>
+      <w:r>
+        <w:rPr>
+          <w:sz w:val="28"/>
+          <w:szCs w:val="28"/>
+          <w:rtl/>
+        </w:rPr>
+        <w:br/>
+      </w:r>
+      <w:r>
+        <w:rPr>
+          <w:rFonts w:hint="cs"/>
           <w:rtl/>
         </w:rPr>
         <w:t>כל הטבלאות שלנו מנורמלות ל</w:t>
       </w:r>
       <w:r>
-        <w:rPr>
-          <w:lang w:val="en-US"/>
-        </w:rPr>
         <w:t>NF</w:t>
       </w:r>
       <w:r>
         <w:rPr>
           <w:rFonts w:hint="cs"/>
           <w:rtl/>
-          <w:lang w:val="en-US"/>
         </w:rPr>
         <w:t>3, נרמול טבלאות לצורה הזאת הוא מאוד חשוב מהסיבות הבאות:</w:t>
       </w:r>
@@ -2002,15 +3492,11 @@
           <w:numId w:val="19"/>
         </w:numPr>
         <w:bidi/>
-        <w:rPr>
-          <w:lang w:val="en-US"/>
-        </w:rPr>
       </w:pPr>
       <w:r>
         <w:rPr>
           <w:rFonts w:hint="cs"/>
           <w:rtl/>
-          <w:lang w:val="en-US"/>
         </w:rPr>
         <w:t>מבטל יתירות על ידי פירוק טבלאות ליחידות אטומיות קטנות יותר.</w:t>
       </w:r>
@@ -2023,15 +3509,11 @@
           <w:numId w:val="19"/>
         </w:numPr>
         <w:bidi/>
-        <w:rPr>
-          <w:lang w:val="en-US"/>
-        </w:rPr>
       </w:pPr>
       <w:r>
         <w:rPr>
           <w:rFonts w:hint="cs"/>
           <w:rtl/>
-          <w:lang w:val="en-US"/>
         </w:rPr>
         <w:t>גורם לשיפור שלימות הנתונים על ידי הפחתת הסיכון לחריגות.</w:t>
       </w:r>
@@ -2044,15 +3526,11 @@
           <w:numId w:val="19"/>
         </w:numPr>
         <w:bidi/>
-        <w:rPr>
-          <w:lang w:val="en-US"/>
-        </w:rPr>
       </w:pPr>
       <w:r>
         <w:rPr>
           <w:rFonts w:hint="cs"/>
           <w:rtl/>
-          <w:lang w:val="en-US"/>
         </w:rPr>
         <w:t>מקל על מדרגיות וגמישות של מסד הנתונים על ידי מתן בסיס איתן לשינויים.</w:t>
       </w:r>
@@ -2065,15 +3543,11 @@
           <w:numId w:val="19"/>
         </w:numPr>
         <w:bidi/>
-        <w:rPr>
-          <w:lang w:val="en-US"/>
-        </w:rPr>
       </w:pPr>
       <w:r>
         <w:rPr>
           <w:rFonts w:hint="cs"/>
           <w:rtl/>
-          <w:lang w:val="en-US"/>
         </w:rPr>
         <w:t>משפר את עקביות הנתונים על ידי אחסון נתונים באופן לא מיותר.</w:t>
       </w:r>
@@ -2086,7 +3560,6 @@
           <w:bCs/>
           <w:u w:val="single"/>
           <w:rtl/>
-          <w:lang w:val="en-US"/>
         </w:rPr>
       </w:pPr>
       <w:r>
@@ -2096,7 +3569,6 @@
           <w:bCs/>
           <w:u w:val="single"/>
           <w:rtl/>
-          <w:lang w:val="en-US"/>
         </w:rPr>
         <w:t xml:space="preserve">לסיכום </w:t>
       </w:r>
@@ -2106,7 +3578,6 @@
           <w:bCs/>
           <w:u w:val="single"/>
           <w:rtl/>
-          <w:lang w:val="en-US"/>
         </w:rPr>
         <w:t>–</w:t>
       </w:r>
@@ -2121,14 +3592,12 @@
       <w:r>
         <w:rPr>
           <w:rtl/>
-          <w:lang w:val="en-US"/>
         </w:rPr>
         <w:t xml:space="preserve">נורמליזציה של טבלאות ל </w:t>
       </w:r>
       <w:r>
         <w:rPr>
           <w:rtl/>
-          <w:lang w:val="en-US"/>
         </w:rPr>
         <w:t>–</w:t>
       </w:r>
@@ -2136,28 +3605,22 @@
         <w:rPr>
           <w:rFonts w:hint="cs"/>
           <w:rtl/>
-          <w:lang w:val="en-US"/>
         </w:rPr>
         <w:t xml:space="preserve"> </w:t>
       </w:r>
       <w:r>
-        <w:rPr>
-          <w:lang w:val="en-US"/>
-        </w:rPr>
         <w:t>NF</w:t>
       </w:r>
       <w:r>
         <w:rPr>
           <w:rFonts w:hint="cs"/>
           <w:rtl/>
-          <w:lang w:val="en-US"/>
         </w:rPr>
         <w:t xml:space="preserve">3 </w:t>
       </w:r>
       <w:r>
         <w:rPr>
           <w:rtl/>
-          <w:lang w:val="en-US"/>
         </w:rPr>
         <w:t>משפרת את איכות הנתונים, מפחיתה יתירות וחריגות, מבטיחה שלמות ועקביות נתונים, מפשטת את התחזוקה ותומכת במדרגיות ובגמישות של מסד הנתונים</w:t>
       </w:r>
@@ -2169,24 +3632,176 @@
       <w:pPr>
         <w:bidi/>
         <w:rPr>
-          <w:rtl/>
-        </w:rPr>
-      </w:pPr>
+          <w:b/>
+          <w:bCs/>
+          <w:sz w:val="28"/>
+          <w:szCs w:val="28"/>
+          <w:u w:val="single"/>
+          <w:rtl/>
+        </w:rPr>
+      </w:pPr>
+      <w:r>
+        <w:rPr>
+          <w:rFonts w:hint="cs"/>
+          <w:b/>
+          <w:bCs/>
+          <w:sz w:val="28"/>
+          <w:szCs w:val="28"/>
+          <w:u w:val="single"/>
+          <w:rtl/>
+        </w:rPr>
+        <w:t xml:space="preserve">יצירות טבלאות </w:t>
+      </w:r>
+      <w:r>
+        <w:rPr>
+          <w:b/>
+          <w:bCs/>
+          <w:sz w:val="28"/>
+          <w:szCs w:val="28"/>
+          <w:u w:val="single"/>
+          <w:rtl/>
+        </w:rPr>
+        <w:t>–</w:t>
+      </w:r>
     </w:p>
     <w:p>
       <w:pPr>
         <w:bidi/>
         <w:rPr>
-          <w:lang w:val="en-US"/>
-        </w:rPr>
+          <w:b/>
+          <w:bCs/>
+          <w:sz w:val="28"/>
+          <w:szCs w:val="28"/>
+          <w:u w:val="single"/>
+        </w:rPr>
+      </w:pPr>
+      <w:r>
+        <w:rPr>
+          <w:rFonts w:hint="cs"/>
+          <w:b/>
+          <w:bCs/>
+          <w:sz w:val="28"/>
+          <w:szCs w:val="28"/>
+          <w:u w:val="single"/>
+          <w:rtl/>
+        </w:rPr>
+        <w:t xml:space="preserve">הסבר על כל טבלה בסכמה </w:t>
+      </w:r>
+      <w:r>
+        <w:rPr>
+          <w:b/>
+          <w:bCs/>
+          <w:sz w:val="28"/>
+          <w:szCs w:val="28"/>
+          <w:u w:val="single"/>
+          <w:rtl/>
+        </w:rPr>
+        <w:t>–</w:t>
+      </w:r>
+    </w:p>
+    <w:p>
+      <w:pPr>
+        <w:bidi/>
+        <w:rPr>
+          <w:rtl/>
+        </w:rPr>
+      </w:pPr>
+      <w:r>
+        <w:rPr>
+          <w:rFonts w:hint="cs"/>
+          <w:b/>
+          <w:bCs/>
+          <w:sz w:val="28"/>
+          <w:szCs w:val="28"/>
+          <w:u w:val="single"/>
+          <w:rtl/>
+        </w:rPr>
+        <w:t xml:space="preserve">הכנסת נתונים </w:t>
+      </w:r>
+      <w:r>
+        <w:rPr>
+          <w:b/>
+          <w:bCs/>
+          <w:sz w:val="28"/>
+          <w:szCs w:val="28"/>
+          <w:u w:val="single"/>
+          <w:rtl/>
+        </w:rPr>
+        <w:t>–</w:t>
+      </w:r>
+    </w:p>
+    <w:p>
+      <w:pPr>
+        <w:bidi/>
+        <w:rPr>
+          <w:b/>
+          <w:bCs/>
+          <w:sz w:val="28"/>
+          <w:szCs w:val="28"/>
+          <w:u w:val="single"/>
+          <w:rtl/>
+        </w:rPr>
+      </w:pPr>
+      <w:r>
+        <w:rPr>
+          <w:rFonts w:hint="cs"/>
+          <w:b/>
+          <w:bCs/>
+          <w:sz w:val="28"/>
+          <w:szCs w:val="28"/>
+          <w:u w:val="single"/>
+          <w:rtl/>
+        </w:rPr>
+        <w:t xml:space="preserve">גיבוי ושחזור הנתונים </w:t>
+      </w:r>
+      <w:r>
+        <w:rPr>
+          <w:b/>
+          <w:bCs/>
+          <w:sz w:val="28"/>
+          <w:szCs w:val="28"/>
+          <w:u w:val="single"/>
+          <w:rtl/>
+        </w:rPr>
+        <w:t>–</w:t>
+      </w:r>
+    </w:p>
+    <w:p>
+      <w:pPr>
+        <w:bidi/>
+        <w:rPr>
+          <w:rFonts w:hint="cs"/>
+          <w:b/>
+          <w:bCs/>
+          <w:sz w:val="28"/>
+          <w:szCs w:val="28"/>
+          <w:u w:val="single"/>
+          <w:rtl/>
+        </w:rPr>
+      </w:pPr>
+    </w:p>
+    <w:p>
+      <w:pPr>
+        <w:bidi/>
+        <w:rPr>
+          <w:rtl/>
+        </w:rPr>
+      </w:pPr>
+    </w:p>
+    <w:p>
+      <w:pPr>
+        <w:bidi/>
       </w:pPr>
     </w:p>
     <w:sectPr>
-      <w:headerReference w:type="default" r:id="rId7"/>
-      <w:footerReference w:type="default" r:id="rId8"/>
+      <w:headerReference w:type="default" r:id="rId15"/>
+      <w:footerReference w:type="default" r:id="rId16"/>
+      <w:footerReference w:type="first" r:id="rId17"/>
       <w:pgSz w:w="11906" w:h="16838"/>
       <w:pgMar w:top="1440" w:right="1440" w:bottom="1440" w:left="1440" w:header="708" w:footer="708" w:gutter="0"/>
+      <w:pgNumType w:start="0"/>
       <w:cols w:space="708"/>
+      <w:titlePg/>
       <w:docGrid w:linePitch="360"/>
     </w:sectPr>
   </w:body>
@@ -2308,6 +3923,100 @@
 </w:ftr>
 </file>
 
+<file path=word/footer2.xml><?xml version="1.0" encoding="utf-8"?>
+<w:ftr xmlns:wpc="http://schemas.microsoft.com/office/word/2010/wordprocessingCanvas" xmlns:cx="http://schemas.microsoft.com/office/drawing/2014/chartex" xmlns:cx1="http://schemas.microsoft.com/office/drawing/2015/9/8/chartex" xmlns:cx2="http://schemas.microsoft.com/office/drawing/2015/10/21/chartex" xmlns:cx3="http://schemas.microsoft.com/office/drawing/2016/5/9/chartex" xmlns:cx4="http://schemas.microsoft.com/office/drawing/2016/5/10/chartex" xmlns:cx5="http://schemas.microsoft.com/office/drawing/2016/5/11/chartex" xmlns:cx6="http://schemas.microsoft.com/office/drawing/2016/5/12/chartex" xmlns:cx7="http://schemas.microsoft.com/office/drawing/2016/5/13/chartex" xmlns:cx8="http://schemas.microsoft.com/office/drawing/2016/5/14/chartex" xmlns:mc="http://schemas.openxmlformats.org/markup-compatibility/2006" xmlns:aink="http://schemas.microsoft.com/office/drawing/2016/ink" xmlns:am3d="http://schemas.microsoft.com/office/drawing/2017/model3d" xmlns:o="urn:schemas-microsoft-com:office:office" xmlns:oel="http://schemas.microsoft.com/office/2019/extlst" xmlns:r="http://schemas.openxmlformats.org/officeDocument/2006/relationships" xmlns:m="http://schemas.openxmlformats.org/officeDocument/2006/math" xmlns:v="urn:schemas-microsoft-com:vml" xmlns:wp14="http://schemas.microsoft.com/office/word/2010/wordprocessingDrawing" xmlns:wp="http://schemas.openxmlformats.org/drawingml/2006/wordprocessingDrawing" xmlns:w10="urn:schemas-microsoft-com:office:word" xmlns:w="http://schemas.openxmlformats.org/wordprocessingml/2006/main" xmlns:w14="http://schemas.microsoft.com/office/word/2010/wordml" xmlns:w15="http://schemas.microsoft.com/office/word/2012/wordml" xmlns:w16cex="http://schemas.microsoft.com/office/word/2018/wordml/cex" xmlns:w16cid="http://schemas.microsoft.com/office/word/2016/wordml/cid" xmlns:w16="http://schemas.microsoft.com/office/word/2018/wordml" xmlns:w16du="http://schemas.microsoft.com/office/word/2023/wordml/word16du" xmlns:w16sdtdh="http://schemas.microsoft.com/office/word/2020/wordml/sdtdatahash" xmlns:w16se="http://schemas.microsoft.com/office/word/2015/wordml/symex" xmlns:wpg="http://schemas.microsoft.com/office/word/2010/wordprocessingGroup" xmlns:wpi="http://schemas.microsoft.com/office/word/2010/wordprocessingInk" xmlns:wne="http://schemas.microsoft.com/office/word/2006/wordml" xmlns:wps="http://schemas.microsoft.com/office/word/2010/wordprocessingShape" mc:Ignorable="w14 w15 w16se w16cid w16 w16cex w16sdtdh w16du wp14">
+  <w:p>
+    <w:pPr>
+      <w:pStyle w:val="Footer"/>
+      <w:jc w:val="center"/>
+      <w:rPr>
+        <w:rFonts w:asciiTheme="majorHAnsi" w:eastAsiaTheme="majorEastAsia" w:hAnsiTheme="majorHAnsi" w:cstheme="majorBidi"/>
+        <w:sz w:val="28"/>
+        <w:szCs w:val="28"/>
+      </w:rPr>
+    </w:pPr>
+    <w:sdt>
+      <w:sdtPr>
+        <w:rPr>
+          <w:rFonts w:asciiTheme="majorHAnsi" w:eastAsiaTheme="majorEastAsia" w:hAnsiTheme="majorHAnsi" w:cstheme="majorBidi"/>
+          <w:sz w:val="28"/>
+          <w:szCs w:val="28"/>
+        </w:rPr>
+        <w:id w:val="1863324991"/>
+        <w:docPartObj>
+          <w:docPartGallery w:val="Page Numbers (Bottom of Page)"/>
+          <w:docPartUnique/>
+        </w:docPartObj>
+      </w:sdtPr>
+      <w:sdtContent>
+        <w:r>
+          <w:rPr>
+            <w:rFonts w:asciiTheme="majorHAnsi" w:eastAsiaTheme="majorEastAsia" w:hAnsiTheme="majorHAnsi" w:cstheme="majorBidi"/>
+            <w:sz w:val="28"/>
+            <w:szCs w:val="28"/>
+          </w:rPr>
+          <w:t xml:space="preserve">~ </w:t>
+        </w:r>
+        <w:r>
+          <w:rPr>
+            <w:rFonts w:eastAsiaTheme="minorEastAsia" w:cs="Times New Roman"/>
+            <w:sz w:val="22"/>
+            <w:szCs w:val="22"/>
+          </w:rPr>
+          <w:fldChar w:fldCharType="begin"/>
+        </w:r>
+        <w:r>
+          <w:instrText xml:space="preserve"> PAGE    \* MERGEFORMAT </w:instrText>
+        </w:r>
+        <w:r>
+          <w:rPr>
+            <w:rFonts w:eastAsiaTheme="minorEastAsia" w:cs="Times New Roman"/>
+            <w:sz w:val="22"/>
+            <w:szCs w:val="22"/>
+          </w:rPr>
+          <w:fldChar w:fldCharType="separate"/>
+        </w:r>
+        <w:r>
+          <w:rPr>
+            <w:rFonts w:asciiTheme="majorHAnsi" w:eastAsiaTheme="majorEastAsia" w:hAnsiTheme="majorHAnsi" w:cstheme="majorBidi"/>
+            <w:noProof/>
+            <w:sz w:val="28"/>
+            <w:szCs w:val="28"/>
+          </w:rPr>
+          <w:t>1</w:t>
+        </w:r>
+        <w:r>
+          <w:rPr>
+            <w:rFonts w:asciiTheme="majorHAnsi" w:eastAsiaTheme="majorEastAsia" w:hAnsiTheme="majorHAnsi" w:cstheme="majorBidi"/>
+            <w:noProof/>
+            <w:sz w:val="28"/>
+            <w:szCs w:val="28"/>
+          </w:rPr>
+          <w:fldChar w:fldCharType="end"/>
+        </w:r>
+        <w:r>
+          <w:rPr>
+            <w:rFonts w:asciiTheme="majorHAnsi" w:eastAsiaTheme="majorEastAsia" w:hAnsiTheme="majorHAnsi" w:cstheme="majorBidi"/>
+            <w:sz w:val="28"/>
+            <w:szCs w:val="28"/>
+          </w:rPr>
+          <w:t xml:space="preserve"> ~</w:t>
+        </w:r>
+      </w:sdtContent>
+    </w:sdt>
+  </w:p>
+  <w:p>
+    <w:pPr>
+      <w:pStyle w:val="Footer"/>
+      <w:tabs>
+        <w:tab w:val="clear" w:pos="8306"/>
+        <w:tab w:val="left" w:pos="4713"/>
+      </w:tabs>
+    </w:pPr>
+  </w:p>
+</w:ftr>
+</file>
+
 <file path=word/footnotes.xml><?xml version="1.0" encoding="utf-8"?>
 <w:footnotes xmlns:wpc="http://schemas.microsoft.com/office/word/2010/wordprocessingCanvas" xmlns:cx="http://schemas.microsoft.com/office/drawing/2014/chartex" xmlns:cx1="http://schemas.microsoft.com/office/drawing/2015/9/8/chartex" xmlns:cx2="http://schemas.microsoft.com/office/drawing/2015/10/21/chartex" xmlns:cx3="http://schemas.microsoft.com/office/drawing/2016/5/9/chartex" xmlns:cx4="http://schemas.microsoft.com/office/drawing/2016/5/10/chartex" xmlns:cx5="http://schemas.microsoft.com/office/drawing/2016/5/11/chartex" xmlns:cx6="http://schemas.microsoft.com/office/drawing/2016/5/12/chartex" xmlns:cx7="http://schemas.microsoft.com/office/drawing/2016/5/13/chartex" xmlns:cx8="http://schemas.microsoft.com/office/drawing/2016/5/14/chartex" xmlns:mc="http://schemas.openxmlformats.org/markup-compatibility/2006" xmlns:aink="http://schemas.microsoft.com/office/drawing/2016/ink" xmlns:am3d="http://schemas.microsoft.com/office/drawing/2017/model3d" xmlns:o="urn:schemas-microsoft-com:office:office" xmlns:oel="http://schemas.microsoft.com/office/2019/extlst" xmlns:r="http://schemas.openxmlformats.org/officeDocument/2006/relationships" xmlns:m="http://schemas.openxmlformats.org/officeDocument/2006/math" xmlns:v="urn:schemas-microsoft-com:vml" xmlns:wp14="http://schemas.microsoft.com/office/word/2010/wordprocessingDrawing" xmlns:wp="http://schemas.openxmlformats.org/drawingml/2006/wordprocessingDrawing" xmlns:w10="urn:schemas-microsoft-com:office:word" xmlns:w="http://schemas.openxmlformats.org/wordprocessingml/2006/main" xmlns:w14="http://schemas.microsoft.com/office/word/2010/wordml" xmlns:w15="http://schemas.microsoft.com/office/word/2012/wordml" xmlns:w16cex="http://schemas.microsoft.com/office/word/2018/wordml/cex" xmlns:w16cid="http://schemas.microsoft.com/office/word/2016/wordml/cid" xmlns:w16="http://schemas.microsoft.com/office/word/2018/wordml" xmlns:w16du="http://schemas.microsoft.com/office/word/2023/wordml/word16du" xmlns:w16sdtdh="http://schemas.microsoft.com/office/word/2020/wordml/sdtdatahash" xmlns:w16se="http://schemas.microsoft.com/office/word/2015/wordml/symex" xmlns:wpg="http://schemas.microsoft.com/office/word/2010/wordprocessingGroup" xmlns:wpi="http://schemas.microsoft.com/office/word/2010/wordprocessingInk" xmlns:wne="http://schemas.microsoft.com/office/word/2006/wordml" xmlns:wps="http://schemas.microsoft.com/office/word/2010/wordprocessingShape" mc:Ignorable="w14 w15 w16se w16cid w16 w16cex w16sdtdh w16du wp14">
   <w:footnote w:type="separator" w:id="-1">
@@ -2340,16 +4049,13 @@
       <w:pStyle w:val="Header"/>
       <w:jc w:val="right"/>
       <w:rPr>
-        <w:rFonts w:hint="cs"/>
         <w:rtl/>
-        <w:lang w:val="en-US"/>
       </w:rPr>
     </w:pPr>
     <w:r>
       <w:rPr>
         <w:rFonts w:hint="cs"/>
         <w:rtl/>
-        <w:lang w:val="en-US"/>
       </w:rPr>
       <w:t>בס"ד</w:t>
     </w:r>
@@ -3610,7 +5316,7 @@
         <w:kern w:val="2"/>
         <w:sz w:val="24"/>
         <w:szCs w:val="24"/>
-        <w:lang w:eastAsia="en-US" w:bidi="he-IL"/>
+        <w:lang w:val="en-US" w:eastAsia="en-US" w:bidi="he-IL"/>
         <w14:ligatures w14:val="standardContextual"/>
       </w:rPr>
     </w:rPrDefault>
@@ -4204,6 +5910,7 @@
   <w:style w:type="character" w:default="1" w:styleId="DefaultParagraphFont">
     <w:name w:val="Default Paragraph Font"/>
     <w:uiPriority w:val="1"/>
+    <w:semiHidden/>
     <w:unhideWhenUsed/>
   </w:style>
   <w:style w:type="table" w:default="1" w:styleId="TableNormal">
@@ -4529,7 +6236,6 @@
     <w:rPr>
       <w:rFonts w:ascii="Times New Roman" w:eastAsia="Times New Roman" w:hAnsi="Times New Roman" w:cs="Times New Roman"/>
       <w:kern w:val="0"/>
-      <w:lang/>
       <w14:ligatures w14:val="none"/>
     </w:rPr>
   </w:style>
@@ -4576,6 +6282,62 @@
     <w:link w:val="Footer"/>
     <w:uiPriority w:val="99"/>
     <w:rsid w:val="005C5675"/>
+  </w:style>
+  <w:style w:type="character" w:styleId="Hyperlink">
+    <w:name w:val="Hyperlink"/>
+    <w:basedOn w:val="DefaultParagraphFont"/>
+    <w:uiPriority w:val="99"/>
+    <w:unhideWhenUsed/>
+    <w:rsid w:val="001468C6"/>
+    <w:rPr>
+      <w:color w:val="467886" w:themeColor="hyperlink"/>
+      <w:u w:val="single"/>
+    </w:rPr>
+  </w:style>
+  <w:style w:type="character" w:styleId="UnresolvedMention">
+    <w:name w:val="Unresolved Mention"/>
+    <w:basedOn w:val="DefaultParagraphFont"/>
+    <w:uiPriority w:val="99"/>
+    <w:semiHidden/>
+    <w:unhideWhenUsed/>
+    <w:rsid w:val="001468C6"/>
+    <w:rPr>
+      <w:color w:val="605E5C"/>
+      <w:shd w:val="clear" w:color="auto" w:fill="E1DFDD"/>
+    </w:rPr>
+  </w:style>
+  <w:style w:type="paragraph" w:styleId="NoSpacing">
+    <w:name w:val="No Spacing"/>
+    <w:link w:val="NoSpacingChar"/>
+    <w:uiPriority w:val="1"/>
+    <w:qFormat/>
+    <w:rsid w:val="005C28C5"/>
+    <w:pPr>
+      <w:spacing w:after="0" w:line="240" w:lineRule="auto"/>
+    </w:pPr>
+    <w:rPr>
+      <w:rFonts w:eastAsiaTheme="minorEastAsia"/>
+      <w:kern w:val="0"/>
+      <w:sz w:val="22"/>
+      <w:szCs w:val="22"/>
+      <w:lang w:bidi="ar-SA"/>
+      <w14:ligatures w14:val="none"/>
+    </w:rPr>
+  </w:style>
+  <w:style w:type="character" w:customStyle="1" w:styleId="NoSpacingChar">
+    <w:name w:val="No Spacing Char"/>
+    <w:basedOn w:val="DefaultParagraphFont"/>
+    <w:link w:val="NoSpacing"/>
+    <w:uiPriority w:val="1"/>
+    <w:rsid w:val="005C28C5"/>
+    <w:rPr>
+      <w:rFonts w:eastAsiaTheme="minorEastAsia"/>
+      <w:kern w:val="0"/>
+      <w:sz w:val="22"/>
+      <w:szCs w:val="22"/>
+      <w:lang w:bidi="ar-SA"/>
+      <w14:ligatures w14:val="none"/>
+    </w:rPr>
   </w:style>
 </w:styles>
 </file>
@@ -4873,4 +6635,16 @@
     </a:ext>
   </a:extLst>
 </a:theme>
+</file>
+
+<file path=customXml/item1.xml><?xml version="1.0" encoding="utf-8"?>
+<b:Sources xmlns:b="http://schemas.openxmlformats.org/officeDocument/2006/bibliography" xmlns="http://schemas.openxmlformats.org/officeDocument/2006/bibliography" SelectedStyle="\APASixthEditionOfficeOnline.xsl" StyleName="APA" Version="6"/>
+</file>
+
+<file path=customXml/itemProps1.xml><?xml version="1.0" encoding="utf-8"?>
+<ds:datastoreItem xmlns:ds="http://schemas.openxmlformats.org/officeDocument/2006/customXml" ds:itemID="{5A92A2DC-D65B-40F2-85DF-FDC1D2E8DB9D}">
+  <ds:schemaRefs>
+    <ds:schemaRef ds:uri="http://schemas.openxmlformats.org/officeDocument/2006/bibliography"/>
+  </ds:schemaRefs>
+</ds:datastoreItem>
 </file>
</xml_diff>

<commit_message>
Department generated script has added.
</commit_message>
<xml_diff>
--- a/Report.docx
+++ b/Report.docx
@@ -1956,14 +1956,20 @@
       </w:pPr>
       <w:r>
         <w:rPr>
-          <w:rFonts w:ascii="Arial" w:hAnsi="Arial" w:cs="Arial"/>
-          <w:b/>
-          <w:bCs/>
+          <w:rFonts w:ascii="Arial" w:hAnsi="Arial" w:cs="Arial" w:hint="cs"/>
           <w:color w:val="000000"/>
           <w:u w:val="single"/>
           <w:rtl/>
         </w:rPr>
-        <w:t>מספר עובד</w:t>
+        <w:t xml:space="preserve">מספר זהות </w:t>
+      </w:r>
+      <w:r>
+        <w:rPr>
+          <w:rFonts w:ascii="Arial" w:hAnsi="Arial" w:cs="Arial"/>
+          <w:color w:val="000000"/>
+          <w:rtl/>
+        </w:rPr>
+        <w:t>–</w:t>
       </w:r>
       <w:r>
         <w:rPr>
@@ -1971,7 +1977,7 @@
           <w:color w:val="000000"/>
           <w:rtl/>
         </w:rPr>
-        <w:t xml:space="preserve"> </w:t>
+        <w:t xml:space="preserve"> ירושה מישות "איש" </w:t>
       </w:r>
       <w:r>
         <w:rPr>
@@ -1987,7 +1993,7 @@
           <w:color w:val="000000"/>
           <w:rtl/>
         </w:rPr>
-        <w:t xml:space="preserve"> מפתח. </w:t>
+        <w:t xml:space="preserve"> מפתח ראשי (זר)</w:t>
       </w:r>
     </w:p>
     <w:p>
@@ -2906,100 +2912,36 @@
       <w:pPr>
         <w:bidi/>
         <w:rPr>
-          <w:rFonts w:hint="cs"/>
-          <w:rtl/>
-        </w:rPr>
-      </w:pPr>
-      <w:r>
-        <w:rPr>
-          <w:rFonts w:hint="cs"/>
-          <w:b/>
-          <w:bCs/>
-          <w:sz w:val="28"/>
-          <w:szCs w:val="28"/>
-          <w:u w:val="single"/>
+          <w:rtl/>
+        </w:rPr>
+      </w:pPr>
+      <w:r>
+        <w:rPr>
+          <w:rFonts w:cs="Arial"/>
           <w:rtl/>
         </w:rPr>
         <w:lastRenderedPageBreak/>
-        <w:t xml:space="preserve">דיאגרמת </w:t>
-      </w:r>
-      <w:r>
-        <w:rPr>
-          <w:b/>
-          <w:bCs/>
-          <w:sz w:val="28"/>
-          <w:szCs w:val="28"/>
-          <w:u w:val="single"/>
-        </w:rPr>
-        <w:t>–</w:t>
-      </w:r>
-      <w:r>
-        <w:rPr>
-          <w:b/>
-          <w:bCs/>
-          <w:sz w:val="28"/>
-          <w:szCs w:val="28"/>
-          <w:u w:val="single"/>
-        </w:rPr>
-        <w:t xml:space="preserve"> ERD</w:t>
-      </w:r>
-      <w:r>
-        <w:rPr>
-          <w:rtl/>
-        </w:rPr>
-        <w:br/>
-      </w:r>
-      <w:r>
-        <w:rPr>
-          <w:rFonts w:hint="cs"/>
-          <w:rtl/>
-        </w:rPr>
-        <w:t xml:space="preserve">הדיאגרמה נעשתה בתוכנת </w:t>
-      </w:r>
-      <w:proofErr w:type="spellStart"/>
-      <w:r>
-        <w:t>ERDPlus</w:t>
-      </w:r>
-      <w:proofErr w:type="spellEnd"/>
-      <w:r>
-        <w:rPr>
-          <w:rFonts w:hint="cs"/>
-          <w:rtl/>
-        </w:rPr>
-        <w:t xml:space="preserve"> כמו שביקשו במודל.</w:t>
-      </w:r>
-      <w:r>
-        <w:rPr>
-          <w:rtl/>
-        </w:rPr>
-        <w:br/>
-      </w:r>
-      <w:r>
-        <w:rPr>
-          <w:rFonts w:hint="cs"/>
-          <w:rtl/>
-        </w:rPr>
-        <w:t>זו בעצם דיאגרמה שמתארת בצורה ויזואלית את כל מה שהוסבר על הישויות בחלק הקודם.</w:t>
-      </w:r>
-    </w:p>
-    <w:p>
-      <w:pPr>
-        <w:bidi/>
-        <w:rPr>
-          <w:rFonts w:hint="cs"/>
-          <w:rtl/>
-        </w:rPr>
-      </w:pPr>
-      <w:r>
-        <w:rPr>
-          <w:rFonts w:cs="Arial"/>
-          <w:rtl/>
-        </w:rPr>
         <w:drawing>
-          <wp:inline distT="0" distB="0" distL="0" distR="0" wp14:anchorId="33C74958" wp14:editId="7C09C663">
-            <wp:extent cx="5731510" cy="3899971"/>
-            <wp:effectExtent l="0" t="0" r="2540" b="5715"/>
-            <wp:docPr id="1291052225" name="Picture 1" descr="A diagram of a company"/>
+          <wp:anchor distT="0" distB="0" distL="114300" distR="114300" simplePos="0" relativeHeight="251664384" behindDoc="1" locked="0" layoutInCell="1" allowOverlap="1" wp14:anchorId="44F060FB" wp14:editId="776099C2">
+            <wp:simplePos x="0" y="0"/>
+            <wp:positionH relativeFrom="margin">
+              <wp:align>left</wp:align>
+            </wp:positionH>
+            <wp:positionV relativeFrom="paragraph">
+              <wp:posOffset>6350</wp:posOffset>
+            </wp:positionV>
+            <wp:extent cx="3276600" cy="2858770"/>
+            <wp:effectExtent l="0" t="0" r="0" b="0"/>
+            <wp:wrapTight wrapText="bothSides">
+              <wp:wrapPolygon edited="0">
+                <wp:start x="0" y="0"/>
+                <wp:lineTo x="0" y="21446"/>
+                <wp:lineTo x="21474" y="21446"/>
+                <wp:lineTo x="21474" y="0"/>
+                <wp:lineTo x="0" y="0"/>
+              </wp:wrapPolygon>
+            </wp:wrapTight>
+            <wp:docPr id="104085549" name="Picture 1"/>
             <wp:cNvGraphicFramePr>
               <a:graphicFrameLocks xmlns:a="http://schemas.openxmlformats.org/drawingml/2006/main" noChangeAspect="1"/>
             </wp:cNvGraphicFramePr>
@@ -3007,11 +2949,17 @@
               <a:graphicData uri="http://schemas.openxmlformats.org/drawingml/2006/picture">
                 <pic:pic xmlns:pic="http://schemas.openxmlformats.org/drawingml/2006/picture">
                   <pic:nvPicPr>
-                    <pic:cNvPr id="1291052225" name="Picture 1" descr="A diagram of a company"/>
+                    <pic:cNvPr id="104085549" name=""/>
                     <pic:cNvPicPr/>
                   </pic:nvPicPr>
                   <pic:blipFill>
-                    <a:blip r:embed="rId11"/>
+                    <a:blip r:embed="rId11" cstate="print">
+                      <a:extLst>
+                        <a:ext uri="{28A0092B-C50C-407E-A947-70E740481C1C}">
+                          <a14:useLocalDpi xmlns:a14="http://schemas.microsoft.com/office/drawing/2010/main" val="0"/>
+                        </a:ext>
+                      </a:extLst>
+                    </a:blip>
                     <a:stretch>
                       <a:fillRect/>
                     </a:stretch>
@@ -3019,7 +2967,7 @@
                   <pic:spPr>
                     <a:xfrm>
                       <a:off x="0" y="0"/>
-                      <a:ext cx="5739878" cy="3905665"/>
+                      <a:ext cx="3278547" cy="2860873"/>
                     </a:xfrm>
                     <a:prstGeom prst="rect">
                       <a:avLst/>
@@ -3028,14 +2976,18 @@
                 </pic:pic>
               </a:graphicData>
             </a:graphic>
-          </wp:inline>
+            <wp14:sizeRelH relativeFrom="margin">
+              <wp14:pctWidth>0</wp14:pctWidth>
+            </wp14:sizeRelH>
+            <wp14:sizeRelV relativeFrom="margin">
+              <wp14:pctHeight>0</wp14:pctHeight>
+            </wp14:sizeRelV>
+          </wp:anchor>
         </w:drawing>
       </w:r>
-    </w:p>
-    <w:p>
-      <w:pPr>
-        <w:bidi/>
-        <w:rPr>
+      <w:r>
+        <w:rPr>
+          <w:rFonts w:hint="cs"/>
           <w:b/>
           <w:bCs/>
           <w:sz w:val="28"/>
@@ -3043,18 +2995,17 @@
           <w:u w:val="single"/>
           <w:rtl/>
         </w:rPr>
-      </w:pPr>
-      <w:r>
-        <w:rPr>
-          <w:rFonts w:hint="cs"/>
+        <w:t xml:space="preserve">דיאגרמת </w:t>
+      </w:r>
+      <w:r>
+        <w:rPr>
           <w:b/>
           <w:bCs/>
           <w:sz w:val="28"/>
           <w:szCs w:val="28"/>
           <w:u w:val="single"/>
-          <w:rtl/>
-        </w:rPr>
-        <w:t xml:space="preserve">דיאגרמת </w:t>
+        </w:rPr>
+        <w:t>–</w:t>
       </w:r>
       <w:r>
         <w:rPr>
@@ -3064,11 +3015,67 @@
           <w:szCs w:val="28"/>
           <w:u w:val="single"/>
         </w:rPr>
-        <w:t>DSD</w:t>
+        <w:t xml:space="preserve"> ERD</w:t>
+      </w:r>
+      <w:r>
+        <w:rPr>
+          <w:rtl/>
+        </w:rPr>
+        <w:br/>
       </w:r>
       <w:r>
         <w:rPr>
           <w:rFonts w:hint="cs"/>
+          <w:rtl/>
+        </w:rPr>
+        <w:t xml:space="preserve">הדיאגרמה נעשתה בתוכנת </w:t>
+      </w:r>
+      <w:proofErr w:type="spellStart"/>
+      <w:r>
+        <w:t>ERDPlus</w:t>
+      </w:r>
+      <w:proofErr w:type="spellEnd"/>
+      <w:r>
+        <w:rPr>
+          <w:rFonts w:hint="cs"/>
+          <w:rtl/>
+        </w:rPr>
+        <w:t xml:space="preserve"> כמו שביקשו במודל.</w:t>
+      </w:r>
+      <w:r>
+        <w:rPr>
+          <w:rtl/>
+        </w:rPr>
+        <w:br/>
+      </w:r>
+      <w:r>
+        <w:rPr>
+          <w:rFonts w:hint="cs"/>
+          <w:rtl/>
+        </w:rPr>
+        <w:t>זו בעצם דיאגרמה שמתארת בצורה ויזואלית את כל מה שהוסבר על הישויות בחלק הקודם.</w:t>
+      </w:r>
+    </w:p>
+    <w:p>
+      <w:pPr>
+        <w:bidi/>
+        <w:rPr>
+          <w:rtl/>
+        </w:rPr>
+      </w:pPr>
+    </w:p>
+    <w:p>
+      <w:pPr>
+        <w:bidi/>
+        <w:rPr>
+          <w:rtl/>
+        </w:rPr>
+      </w:pPr>
+    </w:p>
+    <w:p>
+      <w:pPr>
+        <w:bidi/>
+        <w:rPr>
           <w:b/>
           <w:bCs/>
           <w:sz w:val="28"/>
@@ -3076,9 +3083,11 @@
           <w:u w:val="single"/>
           <w:rtl/>
         </w:rPr>
-        <w:t xml:space="preserve"> </w:t>
-      </w:r>
-      <w:r>
+      </w:pPr>
+    </w:p>
+    <w:p>
+      <w:pPr>
+        <w:bidi/>
         <w:rPr>
           <w:b/>
           <w:bCs/>
@@ -3087,26 +3096,59 @@
           <w:u w:val="single"/>
           <w:rtl/>
         </w:rPr>
-        <w:t>–</w:t>
-      </w:r>
+      </w:pPr>
     </w:p>
     <w:p>
       <w:pPr>
         <w:bidi/>
         <w:rPr>
-          <w:rFonts w:hint="cs"/>
-          <w:rtl/>
-        </w:rPr>
-      </w:pPr>
-      <w:r>
-        <w:rPr>
-          <w:noProof/>
+          <w:b/>
+          <w:bCs/>
+          <w:sz w:val="28"/>
+          <w:szCs w:val="28"/>
+          <w:u w:val="single"/>
+          <w:rtl/>
+        </w:rPr>
+      </w:pPr>
+    </w:p>
+    <w:p>
+      <w:pPr>
+        <w:bidi/>
+        <w:rPr>
+          <w:b/>
+          <w:bCs/>
+          <w:sz w:val="28"/>
+          <w:szCs w:val="28"/>
+          <w:u w:val="single"/>
+          <w:rtl/>
+        </w:rPr>
+      </w:pPr>
+      <w:r>
+        <w:rPr>
+          <w:rFonts w:cs="Arial"/>
+          <w:rtl/>
         </w:rPr>
         <w:drawing>
-          <wp:inline distT="0" distB="0" distL="0" distR="0" wp14:anchorId="6CF76EB5" wp14:editId="6E9AF482">
-            <wp:extent cx="5731510" cy="2510155"/>
-            <wp:effectExtent l="0" t="0" r="2540" b="4445"/>
-            <wp:docPr id="6017842" name="Picture 1"/>
+          <wp:anchor distT="0" distB="0" distL="114300" distR="114300" simplePos="0" relativeHeight="251665408" behindDoc="1" locked="0" layoutInCell="1" allowOverlap="1" wp14:anchorId="15163EC1" wp14:editId="5C850D6B">
+            <wp:simplePos x="0" y="0"/>
+            <wp:positionH relativeFrom="margin">
+              <wp:align>left</wp:align>
+            </wp:positionH>
+            <wp:positionV relativeFrom="paragraph">
+              <wp:posOffset>356235</wp:posOffset>
+            </wp:positionV>
+            <wp:extent cx="3295650" cy="2050415"/>
+            <wp:effectExtent l="0" t="0" r="0" b="6985"/>
+            <wp:wrapTight wrapText="bothSides">
+              <wp:wrapPolygon edited="0">
+                <wp:start x="0" y="0"/>
+                <wp:lineTo x="0" y="21473"/>
+                <wp:lineTo x="21475" y="21473"/>
+                <wp:lineTo x="21475" y="0"/>
+                <wp:lineTo x="0" y="0"/>
+              </wp:wrapPolygon>
+            </wp:wrapTight>
+            <wp:docPr id="1587771184" name="Picture 1" descr="A computer screen shot of a diagram&#10;&#10;Description automatically generated"/>
             <wp:cNvGraphicFramePr>
               <a:graphicFrameLocks xmlns:a="http://schemas.openxmlformats.org/drawingml/2006/main" noChangeAspect="1"/>
             </wp:cNvGraphicFramePr>
@@ -3114,10 +3156,8 @@
               <a:graphicData uri="http://schemas.openxmlformats.org/drawingml/2006/picture">
                 <pic:pic xmlns:pic="http://schemas.openxmlformats.org/drawingml/2006/picture">
                   <pic:nvPicPr>
-                    <pic:cNvPr id="0" name="Picture 1"/>
-                    <pic:cNvPicPr>
-                      <a:picLocks noChangeAspect="1" noChangeArrowheads="1"/>
-                    </pic:cNvPicPr>
+                    <pic:cNvPr id="1587771184" name="Picture 1" descr="A computer screen shot of a diagram&#10;&#10;Description automatically generated"/>
+                    <pic:cNvPicPr/>
                   </pic:nvPicPr>
                   <pic:blipFill>
                     <a:blip r:embed="rId12" cstate="print">
@@ -3127,35 +3167,34 @@
                         </a:ext>
                       </a:extLst>
                     </a:blip>
-                    <a:srcRect/>
                     <a:stretch>
                       <a:fillRect/>
                     </a:stretch>
                   </pic:blipFill>
-                  <pic:spPr bwMode="auto">
+                  <pic:spPr>
                     <a:xfrm>
                       <a:off x="0" y="0"/>
-                      <a:ext cx="5731510" cy="2510155"/>
+                      <a:ext cx="3295650" cy="2050415"/>
                     </a:xfrm>
                     <a:prstGeom prst="rect">
                       <a:avLst/>
                     </a:prstGeom>
-                    <a:noFill/>
-                    <a:ln>
-                      <a:noFill/>
-                    </a:ln>
                   </pic:spPr>
                 </pic:pic>
               </a:graphicData>
             </a:graphic>
-          </wp:inline>
+            <wp14:sizeRelH relativeFrom="margin">
+              <wp14:pctWidth>0</wp14:pctWidth>
+            </wp14:sizeRelH>
+            <wp14:sizeRelV relativeFrom="margin">
+              <wp14:pctHeight>0</wp14:pctHeight>
+            </wp14:sizeRelV>
+          </wp:anchor>
         </w:drawing>
       </w:r>
-    </w:p>
-    <w:p>
-      <w:pPr>
-        <w:bidi/>
-        <w:rPr>
+      <w:r>
+        <w:rPr>
+          <w:rFonts w:hint="cs"/>
           <w:b/>
           <w:bCs/>
           <w:sz w:val="28"/>
@@ -3163,25 +3202,21 @@
           <w:u w:val="single"/>
           <w:rtl/>
         </w:rPr>
-      </w:pPr>
-    </w:p>
-    <w:p>
-      <w:pPr>
-        <w:bidi/>
+        <w:t xml:space="preserve">דיאגרמת </w:t>
+      </w:r>
+      <w:r>
         <w:rPr>
           <w:b/>
           <w:bCs/>
           <w:sz w:val="28"/>
           <w:szCs w:val="28"/>
           <w:u w:val="single"/>
-          <w:rtl/>
-        </w:rPr>
-      </w:pPr>
-    </w:p>
-    <w:p>
-      <w:pPr>
-        <w:bidi/>
-        <w:rPr>
+        </w:rPr>
+        <w:t>DSD</w:t>
+      </w:r>
+      <w:r>
+        <w:rPr>
+          <w:rFonts w:hint="cs"/>
           <w:b/>
           <w:bCs/>
           <w:sz w:val="28"/>
@@ -3189,13 +3224,10 @@
           <w:u w:val="single"/>
           <w:rtl/>
         </w:rPr>
-      </w:pPr>
-    </w:p>
-    <w:p>
-      <w:pPr>
-        <w:bidi/>
-        <w:rPr>
-          <w:rFonts w:hint="cs"/>
+        <w:t xml:space="preserve"> </w:t>
+      </w:r>
+      <w:r>
+        <w:rPr>
           <w:b/>
           <w:bCs/>
           <w:sz w:val="28"/>
@@ -3203,10 +3235,41 @@
           <w:u w:val="single"/>
           <w:rtl/>
         </w:rPr>
+        <w:t>–</w:t>
+      </w:r>
+    </w:p>
+    <w:p>
+      <w:pPr>
+        <w:bidi/>
+        <w:rPr>
+          <w:rtl/>
+        </w:rPr>
       </w:pPr>
       <w:r>
         <w:rPr>
           <w:rFonts w:hint="cs"/>
+          <w:rtl/>
+        </w:rPr>
+        <w:t xml:space="preserve">תיאור הטבלאות שאנו ניצור במערכת בסיס הנתונים שלנו </w:t>
+      </w:r>
+      <w:r>
+        <w:rPr>
+          <w:rtl/>
+        </w:rPr>
+        <w:t>–</w:t>
+      </w:r>
+      <w:r>
+        <w:rPr>
+          <w:rFonts w:hint="cs"/>
+          <w:rtl/>
+        </w:rPr>
+        <w:t xml:space="preserve"> ניתן לראות שחלק מהקשרים אינם מתוארים כטבלאות בפני עצמם אלא מתוארים כמפתחות זרים בטבלאות אחרות.</w:t>
+      </w:r>
+    </w:p>
+    <w:p>
+      <w:pPr>
+        <w:bidi/>
+        <w:rPr>
           <w:b/>
           <w:bCs/>
           <w:sz w:val="28"/>
@@ -3214,7 +3277,56 @@
           <w:u w:val="single"/>
           <w:rtl/>
         </w:rPr>
-        <w:lastRenderedPageBreak/>
+      </w:pPr>
+    </w:p>
+    <w:p>
+      <w:pPr>
+        <w:bidi/>
+        <w:rPr>
+          <w:b/>
+          <w:bCs/>
+          <w:sz w:val="28"/>
+          <w:szCs w:val="28"/>
+          <w:u w:val="single"/>
+          <w:rtl/>
+        </w:rPr>
+      </w:pPr>
+    </w:p>
+    <w:p>
+      <w:pPr>
+        <w:bidi/>
+        <w:rPr>
+          <w:b/>
+          <w:bCs/>
+          <w:sz w:val="28"/>
+          <w:szCs w:val="28"/>
+          <w:u w:val="single"/>
+          <w:rtl/>
+        </w:rPr>
+      </w:pPr>
+    </w:p>
+    <w:p>
+      <w:pPr>
+        <w:bidi/>
+        <w:rPr>
+          <w:b/>
+          <w:bCs/>
+          <w:sz w:val="28"/>
+          <w:szCs w:val="28"/>
+          <w:u w:val="single"/>
+          <w:rtl/>
+        </w:rPr>
+      </w:pPr>
+      <w:r>
+        <w:rPr>
+          <w:rFonts w:hint="cs"/>
+          <w:b/>
+          <w:bCs/>
+          <w:sz w:val="28"/>
+          <w:szCs w:val="28"/>
+          <w:u w:val="single"/>
+          <w:rtl/>
+        </w:rPr>
         <w:t xml:space="preserve">המרה של הדיאגרמה לסכמה </w:t>
       </w:r>
       <w:r>
@@ -3248,6 +3360,7 @@
           <w:rFonts w:cs="Arial"/>
           <w:b/>
           <w:bCs/>
+          <w:noProof/>
           <w:u w:val="single"/>
           <w:rtl/>
         </w:rPr>
@@ -3300,9 +3413,11 @@
           <w:rtl/>
         </w:rPr>
       </w:pPr>
-      <w:r>
-        <w:rPr>
-          <w:rFonts w:hint="cs"/>
+    </w:p>
+    <w:p>
+      <w:pPr>
+        <w:bidi/>
+        <w:rPr>
           <w:b/>
           <w:bCs/>
           <w:sz w:val="28"/>
@@ -3310,9 +3425,11 @@
           <w:u w:val="single"/>
           <w:rtl/>
         </w:rPr>
-        <w:t xml:space="preserve">רשימת התלויות שמתקיימות בסכמה </w:t>
-      </w:r>
-      <w:r>
+      </w:pPr>
+    </w:p>
+    <w:p>
+      <w:pPr>
+        <w:bidi/>
         <w:rPr>
           <w:b/>
           <w:bCs/>
@@ -3321,13 +3438,10 @@
           <w:u w:val="single"/>
           <w:rtl/>
         </w:rPr>
-        <w:t>–</w:t>
-      </w:r>
-    </w:p>
-    <w:p>
-      <w:pPr>
-        <w:bidi/>
-        <w:rPr>
+      </w:pPr>
+      <w:r>
+        <w:rPr>
+          <w:rFonts w:hint="cs"/>
           <w:b/>
           <w:bCs/>
           <w:sz w:val="28"/>
@@ -3335,12 +3449,39 @@
           <w:u w:val="single"/>
           <w:rtl/>
         </w:rPr>
+        <w:lastRenderedPageBreak/>
+        <w:t xml:space="preserve">רשימת התלויות שמתקיימות בסכמה </w:t>
+      </w:r>
+      <w:r>
+        <w:rPr>
+          <w:b/>
+          <w:bCs/>
+          <w:sz w:val="28"/>
+          <w:szCs w:val="28"/>
+          <w:u w:val="single"/>
+          <w:rtl/>
+        </w:rPr>
+        <w:t>–</w:t>
+      </w:r>
+    </w:p>
+    <w:p>
+      <w:pPr>
+        <w:bidi/>
+        <w:rPr>
+          <w:b/>
+          <w:bCs/>
+          <w:sz w:val="28"/>
+          <w:szCs w:val="28"/>
+          <w:u w:val="single"/>
+          <w:rtl/>
+        </w:rPr>
       </w:pPr>
       <w:r>
         <w:rPr>
           <w:rFonts w:cs="Arial"/>
           <w:b/>
           <w:bCs/>
+          <w:noProof/>
           <w:sz w:val="28"/>
           <w:szCs w:val="28"/>
           <w:u w:val="single"/>
@@ -3673,22 +3814,24 @@
           <w:sz w:val="28"/>
           <w:szCs w:val="28"/>
           <w:u w:val="single"/>
-        </w:rPr>
-      </w:pPr>
-      <w:r>
-        <w:rPr>
-          <w:rFonts w:hint="cs"/>
+          <w:rtl/>
+        </w:rPr>
+      </w:pPr>
+    </w:p>
+    <w:p>
+      <w:pPr>
+        <w:bidi/>
+        <w:rPr>
           <w:b/>
           <w:bCs/>
           <w:sz w:val="28"/>
           <w:szCs w:val="28"/>
           <w:u w:val="single"/>
-          <w:rtl/>
-        </w:rPr>
-        <w:t xml:space="preserve">הסבר על כל טבלה בסכמה </w:t>
-      </w:r>
-      <w:r>
-        <w:rPr>
+        </w:rPr>
+      </w:pPr>
+      <w:r>
+        <w:rPr>
+          <w:rFonts w:hint="cs"/>
           <w:b/>
           <w:bCs/>
           <w:sz w:val="28"/>
@@ -3696,19 +3839,10 @@
           <w:u w:val="single"/>
           <w:rtl/>
         </w:rPr>
-        <w:t>–</w:t>
-      </w:r>
-    </w:p>
-    <w:p>
-      <w:pPr>
-        <w:bidi/>
-        <w:rPr>
-          <w:rtl/>
-        </w:rPr>
-      </w:pPr>
-      <w:r>
-        <w:rPr>
-          <w:rFonts w:hint="cs"/>
+        <w:t xml:space="preserve">הסבר על כל טבלה בסכמה </w:t>
+      </w:r>
+      <w:r>
+        <w:rPr>
           <w:b/>
           <w:bCs/>
           <w:sz w:val="28"/>
@@ -3716,10 +3850,19 @@
           <w:u w:val="single"/>
           <w:rtl/>
         </w:rPr>
-        <w:t xml:space="preserve">הכנסת נתונים </w:t>
-      </w:r>
-      <w:r>
-        <w:rPr>
+        <w:t>–</w:t>
+      </w:r>
+    </w:p>
+    <w:p>
+      <w:pPr>
+        <w:bidi/>
+        <w:rPr>
+          <w:rtl/>
+        </w:rPr>
+      </w:pPr>
+      <w:r>
+        <w:rPr>
+          <w:rFonts w:hint="cs"/>
           <w:b/>
           <w:bCs/>
           <w:sz w:val="28"/>
@@ -3727,12 +3870,9 @@
           <w:u w:val="single"/>
           <w:rtl/>
         </w:rPr>
-        <w:t>–</w:t>
-      </w:r>
-    </w:p>
-    <w:p>
-      <w:pPr>
-        <w:bidi/>
+        <w:t xml:space="preserve">הכנסת נתונים </w:t>
+      </w:r>
+      <w:r>
         <w:rPr>
           <w:b/>
           <w:bCs/>
@@ -3741,10 +3881,13 @@
           <w:u w:val="single"/>
           <w:rtl/>
         </w:rPr>
-      </w:pPr>
-      <w:r>
-        <w:rPr>
-          <w:rFonts w:hint="cs"/>
+        <w:t>–</w:t>
+      </w:r>
+    </w:p>
+    <w:p>
+      <w:pPr>
+        <w:bidi/>
+        <w:rPr>
           <w:b/>
           <w:bCs/>
           <w:sz w:val="28"/>
@@ -3752,10 +3895,10 @@
           <w:u w:val="single"/>
           <w:rtl/>
         </w:rPr>
-        <w:t xml:space="preserve">גיבוי ושחזור הנתונים </w:t>
-      </w:r>
-      <w:r>
-        <w:rPr>
+      </w:pPr>
+      <w:r>
+        <w:rPr>
+          <w:rFonts w:hint="cs"/>
           <w:b/>
           <w:bCs/>
           <w:sz w:val="28"/>
@@ -3763,6 +3906,17 @@
           <w:u w:val="single"/>
           <w:rtl/>
         </w:rPr>
+        <w:t xml:space="preserve">גיבוי ושחזור הנתונים </w:t>
+      </w:r>
+      <w:r>
+        <w:rPr>
+          <w:b/>
+          <w:bCs/>
+          <w:sz w:val="28"/>
+          <w:szCs w:val="28"/>
+          <w:u w:val="single"/>
+          <w:rtl/>
+        </w:rPr>
         <w:t>–</w:t>
       </w:r>
     </w:p>
@@ -3770,7 +3924,6 @@
       <w:pPr>
         <w:bidi/>
         <w:rPr>
-          <w:rFonts w:hint="cs"/>
           <w:b/>
           <w:bCs/>
           <w:sz w:val="28"/>

</xml_diff>